<commit_message>
Done with exercise 5
</commit_message>
<xml_diff>
--- a/02_wednesday_excercises/The HTTP Protocol.docx
+++ b/02_wednesday_excercises/The HTTP Protocol.docx
@@ -50,13 +50,7 @@
         <w:rPr>
           <w:b/>
         </w:rPr>
-        <w:t>O</w:t>
-      </w:r>
-      <w:r>
-        <w:rPr>
-          <w:b/>
-        </w:rPr>
-        <w:t>bserve and explain each of the values monitored</w:t>
+        <w:t>Observe and explain each of the values monitored</w:t>
       </w:r>
       <w:r>
         <w:rPr>
@@ -182,10 +176,7 @@
               <w:spacing w:line="288" w:lineRule="auto"/>
             </w:pPr>
             <w:r>
-              <w:t>T</w:t>
-            </w:r>
-            <w:r>
-              <w:t>he first time the project runs</w:t>
+              <w:t>The first time the project runs</w:t>
             </w:r>
           </w:p>
         </w:tc>
@@ -308,10 +299,7 @@
               <w:spacing w:line="288" w:lineRule="auto"/>
             </w:pPr>
             <w:r>
-              <w:t>The first time the project runs (</w:t>
-            </w:r>
-            <w:r>
-              <w:t>after renaming index.html)</w:t>
+              <w:t>The first time the project runs (after renaming index.html)</w:t>
             </w:r>
           </w:p>
         </w:tc>
@@ -364,13 +352,7 @@
         <w:rPr>
           <w:b/>
         </w:rPr>
-        <w:t>Observe and explain</w:t>
-      </w:r>
-      <w:r>
-        <w:rPr>
-          <w:b/>
-        </w:rPr>
-        <w:t>:</w:t>
+        <w:t>Observe and explain:</w:t>
       </w:r>
     </w:p>
     <w:p>
@@ -487,10 +469,7 @@
               <w:spacing w:line="288" w:lineRule="auto"/>
             </w:pPr>
             <w:r>
-              <w:t>The first time the project runs</w:t>
-            </w:r>
-            <w:r>
-              <w:t xml:space="preserve"> for index, picture and stylesheet</w:t>
+              <w:t>The first time the project runs for index, picture and stylesheet</w:t>
             </w:r>
           </w:p>
         </w:tc>
@@ -503,10 +482,7 @@
               <w:spacing w:line="288" w:lineRule="auto"/>
             </w:pPr>
             <w:r>
-              <w:t>The request has succeeded</w:t>
-            </w:r>
-            <w:r>
-              <w:t xml:space="preserve"> for index.html, picture and stylesheet. </w:t>
+              <w:t xml:space="preserve">The request has succeeded for index.html, picture and stylesheet. </w:t>
             </w:r>
           </w:p>
         </w:tc>
@@ -540,10 +516,7 @@
               <w:t>refreshing project 304 is status</w:t>
             </w:r>
             <w:r>
-              <w:t xml:space="preserve"> </w:t>
-            </w:r>
-            <w:r>
-              <w:t>for index and stylesheet</w:t>
+              <w:t xml:space="preserve"> for index and stylesheet</w:t>
             </w:r>
           </w:p>
         </w:tc>
@@ -643,10 +616,7 @@
               <w:t xml:space="preserve">project 304 is status </w:t>
             </w:r>
             <w:r>
-              <w:t xml:space="preserve">for picture from </w:t>
-            </w:r>
-            <w:r>
-              <w:t>project folder</w:t>
+              <w:t>for picture from project folder</w:t>
             </w:r>
           </w:p>
         </w:tc>
@@ -705,14 +675,7 @@
           <w:sz w:val="32"/>
           <w:szCs w:val="32"/>
         </w:rPr>
-        <w:t xml:space="preserve">3) Monitoring HTTP Headers 3 </w:t>
-      </w:r>
-      <w:r>
-        <w:rPr>
-          <w:sz w:val="32"/>
-          <w:szCs w:val="32"/>
-        </w:rPr>
-        <w:t>(Response-codes 3xx)</w:t>
+        <w:t>3) Monitoring HTTP Headers 3 (Response-codes 3xx)</w:t>
       </w:r>
     </w:p>
     <w:p>
@@ -726,25 +689,7 @@
         <w:rPr>
           <w:b/>
         </w:rPr>
-        <w:t>E</w:t>
-      </w:r>
-      <w:r>
-        <w:rPr>
-          <w:b/>
-        </w:rPr>
-        <w:t>nter the address for the servlet (</w:t>
-      </w:r>
-      <w:r>
-        <w:rPr>
-          <w:b/>
-        </w:rPr>
-        <w:t>http:localhost:8080/redirect)</w:t>
-      </w:r>
-      <w:r>
-        <w:rPr>
-          <w:b/>
-        </w:rPr>
-        <w:t xml:space="preserve"> into the browser and explain:</w:t>
+        <w:t>Enter the address for the servlet (http:localhost:8080/redirect) into the browser and explain:</w:t>
       </w:r>
     </w:p>
     <w:p>
@@ -848,10 +793,7 @@
               <w:spacing w:line="288" w:lineRule="auto"/>
             </w:pPr>
             <w:r>
-              <w:t>30</w:t>
-            </w:r>
-            <w:r>
-              <w:t>2 Found</w:t>
+              <w:t>302 Found</w:t>
             </w:r>
           </w:p>
         </w:tc>
@@ -1062,13 +1004,7 @@
               <w:spacing w:line="288" w:lineRule="auto"/>
             </w:pPr>
             <w:r>
-              <w:t>301</w:t>
-            </w:r>
-            <w:r>
-              <w:t xml:space="preserve"> </w:t>
-            </w:r>
-            <w:r>
-              <w:t>Moved Permanently</w:t>
+              <w:t>301 Moved Permanently</w:t>
             </w:r>
           </w:p>
         </w:tc>
@@ -1140,10 +1076,7 @@
               <w:spacing w:line="288" w:lineRule="auto"/>
             </w:pPr>
             <w:r>
-              <w:t>The request</w:t>
-            </w:r>
-            <w:r>
-              <w:t>ed resource has been changes. I requested to go to this page, but I was given the new url as response</w:t>
+              <w:t>The requested resource has been changes. I requested to go to this page, but I was given the new url as response</w:t>
             </w:r>
             <w:r>
               <w:t>.</w:t>
@@ -1199,10 +1132,7 @@
               <w:spacing w:line="288" w:lineRule="auto"/>
             </w:pPr>
             <w:r>
-              <w:t xml:space="preserve">The request has </w:t>
-            </w:r>
-            <w:r>
-              <w:t xml:space="preserve">succeeded, and I ended up on this page instead. </w:t>
+              <w:t xml:space="preserve">The request has succeeded, and I ended up on this page instead. </w:t>
             </w:r>
           </w:p>
         </w:tc>
@@ -1241,13 +1171,7 @@
         <w:rPr>
           <w:b/>
         </w:rPr>
-        <w:t>Write down the response cod</w:t>
-      </w:r>
-      <w:r>
-        <w:rPr>
-          <w:b/>
-        </w:rPr>
-        <w:t>e generated by the server</w:t>
+        <w:t>Write down the response code generated by the server</w:t>
       </w:r>
       <w:r>
         <w:rPr>
@@ -1588,10 +1512,7 @@
               <w:spacing w:line="288" w:lineRule="auto"/>
             </w:pPr>
             <w:r>
-              <w:t xml:space="preserve">When </w:t>
-            </w:r>
-            <w:r>
-              <w:t xml:space="preserve">trying to call this address </w:t>
+              <w:t xml:space="preserve">When trying to call this address </w:t>
             </w:r>
             <w:hyperlink r:id="rId9" w:history="1">
               <w:r>
@@ -1612,13 +1533,7 @@
               <w:spacing w:line="288" w:lineRule="auto"/>
             </w:pPr>
             <w:r>
-              <w:t xml:space="preserve">The server cannot find the requested resource, because we have </w:t>
-            </w:r>
-            <w:r>
-              <w:t>no server called i_dont_exist.</w:t>
-            </w:r>
-            <w:r>
-              <w:t xml:space="preserve"> </w:t>
+              <w:t xml:space="preserve">The server cannot find the requested resource, because we have no server called i_dont_exist. </w:t>
             </w:r>
           </w:p>
         </w:tc>
@@ -1660,47 +1575,26 @@
         <w:rPr>
           <w:b/>
         </w:rPr>
-        <w:t>Y</w:t>
-      </w:r>
-      <w:r>
-        <w:rPr>
-          <w:b/>
-        </w:rPr>
-        <w:t>our document, containing the Status Codes for all the exercises done so far, should now contain codes like 2xx, 3xx, 4xx and 5xx.</w:t>
-      </w:r>
-    </w:p>
-    <w:p>
-      <w:pPr>
-        <w:rPr>
-          <w:b/>
-        </w:rPr>
-      </w:pPr>
-      <w:r>
-        <w:rPr>
-          <w:b/>
-        </w:rPr>
-        <w:t xml:space="preserve">Explain </w:t>
-      </w:r>
-      <w:r>
-        <w:rPr>
-          <w:b/>
-        </w:rPr>
-        <w:t>the meaning of the first digit in the 3-digit Status Codes</w:t>
-      </w:r>
-      <w:r>
-        <w:rPr>
-          <w:b/>
-        </w:rPr>
-        <w:t>.</w:t>
+        <w:t>Your document, containing the Status Codes for all the exercises done so far, should now contain codes like 2xx, 3xx, 4xx and 5xx.</w:t>
+      </w:r>
+    </w:p>
+    <w:p>
+      <w:pPr>
+        <w:rPr>
+          <w:b/>
+        </w:rPr>
+      </w:pPr>
+      <w:r>
+        <w:rPr>
+          <w:b/>
+        </w:rPr>
+        <w:t>Explain the meaning of the first digit in the 3-digit Status Codes.</w:t>
       </w:r>
     </w:p>
     <w:p/>
     <w:p>
       <w:r>
-        <w:t xml:space="preserve">The HTTP response status code tells us whether a specific HTTP request has been successfully completed. </w:t>
-      </w:r>
-      <w:r>
-        <w:t>Responses are grouped in five classes:</w:t>
+        <w:t>The HTTP response status code tells us whether a specific HTTP request has been successfully completed. Responses are grouped in five classes:</w:t>
       </w:r>
     </w:p>
     <w:p/>
@@ -1829,19 +1723,7 @@
               <w:spacing w:line="288" w:lineRule="auto"/>
             </w:pPr>
             <w:r>
-              <w:t xml:space="preserve">Status codes in the range </w:t>
-            </w:r>
-            <w:r>
-              <w:t>2</w:t>
-            </w:r>
-            <w:r>
-              <w:t>00-</w:t>
-            </w:r>
-            <w:r>
-              <w:t>2</w:t>
-            </w:r>
-            <w:r>
-              <w:t>99 indicates that the request has succeeded</w:t>
+              <w:t>Status codes in the range 200-299 indicates that the request has succeeded</w:t>
             </w:r>
             <w:r>
               <w:t>.</w:t>
@@ -1880,22 +1762,7 @@
               <w:spacing w:line="288" w:lineRule="auto"/>
             </w:pPr>
             <w:r>
-              <w:t xml:space="preserve">Status codes in the range </w:t>
-            </w:r>
-            <w:r>
-              <w:t>3</w:t>
-            </w:r>
-            <w:r>
-              <w:t>00-</w:t>
-            </w:r>
-            <w:r>
-              <w:t>3</w:t>
-            </w:r>
-            <w:r>
-              <w:t>99 indicates</w:t>
-            </w:r>
-            <w:r>
-              <w:t xml:space="preserve"> </w:t>
+              <w:t xml:space="preserve">Status codes in the range 300-399 indicates </w:t>
             </w:r>
             <w:r>
               <w:t xml:space="preserve">that the request has been modified in order to make it run successfully. It describes the changes made and shows how the program ended up running instead in order to run successfully.  </w:t>
@@ -1934,22 +1801,7 @@
               <w:spacing w:line="288" w:lineRule="auto"/>
             </w:pPr>
             <w:r>
-              <w:t xml:space="preserve">Status codes in the range </w:t>
-            </w:r>
-            <w:r>
-              <w:t>4</w:t>
-            </w:r>
-            <w:r>
-              <w:t>00-</w:t>
-            </w:r>
-            <w:r>
-              <w:t>4</w:t>
-            </w:r>
-            <w:r>
-              <w:t>99 indicates</w:t>
-            </w:r>
-            <w:r>
-              <w:t xml:space="preserve"> that the client has made an error in the request that should be fixed before the program is able to run successfully. </w:t>
+              <w:t xml:space="preserve">Status codes in the range 400-499 indicates that the client has made an error in the request that should be fixed before the program is able to run successfully. </w:t>
             </w:r>
           </w:p>
         </w:tc>
@@ -1985,22 +1837,7 @@
               <w:spacing w:line="288" w:lineRule="auto"/>
             </w:pPr>
             <w:r>
-              <w:t xml:space="preserve">Status codes in the range </w:t>
-            </w:r>
-            <w:r>
-              <w:t>5</w:t>
-            </w:r>
-            <w:r>
-              <w:t>00-</w:t>
-            </w:r>
-            <w:r>
-              <w:t>5</w:t>
-            </w:r>
-            <w:r>
-              <w:t>99 indicates</w:t>
-            </w:r>
-            <w:r>
-              <w:t xml:space="preserve"> that the</w:t>
+              <w:t>Status codes in the range 500-599 indicates that the</w:t>
             </w:r>
             <w:r>
               <w:t>re is an error within the</w:t>
@@ -2049,55 +1886,66 @@
           <w:sz w:val="32"/>
           <w:szCs w:val="32"/>
         </w:rPr>
-        <w:t xml:space="preserve">5) Get HTTP Request Headers on </w:t>
-      </w:r>
-      <w:bookmarkStart w:id="9" w:name="_GoBack"/>
-      <w:bookmarkEnd w:id="9"/>
-      <w:r>
-        <w:rPr>
-          <w:color w:val="auto"/>
-          <w:sz w:val="32"/>
-          <w:szCs w:val="32"/>
-        </w:rPr>
-        <w:t>the Server</w:t>
+        <w:t>5) Get HTTP Request Headers on the Server</w:t>
+      </w:r>
+    </w:p>
+    <w:p>
+      <w:pPr>
+        <w:rPr>
+          <w:b/>
+        </w:rPr>
+      </w:pPr>
+      <w:r>
+        <w:rPr>
+          <w:b/>
+        </w:rPr>
+        <w:t xml:space="preserve">Create a Servlet, which should output </w:t>
+      </w:r>
+      <w:r>
+        <w:rPr>
+          <w:b/>
+        </w:rPr>
+        <w:t>information related to the client.</w:t>
+      </w:r>
+    </w:p>
+    <w:p>
+      <w:pPr>
+        <w:rPr>
+          <w:i/>
+        </w:rPr>
+      </w:pPr>
+    </w:p>
+    <w:p>
+      <w:r>
+        <w:t xml:space="preserve">I have created a servlet called Info that outputs information about the client. Here is a screenshot </w:t>
+      </w:r>
+      <w:r>
+        <w:t>of the webpage, when I run the servlet:</w:t>
       </w:r>
     </w:p>
     <w:p/>
     <w:p>
       <w:r>
-        <w:t>We have seen that an HTTP request from a Browser typically includes a lot of headers with in</w:t>
-      </w:r>
-      <w:r>
-        <w:t>formation related to the client.</w:t>
-      </w:r>
-    </w:p>
-    <w:p>
-      <w:pPr>
-        <w:rPr>
-          <w:rFonts w:ascii="Calibri" w:eastAsia="Calibri" w:hAnsi="Calibri" w:cs="Calibri"/>
-        </w:rPr>
-      </w:pPr>
-      <w:r>
-        <w:rPr>
-          <w:rFonts w:ascii="Calibri" w:eastAsia="Calibri" w:hAnsi="Calibri" w:cs="Calibri"/>
+        <w:rPr>
           <w:noProof/>
         </w:rPr>
         <w:drawing>
-          <wp:inline distT="0" distB="0" distL="0" distR="0">
-            <wp:extent cx="6613888" cy="1018312"/>
+          <wp:inline distT="0" distB="0" distL="0" distR="0" wp14:anchorId="15C63D47" wp14:editId="2E1A1CE5">
+            <wp:extent cx="6121400" cy="2291715"/>
             <wp:effectExtent l="0" t="0" r="0" b="0"/>
-            <wp:docPr id="3" name="image2.png"/>
-            <wp:cNvGraphicFramePr/>
+            <wp:docPr id="1" name="Picture 1"/>
+            <wp:cNvGraphicFramePr>
+              <a:graphicFrameLocks xmlns:a="http://schemas.openxmlformats.org/drawingml/2006/main" noChangeAspect="1"/>
+            </wp:cNvGraphicFramePr>
             <a:graphic xmlns:a="http://schemas.openxmlformats.org/drawingml/2006/main">
               <a:graphicData uri="http://schemas.openxmlformats.org/drawingml/2006/picture">
                 <pic:pic xmlns:pic="http://schemas.openxmlformats.org/drawingml/2006/picture">
                   <pic:nvPicPr>
-                    <pic:cNvPr id="0" name="image2.png"/>
-                    <pic:cNvPicPr preferRelativeResize="0"/>
+                    <pic:cNvPr id="1" name=""/>
+                    <pic:cNvPicPr/>
                   </pic:nvPicPr>
                   <pic:blipFill>
                     <a:blip r:embed="rId10"/>
-                    <a:srcRect/>
                     <a:stretch>
                       <a:fillRect/>
                     </a:stretch>
@@ -2105,12 +1953,11 @@
                   <pic:spPr>
                     <a:xfrm>
                       <a:off x="0" y="0"/>
-                      <a:ext cx="6613888" cy="1018312"/>
+                      <a:ext cx="6121400" cy="2291715"/>
                     </a:xfrm>
                     <a:prstGeom prst="rect">
                       <a:avLst/>
                     </a:prstGeom>
-                    <a:ln/>
                   </pic:spPr>
                 </pic:pic>
               </a:graphicData>
@@ -2121,127 +1968,1438 @@
     </w:p>
     <w:p>
       <w:r>
-        <w:t xml:space="preserve">This information is available to a servlet (actually to any web-server </w:t>
-      </w:r>
+        <w:t>Here is my code from my</w:t>
+      </w:r>
+      <w:r>
+        <w:t xml:space="preserve"> NetBeans project Http1, which is uploaded on GitHub as well.</w:t>
+      </w:r>
+    </w:p>
+    <w:p/>
+    <w:p>
+      <w:pPr>
+        <w:rPr>
+          <w:i/>
+          <w:color w:val="1F497D" w:themeColor="text2"/>
+          <w:sz w:val="16"/>
+          <w:szCs w:val="16"/>
+          <w:lang w:val="da-DK"/>
+        </w:rPr>
+      </w:pPr>
+      <w:r>
+        <w:rPr>
+          <w:i/>
+          <w:color w:val="1F497D" w:themeColor="text2"/>
+          <w:sz w:val="16"/>
+          <w:szCs w:val="16"/>
+          <w:lang w:val="da-DK"/>
+        </w:rPr>
+        <w:t>@WebServlet(name = "Info", urlPatterns = {"/Info"})</w:t>
+      </w:r>
+    </w:p>
+    <w:p>
+      <w:pPr>
+        <w:rPr>
+          <w:i/>
+          <w:color w:val="1F497D" w:themeColor="text2"/>
+          <w:sz w:val="16"/>
+          <w:szCs w:val="16"/>
+        </w:rPr>
+      </w:pPr>
+      <w:r>
+        <w:rPr>
+          <w:i/>
+          <w:color w:val="1F497D" w:themeColor="text2"/>
+          <w:sz w:val="16"/>
+          <w:szCs w:val="16"/>
+        </w:rPr>
+        <w:t xml:space="preserve">public class Info extends </w:t>
+      </w:r>
+      <w:proofErr w:type="spellStart"/>
+      <w:r>
+        <w:rPr>
+          <w:i/>
+          <w:color w:val="1F497D" w:themeColor="text2"/>
+          <w:sz w:val="16"/>
+          <w:szCs w:val="16"/>
+        </w:rPr>
+        <w:t>HttpServlet</w:t>
+      </w:r>
+      <w:proofErr w:type="spellEnd"/>
+      <w:r>
+        <w:rPr>
+          <w:i/>
+          <w:color w:val="1F497D" w:themeColor="text2"/>
+          <w:sz w:val="16"/>
+          <w:szCs w:val="16"/>
+        </w:rPr>
+        <w:t xml:space="preserve"> {</w:t>
+      </w:r>
+    </w:p>
+    <w:p>
+      <w:pPr>
+        <w:rPr>
+          <w:i/>
+          <w:color w:val="1F497D" w:themeColor="text2"/>
+          <w:sz w:val="16"/>
+          <w:szCs w:val="16"/>
+        </w:rPr>
+      </w:pPr>
+    </w:p>
+    <w:p>
+      <w:pPr>
+        <w:rPr>
+          <w:i/>
+          <w:color w:val="1F497D" w:themeColor="text2"/>
+          <w:sz w:val="16"/>
+          <w:szCs w:val="16"/>
+        </w:rPr>
+      </w:pPr>
+      <w:r>
+        <w:rPr>
+          <w:i/>
+          <w:color w:val="1F497D" w:themeColor="text2"/>
+          <w:sz w:val="16"/>
+          <w:szCs w:val="16"/>
+        </w:rPr>
+        <w:t xml:space="preserve">    private String </w:t>
+      </w:r>
+      <w:proofErr w:type="spellStart"/>
       <w:proofErr w:type="gramStart"/>
       <w:r>
-        <w:t>technology)  via</w:t>
-      </w:r>
+        <w:rPr>
+          <w:i/>
+          <w:color w:val="1F497D" w:themeColor="text2"/>
+          <w:sz w:val="16"/>
+          <w:szCs w:val="16"/>
+        </w:rPr>
+        <w:t>getHeadersInfo</w:t>
+      </w:r>
+      <w:proofErr w:type="spellEnd"/>
+      <w:r>
+        <w:rPr>
+          <w:i/>
+          <w:color w:val="1F497D" w:themeColor="text2"/>
+          <w:sz w:val="16"/>
+          <w:szCs w:val="16"/>
+        </w:rPr>
+        <w:t>(</w:t>
+      </w:r>
+      <w:proofErr w:type="spellStart"/>
       <w:proofErr w:type="gramEnd"/>
       <w:r>
-        <w:t xml:space="preserve"> the request object. Create a Servlet, which should output this information in a table as sketched in this figure (or in any way you l</w:t>
-      </w:r>
-      <w:r>
-        <w:t xml:space="preserve">ike, but </w:t>
-      </w:r>
-      <w:r>
-        <w:rPr>
-          <w:u w:val="single"/>
-        </w:rPr>
-        <w:t>don’t focus on presentation</w:t>
-      </w:r>
-      <w:r>
+        <w:rPr>
+          <w:i/>
+          <w:color w:val="1F497D" w:themeColor="text2"/>
+          <w:sz w:val="16"/>
+          <w:szCs w:val="16"/>
+        </w:rPr>
+        <w:t>HttpServletRequest</w:t>
+      </w:r>
+      <w:proofErr w:type="spellEnd"/>
+      <w:r>
+        <w:rPr>
+          <w:i/>
+          <w:color w:val="1F497D" w:themeColor="text2"/>
+          <w:sz w:val="16"/>
+          <w:szCs w:val="16"/>
+        </w:rPr>
+        <w:t xml:space="preserve"> request) {</w:t>
+      </w:r>
+    </w:p>
+    <w:p>
+      <w:pPr>
+        <w:rPr>
+          <w:i/>
+          <w:color w:val="1F497D" w:themeColor="text2"/>
+          <w:sz w:val="16"/>
+          <w:szCs w:val="16"/>
+        </w:rPr>
+      </w:pPr>
+    </w:p>
+    <w:p>
+      <w:pPr>
+        <w:rPr>
+          <w:i/>
+          <w:color w:val="1F497D" w:themeColor="text2"/>
+          <w:sz w:val="16"/>
+          <w:szCs w:val="16"/>
+        </w:rPr>
+      </w:pPr>
+      <w:r>
+        <w:rPr>
+          <w:i/>
+          <w:color w:val="1F497D" w:themeColor="text2"/>
+          <w:sz w:val="16"/>
+          <w:szCs w:val="16"/>
+        </w:rPr>
+        <w:t xml:space="preserve">        Map&lt;String, String&gt; map = new HashMap&lt;String, String</w:t>
+      </w:r>
+      <w:proofErr w:type="gramStart"/>
+      <w:r>
+        <w:rPr>
+          <w:i/>
+          <w:color w:val="1F497D" w:themeColor="text2"/>
+          <w:sz w:val="16"/>
+          <w:szCs w:val="16"/>
+        </w:rPr>
+        <w:t>&gt;(</w:t>
+      </w:r>
+      <w:proofErr w:type="gramEnd"/>
+      <w:r>
+        <w:rPr>
+          <w:i/>
+          <w:color w:val="1F497D" w:themeColor="text2"/>
+          <w:sz w:val="16"/>
+          <w:szCs w:val="16"/>
+        </w:rPr>
+        <w:t>);</w:t>
+      </w:r>
+    </w:p>
+    <w:p>
+      <w:pPr>
+        <w:rPr>
+          <w:i/>
+          <w:color w:val="1F497D" w:themeColor="text2"/>
+          <w:sz w:val="16"/>
+          <w:szCs w:val="16"/>
+        </w:rPr>
+      </w:pPr>
+      <w:r>
+        <w:rPr>
+          <w:i/>
+          <w:color w:val="1F497D" w:themeColor="text2"/>
+          <w:sz w:val="16"/>
+          <w:szCs w:val="16"/>
+        </w:rPr>
+        <w:t xml:space="preserve">        Enumeration </w:t>
+      </w:r>
+      <w:proofErr w:type="spellStart"/>
+      <w:r>
+        <w:rPr>
+          <w:i/>
+          <w:color w:val="1F497D" w:themeColor="text2"/>
+          <w:sz w:val="16"/>
+          <w:szCs w:val="16"/>
+        </w:rPr>
+        <w:t>headerNames</w:t>
+      </w:r>
+      <w:proofErr w:type="spellEnd"/>
+      <w:r>
+        <w:rPr>
+          <w:i/>
+          <w:color w:val="1F497D" w:themeColor="text2"/>
+          <w:sz w:val="16"/>
+          <w:szCs w:val="16"/>
+        </w:rPr>
+        <w:t xml:space="preserve"> = </w:t>
+      </w:r>
+      <w:proofErr w:type="spellStart"/>
+      <w:proofErr w:type="gramStart"/>
+      <w:r>
+        <w:rPr>
+          <w:i/>
+          <w:color w:val="1F497D" w:themeColor="text2"/>
+          <w:sz w:val="16"/>
+          <w:szCs w:val="16"/>
+        </w:rPr>
+        <w:t>request.getHeaderNames</w:t>
+      </w:r>
+      <w:proofErr w:type="spellEnd"/>
+      <w:proofErr w:type="gramEnd"/>
+      <w:r>
+        <w:rPr>
+          <w:i/>
+          <w:color w:val="1F497D" w:themeColor="text2"/>
+          <w:sz w:val="16"/>
+          <w:szCs w:val="16"/>
+        </w:rPr>
+        <w:t>();</w:t>
+      </w:r>
+    </w:p>
+    <w:p>
+      <w:pPr>
+        <w:rPr>
+          <w:i/>
+          <w:color w:val="1F497D" w:themeColor="text2"/>
+          <w:sz w:val="16"/>
+          <w:szCs w:val="16"/>
+        </w:rPr>
+      </w:pPr>
+      <w:r>
+        <w:rPr>
+          <w:i/>
+          <w:color w:val="1F497D" w:themeColor="text2"/>
+          <w:sz w:val="16"/>
+          <w:szCs w:val="16"/>
+        </w:rPr>
+        <w:t xml:space="preserve">        while (</w:t>
+      </w:r>
+      <w:proofErr w:type="spellStart"/>
+      <w:r>
+        <w:rPr>
+          <w:i/>
+          <w:color w:val="1F497D" w:themeColor="text2"/>
+          <w:sz w:val="16"/>
+          <w:szCs w:val="16"/>
+        </w:rPr>
+        <w:t>headerNames.hasMoreElements</w:t>
+      </w:r>
+      <w:proofErr w:type="spellEnd"/>
+      <w:r>
+        <w:rPr>
+          <w:i/>
+          <w:color w:val="1F497D" w:themeColor="text2"/>
+          <w:sz w:val="16"/>
+          <w:szCs w:val="16"/>
+        </w:rPr>
+        <w:t>()) {</w:t>
+      </w:r>
+    </w:p>
+    <w:p>
+      <w:pPr>
+        <w:rPr>
+          <w:i/>
+          <w:color w:val="1F497D" w:themeColor="text2"/>
+          <w:sz w:val="16"/>
+          <w:szCs w:val="16"/>
+        </w:rPr>
+      </w:pPr>
+      <w:r>
+        <w:rPr>
+          <w:i/>
+          <w:color w:val="1F497D" w:themeColor="text2"/>
+          <w:sz w:val="16"/>
+          <w:szCs w:val="16"/>
+        </w:rPr>
+        <w:t xml:space="preserve">            String key = (String) </w:t>
+      </w:r>
+      <w:proofErr w:type="spellStart"/>
+      <w:r>
+        <w:rPr>
+          <w:i/>
+          <w:color w:val="1F497D" w:themeColor="text2"/>
+          <w:sz w:val="16"/>
+          <w:szCs w:val="16"/>
+        </w:rPr>
+        <w:t>headerNames.nextElement</w:t>
+      </w:r>
+      <w:proofErr w:type="spellEnd"/>
+      <w:r>
+        <w:rPr>
+          <w:i/>
+          <w:color w:val="1F497D" w:themeColor="text2"/>
+          <w:sz w:val="16"/>
+          <w:szCs w:val="16"/>
+        </w:rPr>
+        <w:t>();</w:t>
+      </w:r>
+    </w:p>
+    <w:p>
+      <w:pPr>
+        <w:rPr>
+          <w:i/>
+          <w:color w:val="1F497D" w:themeColor="text2"/>
+          <w:sz w:val="16"/>
+          <w:szCs w:val="16"/>
+        </w:rPr>
+      </w:pPr>
+      <w:r>
+        <w:rPr>
+          <w:i/>
+          <w:color w:val="1F497D" w:themeColor="text2"/>
+          <w:sz w:val="16"/>
+          <w:szCs w:val="16"/>
+        </w:rPr>
+        <w:t xml:space="preserve">            String value = </w:t>
+      </w:r>
+      <w:proofErr w:type="spellStart"/>
+      <w:proofErr w:type="gramStart"/>
+      <w:r>
+        <w:rPr>
+          <w:i/>
+          <w:color w:val="1F497D" w:themeColor="text2"/>
+          <w:sz w:val="16"/>
+          <w:szCs w:val="16"/>
+        </w:rPr>
+        <w:t>request.getHeader</w:t>
+      </w:r>
+      <w:proofErr w:type="spellEnd"/>
+      <w:proofErr w:type="gramEnd"/>
+      <w:r>
+        <w:rPr>
+          <w:i/>
+          <w:color w:val="1F497D" w:themeColor="text2"/>
+          <w:sz w:val="16"/>
+          <w:szCs w:val="16"/>
+        </w:rPr>
+        <w:t>(key);</w:t>
+      </w:r>
+    </w:p>
+    <w:p>
+      <w:pPr>
+        <w:rPr>
+          <w:i/>
+          <w:color w:val="1F497D" w:themeColor="text2"/>
+          <w:sz w:val="16"/>
+          <w:szCs w:val="16"/>
+        </w:rPr>
+      </w:pPr>
+      <w:r>
+        <w:rPr>
+          <w:i/>
+          <w:color w:val="1F497D" w:themeColor="text2"/>
+          <w:sz w:val="16"/>
+          <w:szCs w:val="16"/>
+        </w:rPr>
+        <w:t xml:space="preserve">            </w:t>
+      </w:r>
+      <w:proofErr w:type="spellStart"/>
+      <w:proofErr w:type="gramStart"/>
+      <w:r>
+        <w:rPr>
+          <w:i/>
+          <w:color w:val="1F497D" w:themeColor="text2"/>
+          <w:sz w:val="16"/>
+          <w:szCs w:val="16"/>
+        </w:rPr>
+        <w:t>map.put</w:t>
+      </w:r>
+      <w:proofErr w:type="spellEnd"/>
+      <w:r>
+        <w:rPr>
+          <w:i/>
+          <w:color w:val="1F497D" w:themeColor="text2"/>
+          <w:sz w:val="16"/>
+          <w:szCs w:val="16"/>
+        </w:rPr>
+        <w:t>(</w:t>
+      </w:r>
+      <w:proofErr w:type="gramEnd"/>
+      <w:r>
+        <w:rPr>
+          <w:i/>
+          <w:color w:val="1F497D" w:themeColor="text2"/>
+          <w:sz w:val="16"/>
+          <w:szCs w:val="16"/>
+        </w:rPr>
+        <w:t>key, value);</w:t>
+      </w:r>
+    </w:p>
+    <w:p>
+      <w:pPr>
+        <w:rPr>
+          <w:i/>
+          <w:color w:val="1F497D" w:themeColor="text2"/>
+          <w:sz w:val="16"/>
+          <w:szCs w:val="16"/>
+        </w:rPr>
+      </w:pPr>
+      <w:r>
+        <w:rPr>
+          <w:i/>
+          <w:color w:val="1F497D" w:themeColor="text2"/>
+          <w:sz w:val="16"/>
+          <w:szCs w:val="16"/>
+        </w:rPr>
+        <w:t xml:space="preserve">        }</w:t>
+      </w:r>
+    </w:p>
+    <w:p>
+      <w:pPr>
+        <w:rPr>
+          <w:i/>
+          <w:color w:val="1F497D" w:themeColor="text2"/>
+          <w:sz w:val="16"/>
+          <w:szCs w:val="16"/>
+        </w:rPr>
+      </w:pPr>
+      <w:r>
+        <w:rPr>
+          <w:i/>
+          <w:color w:val="1F497D" w:themeColor="text2"/>
+          <w:sz w:val="16"/>
+          <w:szCs w:val="16"/>
+        </w:rPr>
+        <w:t xml:space="preserve">        </w:t>
+      </w:r>
+      <w:proofErr w:type="spellStart"/>
+      <w:r>
+        <w:rPr>
+          <w:i/>
+          <w:color w:val="1F497D" w:themeColor="text2"/>
+          <w:sz w:val="16"/>
+          <w:szCs w:val="16"/>
+        </w:rPr>
+        <w:t>Gson</w:t>
+      </w:r>
+      <w:proofErr w:type="spellEnd"/>
+      <w:r>
+        <w:rPr>
+          <w:i/>
+          <w:color w:val="1F497D" w:themeColor="text2"/>
+          <w:sz w:val="16"/>
+          <w:szCs w:val="16"/>
+        </w:rPr>
+        <w:t xml:space="preserve"> </w:t>
+      </w:r>
+      <w:proofErr w:type="spellStart"/>
+      <w:r>
+        <w:rPr>
+          <w:i/>
+          <w:color w:val="1F497D" w:themeColor="text2"/>
+          <w:sz w:val="16"/>
+          <w:szCs w:val="16"/>
+        </w:rPr>
+        <w:t>gson</w:t>
+      </w:r>
+      <w:proofErr w:type="spellEnd"/>
+      <w:r>
+        <w:rPr>
+          <w:i/>
+          <w:color w:val="1F497D" w:themeColor="text2"/>
+          <w:sz w:val="16"/>
+          <w:szCs w:val="16"/>
+        </w:rPr>
+        <w:t xml:space="preserve"> = new </w:t>
+      </w:r>
+      <w:proofErr w:type="spellStart"/>
+      <w:r>
+        <w:rPr>
+          <w:i/>
+          <w:color w:val="1F497D" w:themeColor="text2"/>
+          <w:sz w:val="16"/>
+          <w:szCs w:val="16"/>
+        </w:rPr>
+        <w:t>GsonBuilder</w:t>
+      </w:r>
+      <w:proofErr w:type="spellEnd"/>
+      <w:r>
+        <w:rPr>
+          <w:i/>
+          <w:color w:val="1F497D" w:themeColor="text2"/>
+          <w:sz w:val="16"/>
+          <w:szCs w:val="16"/>
+        </w:rPr>
+        <w:t>(</w:t>
+      </w:r>
+      <w:proofErr w:type="gramStart"/>
+      <w:r>
+        <w:rPr>
+          <w:i/>
+          <w:color w:val="1F497D" w:themeColor="text2"/>
+          <w:sz w:val="16"/>
+          <w:szCs w:val="16"/>
+        </w:rPr>
         <w:t>).</w:t>
       </w:r>
-      <w:r>
-        <w:rPr>
-          <w:noProof/>
-        </w:rPr>
-        <w:drawing>
-          <wp:anchor distT="0" distB="0" distL="0" distR="0" simplePos="0" relativeHeight="251658240" behindDoc="0" locked="0" layoutInCell="1" hidden="0" allowOverlap="1">
-            <wp:simplePos x="0" y="0"/>
-            <wp:positionH relativeFrom="column">
-              <wp:posOffset>704850</wp:posOffset>
-            </wp:positionH>
-            <wp:positionV relativeFrom="paragraph">
-              <wp:posOffset>676275</wp:posOffset>
-            </wp:positionV>
-            <wp:extent cx="3413207" cy="1834142"/>
-            <wp:effectExtent l="0" t="0" r="0" b="0"/>
-            <wp:wrapTopAndBottom distT="0" distB="0"/>
-            <wp:docPr id="1" name="image1.png"/>
-            <wp:cNvGraphicFramePr/>
-            <a:graphic xmlns:a="http://schemas.openxmlformats.org/drawingml/2006/main">
-              <a:graphicData uri="http://schemas.openxmlformats.org/drawingml/2006/picture">
-                <pic:pic xmlns:pic="http://schemas.openxmlformats.org/drawingml/2006/picture">
-                  <pic:nvPicPr>
-                    <pic:cNvPr id="0" name="image1.png"/>
-                    <pic:cNvPicPr preferRelativeResize="0"/>
-                  </pic:nvPicPr>
-                  <pic:blipFill>
-                    <a:blip r:embed="rId11"/>
-                    <a:srcRect/>
-                    <a:stretch>
-                      <a:fillRect/>
-                    </a:stretch>
-                  </pic:blipFill>
-                  <pic:spPr>
-                    <a:xfrm>
-                      <a:off x="0" y="0"/>
-                      <a:ext cx="3413207" cy="1834142"/>
-                    </a:xfrm>
-                    <a:prstGeom prst="rect">
-                      <a:avLst/>
-                    </a:prstGeom>
-                    <a:ln/>
-                  </pic:spPr>
-                </pic:pic>
-              </a:graphicData>
-            </a:graphic>
-          </wp:anchor>
-        </w:drawing>
-      </w:r>
-    </w:p>
-    <w:p>
-      <w:pPr>
-        <w:rPr>
-          <w:i/>
-        </w:rPr>
-      </w:pPr>
-    </w:p>
-    <w:p>
-      <w:pPr>
-        <w:rPr>
-          <w:i/>
-        </w:rPr>
-      </w:pPr>
-      <w:r>
-        <w:rPr>
-          <w:i/>
-        </w:rPr>
-        <w:t xml:space="preserve">Hints: Use the request objects </w:t>
-      </w:r>
       <w:proofErr w:type="spellStart"/>
       <w:r>
         <w:rPr>
           <w:i/>
-        </w:rPr>
-        <w:t>getHeaderXXX</w:t>
+          <w:color w:val="1F497D" w:themeColor="text2"/>
+          <w:sz w:val="16"/>
+          <w:szCs w:val="16"/>
+        </w:rPr>
+        <w:t>setPrettyPrinting</w:t>
       </w:r>
       <w:proofErr w:type="spellEnd"/>
-      <w:r>
-        <w:rPr>
-          <w:i/>
-        </w:rPr>
-        <w:t xml:space="preserve"> methods.</w:t>
-      </w:r>
-    </w:p>
-    <w:p/>
-    <w:p>
-      <w:pPr>
-        <w:rPr>
-          <w:sz w:val="32"/>
-          <w:szCs w:val="32"/>
-        </w:rPr>
-      </w:pPr>
-      <w:bookmarkStart w:id="10" w:name="_4jihgoubldt9" w:colFirst="0" w:colLast="0"/>
-      <w:bookmarkEnd w:id="10"/>
-      <w:r>
-        <w:rPr>
-          <w:sz w:val="32"/>
-          <w:szCs w:val="32"/>
-        </w:rPr>
-        <w:br w:type="page"/>
+      <w:proofErr w:type="gramEnd"/>
+      <w:r>
+        <w:rPr>
+          <w:i/>
+          <w:color w:val="1F497D" w:themeColor="text2"/>
+          <w:sz w:val="16"/>
+          <w:szCs w:val="16"/>
+        </w:rPr>
+        <w:t>().create();</w:t>
+      </w:r>
+    </w:p>
+    <w:p>
+      <w:pPr>
+        <w:rPr>
+          <w:i/>
+          <w:color w:val="1F497D" w:themeColor="text2"/>
+          <w:sz w:val="16"/>
+          <w:szCs w:val="16"/>
+        </w:rPr>
+      </w:pPr>
+      <w:r>
+        <w:rPr>
+          <w:i/>
+          <w:color w:val="1F497D" w:themeColor="text2"/>
+          <w:sz w:val="16"/>
+          <w:szCs w:val="16"/>
+        </w:rPr>
+        <w:t xml:space="preserve">        String json = </w:t>
+      </w:r>
+      <w:proofErr w:type="spellStart"/>
+      <w:proofErr w:type="gramStart"/>
+      <w:r>
+        <w:rPr>
+          <w:i/>
+          <w:color w:val="1F497D" w:themeColor="text2"/>
+          <w:sz w:val="16"/>
+          <w:szCs w:val="16"/>
+        </w:rPr>
+        <w:t>gson.toJson</w:t>
+      </w:r>
+      <w:proofErr w:type="spellEnd"/>
+      <w:proofErr w:type="gramEnd"/>
+      <w:r>
+        <w:rPr>
+          <w:i/>
+          <w:color w:val="1F497D" w:themeColor="text2"/>
+          <w:sz w:val="16"/>
+          <w:szCs w:val="16"/>
+        </w:rPr>
+        <w:t>(map);</w:t>
+      </w:r>
+    </w:p>
+    <w:p>
+      <w:pPr>
+        <w:rPr>
+          <w:i/>
+          <w:color w:val="1F497D" w:themeColor="text2"/>
+          <w:sz w:val="16"/>
+          <w:szCs w:val="16"/>
+        </w:rPr>
+      </w:pPr>
+      <w:r>
+        <w:rPr>
+          <w:i/>
+          <w:color w:val="1F497D" w:themeColor="text2"/>
+          <w:sz w:val="16"/>
+          <w:szCs w:val="16"/>
+        </w:rPr>
+        <w:t xml:space="preserve">        return json;</w:t>
+      </w:r>
+    </w:p>
+    <w:p>
+      <w:pPr>
+        <w:rPr>
+          <w:i/>
+          <w:color w:val="1F497D" w:themeColor="text2"/>
+          <w:sz w:val="16"/>
+          <w:szCs w:val="16"/>
+        </w:rPr>
+      </w:pPr>
+      <w:r>
+        <w:rPr>
+          <w:i/>
+          <w:color w:val="1F497D" w:themeColor="text2"/>
+          <w:sz w:val="16"/>
+          <w:szCs w:val="16"/>
+        </w:rPr>
+        <w:t xml:space="preserve">    }</w:t>
+      </w:r>
+    </w:p>
+    <w:p>
+      <w:pPr>
+        <w:rPr>
+          <w:i/>
+          <w:color w:val="1F497D" w:themeColor="text2"/>
+          <w:sz w:val="16"/>
+          <w:szCs w:val="16"/>
+        </w:rPr>
+      </w:pPr>
+      <w:r>
+        <w:rPr>
+          <w:i/>
+          <w:color w:val="1F497D" w:themeColor="text2"/>
+          <w:sz w:val="16"/>
+          <w:szCs w:val="16"/>
+        </w:rPr>
+        <w:t xml:space="preserve">    </w:t>
+      </w:r>
+    </w:p>
+    <w:p>
+      <w:pPr>
+        <w:rPr>
+          <w:i/>
+          <w:color w:val="1F497D" w:themeColor="text2"/>
+          <w:sz w:val="16"/>
+          <w:szCs w:val="16"/>
+        </w:rPr>
+      </w:pPr>
+      <w:r>
+        <w:rPr>
+          <w:i/>
+          <w:color w:val="1F497D" w:themeColor="text2"/>
+          <w:sz w:val="16"/>
+          <w:szCs w:val="16"/>
+        </w:rPr>
+        <w:t xml:space="preserve">    protected void </w:t>
+      </w:r>
+      <w:proofErr w:type="spellStart"/>
+      <w:proofErr w:type="gramStart"/>
+      <w:r>
+        <w:rPr>
+          <w:i/>
+          <w:color w:val="1F497D" w:themeColor="text2"/>
+          <w:sz w:val="16"/>
+          <w:szCs w:val="16"/>
+        </w:rPr>
+        <w:t>processRequest</w:t>
+      </w:r>
+      <w:proofErr w:type="spellEnd"/>
+      <w:r>
+        <w:rPr>
+          <w:i/>
+          <w:color w:val="1F497D" w:themeColor="text2"/>
+          <w:sz w:val="16"/>
+          <w:szCs w:val="16"/>
+        </w:rPr>
+        <w:t>(</w:t>
+      </w:r>
+      <w:proofErr w:type="spellStart"/>
+      <w:proofErr w:type="gramEnd"/>
+      <w:r>
+        <w:rPr>
+          <w:i/>
+          <w:color w:val="1F497D" w:themeColor="text2"/>
+          <w:sz w:val="16"/>
+          <w:szCs w:val="16"/>
+        </w:rPr>
+        <w:t>HttpServletRequest</w:t>
+      </w:r>
+      <w:proofErr w:type="spellEnd"/>
+      <w:r>
+        <w:rPr>
+          <w:i/>
+          <w:color w:val="1F497D" w:themeColor="text2"/>
+          <w:sz w:val="16"/>
+          <w:szCs w:val="16"/>
+        </w:rPr>
+        <w:t xml:space="preserve"> request, </w:t>
+      </w:r>
+      <w:proofErr w:type="spellStart"/>
+      <w:r>
+        <w:rPr>
+          <w:i/>
+          <w:color w:val="1F497D" w:themeColor="text2"/>
+          <w:sz w:val="16"/>
+          <w:szCs w:val="16"/>
+        </w:rPr>
+        <w:t>HttpServletResponse</w:t>
+      </w:r>
+      <w:proofErr w:type="spellEnd"/>
+      <w:r>
+        <w:rPr>
+          <w:i/>
+          <w:color w:val="1F497D" w:themeColor="text2"/>
+          <w:sz w:val="16"/>
+          <w:szCs w:val="16"/>
+        </w:rPr>
+        <w:t xml:space="preserve"> response)</w:t>
+      </w:r>
+    </w:p>
+    <w:p>
+      <w:pPr>
+        <w:rPr>
+          <w:i/>
+          <w:color w:val="1F497D" w:themeColor="text2"/>
+          <w:sz w:val="16"/>
+          <w:szCs w:val="16"/>
+        </w:rPr>
+      </w:pPr>
+      <w:r>
+        <w:rPr>
+          <w:i/>
+          <w:color w:val="1F497D" w:themeColor="text2"/>
+          <w:sz w:val="16"/>
+          <w:szCs w:val="16"/>
+        </w:rPr>
+        <w:t xml:space="preserve">            throws </w:t>
+      </w:r>
+      <w:proofErr w:type="spellStart"/>
+      <w:r>
+        <w:rPr>
+          <w:i/>
+          <w:color w:val="1F497D" w:themeColor="text2"/>
+          <w:sz w:val="16"/>
+          <w:szCs w:val="16"/>
+        </w:rPr>
+        <w:t>ServletException</w:t>
+      </w:r>
+      <w:proofErr w:type="spellEnd"/>
+      <w:r>
+        <w:rPr>
+          <w:i/>
+          <w:color w:val="1F497D" w:themeColor="text2"/>
+          <w:sz w:val="16"/>
+          <w:szCs w:val="16"/>
+        </w:rPr>
+        <w:t xml:space="preserve">, </w:t>
+      </w:r>
+      <w:proofErr w:type="spellStart"/>
+      <w:r>
+        <w:rPr>
+          <w:i/>
+          <w:color w:val="1F497D" w:themeColor="text2"/>
+          <w:sz w:val="16"/>
+          <w:szCs w:val="16"/>
+        </w:rPr>
+        <w:t>IOException</w:t>
+      </w:r>
+      <w:proofErr w:type="spellEnd"/>
+      <w:r>
+        <w:rPr>
+          <w:i/>
+          <w:color w:val="1F497D" w:themeColor="text2"/>
+          <w:sz w:val="16"/>
+          <w:szCs w:val="16"/>
+        </w:rPr>
+        <w:t xml:space="preserve"> {</w:t>
+      </w:r>
+    </w:p>
+    <w:p>
+      <w:pPr>
+        <w:rPr>
+          <w:i/>
+          <w:color w:val="1F497D" w:themeColor="text2"/>
+          <w:sz w:val="16"/>
+          <w:szCs w:val="16"/>
+        </w:rPr>
+      </w:pPr>
+      <w:r>
+        <w:rPr>
+          <w:i/>
+          <w:color w:val="1F497D" w:themeColor="text2"/>
+          <w:sz w:val="16"/>
+          <w:szCs w:val="16"/>
+        </w:rPr>
+        <w:t xml:space="preserve">        </w:t>
+      </w:r>
+      <w:proofErr w:type="spellStart"/>
+      <w:proofErr w:type="gramStart"/>
+      <w:r>
+        <w:rPr>
+          <w:i/>
+          <w:color w:val="1F497D" w:themeColor="text2"/>
+          <w:sz w:val="16"/>
+          <w:szCs w:val="16"/>
+        </w:rPr>
+        <w:t>response.setContentType</w:t>
+      </w:r>
+      <w:proofErr w:type="spellEnd"/>
+      <w:proofErr w:type="gramEnd"/>
+      <w:r>
+        <w:rPr>
+          <w:i/>
+          <w:color w:val="1F497D" w:themeColor="text2"/>
+          <w:sz w:val="16"/>
+          <w:szCs w:val="16"/>
+        </w:rPr>
+        <w:t>("text/</w:t>
+      </w:r>
+      <w:proofErr w:type="spellStart"/>
+      <w:r>
+        <w:rPr>
+          <w:i/>
+          <w:color w:val="1F497D" w:themeColor="text2"/>
+          <w:sz w:val="16"/>
+          <w:szCs w:val="16"/>
+        </w:rPr>
+        <w:t>html;charset</w:t>
+      </w:r>
+      <w:proofErr w:type="spellEnd"/>
+      <w:r>
+        <w:rPr>
+          <w:i/>
+          <w:color w:val="1F497D" w:themeColor="text2"/>
+          <w:sz w:val="16"/>
+          <w:szCs w:val="16"/>
+        </w:rPr>
+        <w:t>=UTF-8");</w:t>
+      </w:r>
+    </w:p>
+    <w:p>
+      <w:pPr>
+        <w:rPr>
+          <w:i/>
+          <w:color w:val="1F497D" w:themeColor="text2"/>
+          <w:sz w:val="16"/>
+          <w:szCs w:val="16"/>
+        </w:rPr>
+      </w:pPr>
+      <w:r>
+        <w:rPr>
+          <w:i/>
+          <w:color w:val="1F497D" w:themeColor="text2"/>
+          <w:sz w:val="16"/>
+          <w:szCs w:val="16"/>
+        </w:rPr>
+        <w:t xml:space="preserve">        try (</w:t>
+      </w:r>
+      <w:proofErr w:type="spellStart"/>
+      <w:r>
+        <w:rPr>
+          <w:i/>
+          <w:color w:val="1F497D" w:themeColor="text2"/>
+          <w:sz w:val="16"/>
+          <w:szCs w:val="16"/>
+        </w:rPr>
+        <w:t>PrintWriter</w:t>
+      </w:r>
+      <w:proofErr w:type="spellEnd"/>
+      <w:r>
+        <w:rPr>
+          <w:i/>
+          <w:color w:val="1F497D" w:themeColor="text2"/>
+          <w:sz w:val="16"/>
+          <w:szCs w:val="16"/>
+        </w:rPr>
+        <w:t xml:space="preserve"> out = </w:t>
+      </w:r>
+      <w:proofErr w:type="spellStart"/>
+      <w:proofErr w:type="gramStart"/>
+      <w:r>
+        <w:rPr>
+          <w:i/>
+          <w:color w:val="1F497D" w:themeColor="text2"/>
+          <w:sz w:val="16"/>
+          <w:szCs w:val="16"/>
+        </w:rPr>
+        <w:t>response.getWriter</w:t>
+      </w:r>
+      <w:proofErr w:type="spellEnd"/>
+      <w:proofErr w:type="gramEnd"/>
+      <w:r>
+        <w:rPr>
+          <w:i/>
+          <w:color w:val="1F497D" w:themeColor="text2"/>
+          <w:sz w:val="16"/>
+          <w:szCs w:val="16"/>
+        </w:rPr>
+        <w:t>()) {</w:t>
+      </w:r>
+    </w:p>
+    <w:p>
+      <w:pPr>
+        <w:rPr>
+          <w:i/>
+          <w:color w:val="1F497D" w:themeColor="text2"/>
+          <w:sz w:val="16"/>
+          <w:szCs w:val="16"/>
+        </w:rPr>
+      </w:pPr>
+      <w:r>
+        <w:rPr>
+          <w:i/>
+          <w:color w:val="1F497D" w:themeColor="text2"/>
+          <w:sz w:val="16"/>
+          <w:szCs w:val="16"/>
+        </w:rPr>
+        <w:t xml:space="preserve">            </w:t>
+      </w:r>
+      <w:bookmarkStart w:id="9" w:name="_GoBack"/>
+      <w:bookmarkEnd w:id="9"/>
+    </w:p>
+    <w:p>
+      <w:pPr>
+        <w:rPr>
+          <w:i/>
+          <w:color w:val="1F497D" w:themeColor="text2"/>
+          <w:sz w:val="16"/>
+          <w:szCs w:val="16"/>
+        </w:rPr>
+      </w:pPr>
+      <w:r>
+        <w:rPr>
+          <w:i/>
+          <w:color w:val="1F497D" w:themeColor="text2"/>
+          <w:sz w:val="16"/>
+          <w:szCs w:val="16"/>
+        </w:rPr>
+        <w:t xml:space="preserve">            </w:t>
+      </w:r>
+      <w:proofErr w:type="spellStart"/>
+      <w:proofErr w:type="gramStart"/>
+      <w:r>
+        <w:rPr>
+          <w:i/>
+          <w:color w:val="1F497D" w:themeColor="text2"/>
+          <w:sz w:val="16"/>
+          <w:szCs w:val="16"/>
+        </w:rPr>
+        <w:t>out.println</w:t>
+      </w:r>
+      <w:proofErr w:type="spellEnd"/>
+      <w:proofErr w:type="gramEnd"/>
+      <w:r>
+        <w:rPr>
+          <w:i/>
+          <w:color w:val="1F497D" w:themeColor="text2"/>
+          <w:sz w:val="16"/>
+          <w:szCs w:val="16"/>
+        </w:rPr>
+        <w:t>("&lt;!DOCTYPE html&gt;");</w:t>
+      </w:r>
+    </w:p>
+    <w:p>
+      <w:pPr>
+        <w:rPr>
+          <w:i/>
+          <w:color w:val="1F497D" w:themeColor="text2"/>
+          <w:sz w:val="16"/>
+          <w:szCs w:val="16"/>
+        </w:rPr>
+      </w:pPr>
+      <w:r>
+        <w:rPr>
+          <w:i/>
+          <w:color w:val="1F497D" w:themeColor="text2"/>
+          <w:sz w:val="16"/>
+          <w:szCs w:val="16"/>
+        </w:rPr>
+        <w:t xml:space="preserve">            </w:t>
+      </w:r>
+      <w:proofErr w:type="spellStart"/>
+      <w:proofErr w:type="gramStart"/>
+      <w:r>
+        <w:rPr>
+          <w:i/>
+          <w:color w:val="1F497D" w:themeColor="text2"/>
+          <w:sz w:val="16"/>
+          <w:szCs w:val="16"/>
+        </w:rPr>
+        <w:t>out.println</w:t>
+      </w:r>
+      <w:proofErr w:type="spellEnd"/>
+      <w:proofErr w:type="gramEnd"/>
+      <w:r>
+        <w:rPr>
+          <w:i/>
+          <w:color w:val="1F497D" w:themeColor="text2"/>
+          <w:sz w:val="16"/>
+          <w:szCs w:val="16"/>
+        </w:rPr>
+        <w:t>("&lt;html&gt;");</w:t>
+      </w:r>
+    </w:p>
+    <w:p>
+      <w:pPr>
+        <w:rPr>
+          <w:i/>
+          <w:color w:val="1F497D" w:themeColor="text2"/>
+          <w:sz w:val="16"/>
+          <w:szCs w:val="16"/>
+        </w:rPr>
+      </w:pPr>
+      <w:r>
+        <w:rPr>
+          <w:i/>
+          <w:color w:val="1F497D" w:themeColor="text2"/>
+          <w:sz w:val="16"/>
+          <w:szCs w:val="16"/>
+        </w:rPr>
+        <w:t xml:space="preserve">            </w:t>
+      </w:r>
+      <w:proofErr w:type="spellStart"/>
+      <w:proofErr w:type="gramStart"/>
+      <w:r>
+        <w:rPr>
+          <w:i/>
+          <w:color w:val="1F497D" w:themeColor="text2"/>
+          <w:sz w:val="16"/>
+          <w:szCs w:val="16"/>
+        </w:rPr>
+        <w:t>out.println</w:t>
+      </w:r>
+      <w:proofErr w:type="spellEnd"/>
+      <w:proofErr w:type="gramEnd"/>
+      <w:r>
+        <w:rPr>
+          <w:i/>
+          <w:color w:val="1F497D" w:themeColor="text2"/>
+          <w:sz w:val="16"/>
+          <w:szCs w:val="16"/>
+        </w:rPr>
+        <w:t>("&lt;head&gt;");</w:t>
+      </w:r>
+    </w:p>
+    <w:p>
+      <w:pPr>
+        <w:rPr>
+          <w:i/>
+          <w:color w:val="1F497D" w:themeColor="text2"/>
+          <w:sz w:val="16"/>
+          <w:szCs w:val="16"/>
+        </w:rPr>
+      </w:pPr>
+      <w:r>
+        <w:rPr>
+          <w:i/>
+          <w:color w:val="1F497D" w:themeColor="text2"/>
+          <w:sz w:val="16"/>
+          <w:szCs w:val="16"/>
+        </w:rPr>
+        <w:t xml:space="preserve">            </w:t>
+      </w:r>
+      <w:proofErr w:type="spellStart"/>
+      <w:proofErr w:type="gramStart"/>
+      <w:r>
+        <w:rPr>
+          <w:i/>
+          <w:color w:val="1F497D" w:themeColor="text2"/>
+          <w:sz w:val="16"/>
+          <w:szCs w:val="16"/>
+        </w:rPr>
+        <w:t>out.println</w:t>
+      </w:r>
+      <w:proofErr w:type="spellEnd"/>
+      <w:proofErr w:type="gramEnd"/>
+      <w:r>
+        <w:rPr>
+          <w:i/>
+          <w:color w:val="1F497D" w:themeColor="text2"/>
+          <w:sz w:val="16"/>
+          <w:szCs w:val="16"/>
+        </w:rPr>
+        <w:t>("&lt;title&gt;Servlet Info&lt;/title&gt;");</w:t>
+      </w:r>
+    </w:p>
+    <w:p>
+      <w:pPr>
+        <w:rPr>
+          <w:i/>
+          <w:color w:val="1F497D" w:themeColor="text2"/>
+          <w:sz w:val="16"/>
+          <w:szCs w:val="16"/>
+        </w:rPr>
+      </w:pPr>
+      <w:r>
+        <w:rPr>
+          <w:i/>
+          <w:color w:val="1F497D" w:themeColor="text2"/>
+          <w:sz w:val="16"/>
+          <w:szCs w:val="16"/>
+        </w:rPr>
+        <w:t xml:space="preserve">            </w:t>
+      </w:r>
+      <w:proofErr w:type="spellStart"/>
+      <w:proofErr w:type="gramStart"/>
+      <w:r>
+        <w:rPr>
+          <w:i/>
+          <w:color w:val="1F497D" w:themeColor="text2"/>
+          <w:sz w:val="16"/>
+          <w:szCs w:val="16"/>
+        </w:rPr>
+        <w:t>out.println</w:t>
+      </w:r>
+      <w:proofErr w:type="spellEnd"/>
+      <w:proofErr w:type="gramEnd"/>
+      <w:r>
+        <w:rPr>
+          <w:i/>
+          <w:color w:val="1F497D" w:themeColor="text2"/>
+          <w:sz w:val="16"/>
+          <w:szCs w:val="16"/>
+        </w:rPr>
+        <w:t>("&lt;/head&gt;");</w:t>
+      </w:r>
+    </w:p>
+    <w:p>
+      <w:pPr>
+        <w:rPr>
+          <w:i/>
+          <w:color w:val="1F497D" w:themeColor="text2"/>
+          <w:sz w:val="16"/>
+          <w:szCs w:val="16"/>
+        </w:rPr>
+      </w:pPr>
+      <w:r>
+        <w:rPr>
+          <w:i/>
+          <w:color w:val="1F497D" w:themeColor="text2"/>
+          <w:sz w:val="16"/>
+          <w:szCs w:val="16"/>
+        </w:rPr>
+        <w:t xml:space="preserve">            </w:t>
+      </w:r>
+      <w:proofErr w:type="spellStart"/>
+      <w:proofErr w:type="gramStart"/>
+      <w:r>
+        <w:rPr>
+          <w:i/>
+          <w:color w:val="1F497D" w:themeColor="text2"/>
+          <w:sz w:val="16"/>
+          <w:szCs w:val="16"/>
+        </w:rPr>
+        <w:t>out.println</w:t>
+      </w:r>
+      <w:proofErr w:type="spellEnd"/>
+      <w:proofErr w:type="gramEnd"/>
+      <w:r>
+        <w:rPr>
+          <w:i/>
+          <w:color w:val="1F497D" w:themeColor="text2"/>
+          <w:sz w:val="16"/>
+          <w:szCs w:val="16"/>
+        </w:rPr>
+        <w:t>("&lt;body&gt;");</w:t>
+      </w:r>
+    </w:p>
+    <w:p>
+      <w:pPr>
+        <w:rPr>
+          <w:i/>
+          <w:color w:val="1F497D" w:themeColor="text2"/>
+          <w:sz w:val="16"/>
+          <w:szCs w:val="16"/>
+        </w:rPr>
+      </w:pPr>
+    </w:p>
+    <w:p>
+      <w:pPr>
+        <w:rPr>
+          <w:i/>
+          <w:color w:val="1F497D" w:themeColor="text2"/>
+          <w:sz w:val="16"/>
+          <w:szCs w:val="16"/>
+        </w:rPr>
+      </w:pPr>
+      <w:r>
+        <w:rPr>
+          <w:i/>
+          <w:color w:val="1F497D" w:themeColor="text2"/>
+          <w:sz w:val="16"/>
+          <w:szCs w:val="16"/>
+        </w:rPr>
+        <w:t xml:space="preserve">            </w:t>
+      </w:r>
+      <w:proofErr w:type="spellStart"/>
+      <w:proofErr w:type="gramStart"/>
+      <w:r>
+        <w:rPr>
+          <w:i/>
+          <w:color w:val="1F497D" w:themeColor="text2"/>
+          <w:sz w:val="16"/>
+          <w:szCs w:val="16"/>
+        </w:rPr>
+        <w:t>out.println</w:t>
+      </w:r>
+      <w:proofErr w:type="spellEnd"/>
+      <w:proofErr w:type="gramEnd"/>
+      <w:r>
+        <w:rPr>
+          <w:i/>
+          <w:color w:val="1F497D" w:themeColor="text2"/>
+          <w:sz w:val="16"/>
+          <w:szCs w:val="16"/>
+        </w:rPr>
+        <w:t>("&lt;h1&gt;Information about header:&lt;/h1&gt;");</w:t>
+      </w:r>
+    </w:p>
+    <w:p>
+      <w:pPr>
+        <w:rPr>
+          <w:i/>
+          <w:color w:val="1F497D" w:themeColor="text2"/>
+          <w:sz w:val="16"/>
+          <w:szCs w:val="16"/>
+        </w:rPr>
+      </w:pPr>
+      <w:r>
+        <w:rPr>
+          <w:i/>
+          <w:color w:val="1F497D" w:themeColor="text2"/>
+          <w:sz w:val="16"/>
+          <w:szCs w:val="16"/>
+        </w:rPr>
+        <w:t xml:space="preserve">            </w:t>
+      </w:r>
+      <w:proofErr w:type="spellStart"/>
+      <w:proofErr w:type="gramStart"/>
+      <w:r>
+        <w:rPr>
+          <w:i/>
+          <w:color w:val="1F497D" w:themeColor="text2"/>
+          <w:sz w:val="16"/>
+          <w:szCs w:val="16"/>
+        </w:rPr>
+        <w:t>out.println</w:t>
+      </w:r>
+      <w:proofErr w:type="spellEnd"/>
+      <w:proofErr w:type="gramEnd"/>
+      <w:r>
+        <w:rPr>
+          <w:i/>
+          <w:color w:val="1F497D" w:themeColor="text2"/>
+          <w:sz w:val="16"/>
+          <w:szCs w:val="16"/>
+        </w:rPr>
+        <w:t>(</w:t>
+      </w:r>
+      <w:proofErr w:type="spellStart"/>
+      <w:r>
+        <w:rPr>
+          <w:i/>
+          <w:color w:val="1F497D" w:themeColor="text2"/>
+          <w:sz w:val="16"/>
+          <w:szCs w:val="16"/>
+        </w:rPr>
+        <w:t>getHeadersInfo</w:t>
+      </w:r>
+      <w:proofErr w:type="spellEnd"/>
+      <w:r>
+        <w:rPr>
+          <w:i/>
+          <w:color w:val="1F497D" w:themeColor="text2"/>
+          <w:sz w:val="16"/>
+          <w:szCs w:val="16"/>
+        </w:rPr>
+        <w:t>(request));</w:t>
+      </w:r>
+    </w:p>
+    <w:p>
+      <w:pPr>
+        <w:rPr>
+          <w:i/>
+          <w:color w:val="1F497D" w:themeColor="text2"/>
+          <w:sz w:val="16"/>
+          <w:szCs w:val="16"/>
+        </w:rPr>
+      </w:pPr>
+    </w:p>
+    <w:p>
+      <w:pPr>
+        <w:rPr>
+          <w:i/>
+          <w:color w:val="1F497D" w:themeColor="text2"/>
+          <w:sz w:val="16"/>
+          <w:szCs w:val="16"/>
+        </w:rPr>
+      </w:pPr>
+      <w:r>
+        <w:rPr>
+          <w:i/>
+          <w:color w:val="1F497D" w:themeColor="text2"/>
+          <w:sz w:val="16"/>
+          <w:szCs w:val="16"/>
+        </w:rPr>
+        <w:t xml:space="preserve">            </w:t>
+      </w:r>
+      <w:proofErr w:type="spellStart"/>
+      <w:proofErr w:type="gramStart"/>
+      <w:r>
+        <w:rPr>
+          <w:i/>
+          <w:color w:val="1F497D" w:themeColor="text2"/>
+          <w:sz w:val="16"/>
+          <w:szCs w:val="16"/>
+        </w:rPr>
+        <w:t>out.println</w:t>
+      </w:r>
+      <w:proofErr w:type="spellEnd"/>
+      <w:proofErr w:type="gramEnd"/>
+      <w:r>
+        <w:rPr>
+          <w:i/>
+          <w:color w:val="1F497D" w:themeColor="text2"/>
+          <w:sz w:val="16"/>
+          <w:szCs w:val="16"/>
+        </w:rPr>
+        <w:t>("&lt;/body&gt;");</w:t>
+      </w:r>
+    </w:p>
+    <w:p>
+      <w:pPr>
+        <w:rPr>
+          <w:i/>
+          <w:color w:val="1F497D" w:themeColor="text2"/>
+          <w:sz w:val="16"/>
+          <w:szCs w:val="16"/>
+        </w:rPr>
+      </w:pPr>
+      <w:r>
+        <w:rPr>
+          <w:i/>
+          <w:color w:val="1F497D" w:themeColor="text2"/>
+          <w:sz w:val="16"/>
+          <w:szCs w:val="16"/>
+        </w:rPr>
+        <w:t xml:space="preserve">            </w:t>
+      </w:r>
+      <w:proofErr w:type="spellStart"/>
+      <w:proofErr w:type="gramStart"/>
+      <w:r>
+        <w:rPr>
+          <w:i/>
+          <w:color w:val="1F497D" w:themeColor="text2"/>
+          <w:sz w:val="16"/>
+          <w:szCs w:val="16"/>
+        </w:rPr>
+        <w:t>out.println</w:t>
+      </w:r>
+      <w:proofErr w:type="spellEnd"/>
+      <w:proofErr w:type="gramEnd"/>
+      <w:r>
+        <w:rPr>
+          <w:i/>
+          <w:color w:val="1F497D" w:themeColor="text2"/>
+          <w:sz w:val="16"/>
+          <w:szCs w:val="16"/>
+        </w:rPr>
+        <w:t>("&lt;/html&gt;");</w:t>
+      </w:r>
+    </w:p>
+    <w:p>
+      <w:pPr>
+        <w:rPr>
+          <w:i/>
+          <w:color w:val="1F497D" w:themeColor="text2"/>
+          <w:sz w:val="16"/>
+          <w:szCs w:val="16"/>
+        </w:rPr>
+      </w:pPr>
+      <w:r>
+        <w:rPr>
+          <w:i/>
+          <w:color w:val="1F497D" w:themeColor="text2"/>
+          <w:sz w:val="16"/>
+          <w:szCs w:val="16"/>
+        </w:rPr>
+        <w:t xml:space="preserve">        }</w:t>
+      </w:r>
+    </w:p>
+    <w:p>
+      <w:pPr>
+        <w:rPr>
+          <w:i/>
+          <w:color w:val="1F497D" w:themeColor="text2"/>
+          <w:sz w:val="16"/>
+          <w:szCs w:val="16"/>
+        </w:rPr>
+      </w:pPr>
+      <w:r>
+        <w:rPr>
+          <w:i/>
+          <w:color w:val="1F497D" w:themeColor="text2"/>
+          <w:sz w:val="16"/>
+          <w:szCs w:val="16"/>
+        </w:rPr>
+        <w:t xml:space="preserve">    }</w:t>
+      </w:r>
+    </w:p>
+    <w:p>
+      <w:pPr>
+        <w:rPr>
+          <w:i/>
+          <w:color w:val="1F497D" w:themeColor="text2"/>
+          <w:sz w:val="16"/>
+          <w:szCs w:val="16"/>
+        </w:rPr>
+      </w:pPr>
+      <w:r>
+        <w:rPr>
+          <w:i/>
+          <w:color w:val="1F497D" w:themeColor="text2"/>
+          <w:sz w:val="16"/>
+          <w:szCs w:val="16"/>
+        </w:rPr>
+        <w:t>}</w:t>
       </w:r>
     </w:p>
     <w:p>
@@ -2254,6 +3412,8 @@
           <w:szCs w:val="22"/>
         </w:rPr>
       </w:pPr>
+      <w:bookmarkStart w:id="10" w:name="_4jihgoubldt9" w:colFirst="0" w:colLast="0"/>
+      <w:bookmarkEnd w:id="10"/>
     </w:p>
     <w:p>
       <w:pPr>
@@ -2307,7 +3467,7 @@
                     <pic:cNvPicPr preferRelativeResize="0"/>
                   </pic:nvPicPr>
                   <pic:blipFill>
-                    <a:blip r:embed="rId12"/>
+                    <a:blip r:embed="rId11"/>
                     <a:srcRect/>
                     <a:stretch>
                       <a:fillRect/>
@@ -2400,10 +3560,7 @@
         <w:spacing w:line="240" w:lineRule="auto"/>
       </w:pPr>
       <w:r>
-        <w:t>Set the forms met</w:t>
-      </w:r>
-      <w:r>
-        <w:t>hod-attribute to the value “GET” (</w:t>
+        <w:t>Set the forms method-attribute to the value “GET” (</w:t>
       </w:r>
       <w:proofErr w:type="gramStart"/>
       <w:r>
@@ -2424,10 +3581,7 @@
         <w:spacing w:line="240" w:lineRule="auto"/>
       </w:pPr>
       <w:r>
-        <w:t>Change the forms method-attribute to the value “POST” and test the form. Observe the change in your browsers address fie</w:t>
-      </w:r>
-      <w:r>
-        <w:t>ld. Figure out (using Chrome Developer Tools), how parameters are passed in, for a POST request.</w:t>
+        <w:t>Change the forms method-attribute to the value “POST” and test the form. Observe the change in your browsers address field. Figure out (using Chrome Developer Tools), how parameters are passed in, for a POST request.</w:t>
       </w:r>
     </w:p>
     <w:p>
@@ -2578,13 +3732,7 @@
         <w:rPr>
           <w:i/>
         </w:rPr>
-        <w:t>ser</w:t>
-      </w:r>
-      <w:r>
-        <w:rPr>
-          <w:i/>
-        </w:rPr>
-        <w:t>vlets</w:t>
+        <w:t>servlets</w:t>
       </w:r>
       <w:r>
         <w:t xml:space="preserve"> as package name</w:t>
@@ -3281,16 +4429,7 @@
           <w:szCs w:val="20"/>
           <w:highlight w:val="yellow"/>
         </w:rPr>
-        <w:t xml:space="preserve">      n</w:t>
-      </w:r>
-      <w:r>
-        <w:rPr>
-          <w:rFonts w:ascii="Calibri" w:eastAsia="Calibri" w:hAnsi="Calibri" w:cs="Calibri"/>
-          <w:sz w:val="20"/>
-          <w:szCs w:val="20"/>
-          <w:highlight w:val="yellow"/>
-        </w:rPr>
-        <w:t xml:space="preserve">ame </w:t>
+        <w:t xml:space="preserve">      name </w:t>
       </w:r>
       <w:r>
         <w:rPr>
@@ -5216,13 +6355,7 @@
         <w:rPr>
           <w:rFonts w:ascii="Calibri" w:eastAsia="Calibri" w:hAnsi="Calibri" w:cs="Calibri"/>
         </w:rPr>
-        <w:t>Enter your name and press submit, copy the URL in the browser into your clipboard, close the tab (but not the browser) and load the page again i</w:t>
-      </w:r>
-      <w:r>
-        <w:rPr>
-          <w:rFonts w:ascii="Calibri" w:eastAsia="Calibri" w:hAnsi="Calibri" w:cs="Calibri"/>
-        </w:rPr>
-        <w:t>n a new tab using the URL in the clipboard.</w:t>
+        <w:t>Enter your name and press submit, copy the URL in the browser into your clipboard, close the tab (but not the browser) and load the page again in a new tab using the URL in the clipboard.</w:t>
       </w:r>
     </w:p>
     <w:p>
@@ -5275,13 +6408,7 @@
         <w:rPr>
           <w:rFonts w:ascii="Calibri" w:eastAsia="Calibri" w:hAnsi="Calibri" w:cs="Calibri"/>
         </w:rPr>
-        <w:t>Explain (on paper</w:t>
-      </w:r>
-      <w:r>
-        <w:rPr>
-          <w:rFonts w:ascii="Calibri" w:eastAsia="Calibri" w:hAnsi="Calibri" w:cs="Calibri"/>
-        </w:rPr>
-        <w:t>) using both words and images how the Server can maintain state between subsequent calls even when the state is not transmitted from the client to server.</w:t>
+        <w:t>Explain (on paper) using both words and images how the Server can maintain state between subsequent calls even when the state is not transmitted from the client to server.</w:t>
       </w:r>
     </w:p>
     <w:p>
@@ -5495,15 +6622,7 @@
           <w:sz w:val="20"/>
           <w:szCs w:val="20"/>
         </w:rPr>
-        <w:t xml:space="preserve"> reque</w:t>
-      </w:r>
-      <w:r>
-        <w:rPr>
-          <w:rFonts w:ascii="Calibri" w:eastAsia="Calibri" w:hAnsi="Calibri" w:cs="Calibri"/>
-          <w:sz w:val="20"/>
-          <w:szCs w:val="20"/>
-        </w:rPr>
-        <w:t>st</w:t>
+        <w:t xml:space="preserve"> request</w:t>
       </w:r>
       <w:r>
         <w:rPr>
@@ -7951,16 +9070,7 @@
           <w:szCs w:val="20"/>
           <w:highlight w:val="yellow"/>
         </w:rPr>
-        <w:t>CookieDe</w:t>
-      </w:r>
-      <w:r>
-        <w:rPr>
-          <w:rFonts w:ascii="Calibri" w:eastAsia="Calibri" w:hAnsi="Calibri" w:cs="Calibri"/>
-          <w:sz w:val="20"/>
-          <w:szCs w:val="20"/>
-          <w:highlight w:val="yellow"/>
-        </w:rPr>
-        <w:t>mo</w:t>
+        <w:t>CookieDemo</w:t>
       </w:r>
       <w:proofErr w:type="spellEnd"/>
       <w:r>
@@ -8398,13 +9508,7 @@
         <w:rPr>
           <w:b/>
         </w:rPr>
-        <w:t xml:space="preserve">The most import part </w:t>
-      </w:r>
-      <w:r>
-        <w:rPr>
-          <w:b/>
-        </w:rPr>
-        <w:t>of this exercise:</w:t>
+        <w:t>The most import part of this exercise:</w:t>
       </w:r>
     </w:p>
     <w:p>
@@ -8448,8 +9552,8 @@
       </w:r>
     </w:p>
     <w:sectPr>
-      <w:headerReference w:type="default" r:id="rId13"/>
-      <w:footerReference w:type="default" r:id="rId14"/>
+      <w:headerReference w:type="default" r:id="rId12"/>
+      <w:footerReference w:type="default" r:id="rId13"/>
       <w:pgSz w:w="11906" w:h="16838"/>
       <w:pgMar w:top="1133" w:right="1133" w:bottom="1133" w:left="1133" w:header="720" w:footer="720" w:gutter="0"/>
       <w:pgNumType w:start="1"/>
@@ -8567,23 +9671,40 @@
   <w:p>
     <w:pPr>
       <w:pStyle w:val="Header"/>
+      <w:rPr>
+        <w:lang w:val="da-DK"/>
+      </w:rPr>
     </w:pPr>
     <w:r>
       <w:tab/>
     </w:r>
     <w:r>
       <w:tab/>
+    </w:r>
+    <w:r>
+      <w:rPr>
+        <w:lang w:val="da-DK"/>
+      </w:rPr>
       <w:t>Iben Andersen</w:t>
     </w:r>
   </w:p>
   <w:p>
     <w:pPr>
       <w:pStyle w:val="Header"/>
+      <w:rPr>
+        <w:lang w:val="da-DK"/>
+      </w:rPr>
     </w:pPr>
     <w:r>
+      <w:rPr>
+        <w:lang w:val="da-DK"/>
+      </w:rPr>
       <w:tab/>
     </w:r>
     <w:r>
+      <w:rPr>
+        <w:lang w:val="da-DK"/>
+      </w:rPr>
       <w:tab/>
       <w:t>cph-ia62@cphbusiness.dk</w:t>
     </w:r>

</xml_diff>

<commit_message>
Done with exercise 6
</commit_message>
<xml_diff>
--- a/02_wednesday_excercises/The HTTP Protocol.docx
+++ b/02_wednesday_excercises/The HTTP Protocol.docx
@@ -2892,8 +2892,6 @@
         </w:rPr>
         <w:t xml:space="preserve">            </w:t>
       </w:r>
-      <w:bookmarkStart w:id="9" w:name="_GoBack"/>
-      <w:bookmarkEnd w:id="9"/>
     </w:p>
     <w:p>
       <w:pPr>
@@ -3412,8 +3410,8 @@
           <w:szCs w:val="22"/>
         </w:rPr>
       </w:pPr>
-      <w:bookmarkStart w:id="10" w:name="_4jihgoubldt9" w:colFirst="0" w:colLast="0"/>
-      <w:bookmarkEnd w:id="10"/>
+      <w:bookmarkStart w:id="9" w:name="_4jihgoubldt9" w:colFirst="0" w:colLast="0"/>
+      <w:bookmarkEnd w:id="9"/>
     </w:p>
     <w:p>
       <w:pPr>
@@ -3437,38 +3435,269 @@
     <w:p>
       <w:pPr>
         <w:spacing w:line="240" w:lineRule="auto"/>
-      </w:pPr>
-      <w:r>
-        <w:t>Create a new HTML-file in the web-project made in exercise 1.</w:t>
-      </w:r>
+        <w:rPr>
+          <w:b/>
+        </w:rPr>
+      </w:pPr>
+      <w:r>
+        <w:rPr>
+          <w:b/>
+        </w:rPr>
+        <w:t xml:space="preserve">Set the forms method-attribute to the value “GET” and test the form. </w:t>
+      </w:r>
+    </w:p>
+    <w:p>
+      <w:pPr>
+        <w:spacing w:line="240" w:lineRule="auto"/>
+        <w:rPr>
+          <w:b/>
+        </w:rPr>
+      </w:pPr>
+      <w:r>
+        <w:rPr>
+          <w:b/>
+        </w:rPr>
+        <w:t>Observe what happens in your browser's address field.</w:t>
+      </w:r>
+    </w:p>
+    <w:p>
+      <w:pPr>
+        <w:spacing w:line="240" w:lineRule="auto"/>
+      </w:pPr>
+    </w:p>
+    <w:p>
+      <w:r>
+        <w:t xml:space="preserve">I have created a </w:t>
+      </w:r>
+      <w:r>
+        <w:t>html-file</w:t>
+      </w:r>
+      <w:r>
+        <w:t xml:space="preserve"> called </w:t>
+      </w:r>
+      <w:r>
+        <w:t>parameters.html</w:t>
+      </w:r>
+      <w:r>
+        <w:t xml:space="preserve"> </w:t>
+      </w:r>
+      <w:r>
+        <w:t>with a form with text inputs, a hidden input and a submit box</w:t>
+      </w:r>
+      <w:r>
+        <w:t>.</w:t>
+      </w:r>
+      <w:r>
+        <w:t xml:space="preserve"> The form’s action attribute is # and the method </w:t>
+      </w:r>
+      <w:r>
+        <w:t xml:space="preserve">attribute </w:t>
+      </w:r>
+      <w:r>
+        <w:t xml:space="preserve">type is GET. </w:t>
+      </w:r>
+      <w:r>
+        <w:t xml:space="preserve">Here is a screenshot of the webpage, when I run the </w:t>
+      </w:r>
+      <w:r>
+        <w:t>file:</w:t>
+      </w:r>
+    </w:p>
+    <w:p>
+      <w:pPr>
+        <w:spacing w:line="240" w:lineRule="auto"/>
+      </w:pPr>
+    </w:p>
+    <w:p>
+      <w:pPr>
+        <w:spacing w:line="240" w:lineRule="auto"/>
+      </w:pPr>
       <w:r>
         <w:rPr>
           <w:noProof/>
         </w:rPr>
         <w:drawing>
-          <wp:anchor distT="0" distB="0" distL="114300" distR="114300" simplePos="0" relativeHeight="251659264" behindDoc="0" locked="0" layoutInCell="1" hidden="0" allowOverlap="1">
-            <wp:simplePos x="0" y="0"/>
-            <wp:positionH relativeFrom="column">
-              <wp:posOffset>3289300</wp:posOffset>
-            </wp:positionH>
-            <wp:positionV relativeFrom="paragraph">
-              <wp:posOffset>25400</wp:posOffset>
-            </wp:positionV>
-            <wp:extent cx="2843530" cy="872490"/>
-            <wp:effectExtent l="0" t="0" r="0" b="0"/>
-            <wp:wrapSquare wrapText="bothSides" distT="0" distB="0" distL="114300" distR="114300"/>
-            <wp:docPr id="2" name="image3.png"/>
-            <wp:cNvGraphicFramePr/>
+          <wp:inline distT="0" distB="0" distL="0" distR="0" wp14:anchorId="7BEC4646" wp14:editId="7B7892F5">
+            <wp:extent cx="6121400" cy="1190625"/>
+            <wp:effectExtent l="0" t="0" r="0" b="9525"/>
+            <wp:docPr id="5" name="Picture 5"/>
+            <wp:cNvGraphicFramePr>
+              <a:graphicFrameLocks xmlns:a="http://schemas.openxmlformats.org/drawingml/2006/main" noChangeAspect="1"/>
+            </wp:cNvGraphicFramePr>
             <a:graphic xmlns:a="http://schemas.openxmlformats.org/drawingml/2006/main">
               <a:graphicData uri="http://schemas.openxmlformats.org/drawingml/2006/picture">
                 <pic:pic xmlns:pic="http://schemas.openxmlformats.org/drawingml/2006/picture">
                   <pic:nvPicPr>
-                    <pic:cNvPr id="0" name="image3.png"/>
-                    <pic:cNvPicPr preferRelativeResize="0"/>
+                    <pic:cNvPr id="1" name=""/>
+                    <pic:cNvPicPr/>
+                  </pic:nvPicPr>
+                  <pic:blipFill rotWithShape="1">
+                    <a:blip r:embed="rId11"/>
+                    <a:srcRect b="35076"/>
+                    <a:stretch/>
+                  </pic:blipFill>
+                  <pic:spPr bwMode="auto">
+                    <a:xfrm>
+                      <a:off x="0" y="0"/>
+                      <a:ext cx="6121400" cy="1190625"/>
+                    </a:xfrm>
+                    <a:prstGeom prst="rect">
+                      <a:avLst/>
+                    </a:prstGeom>
+                    <a:ln>
+                      <a:noFill/>
+                    </a:ln>
+                    <a:extLst>
+                      <a:ext uri="{53640926-AAD7-44D8-BBD7-CCE9431645EC}">
+                        <a14:shadowObscured xmlns:a14="http://schemas.microsoft.com/office/drawing/2010/main"/>
+                      </a:ext>
+                    </a:extLst>
+                  </pic:spPr>
+                </pic:pic>
+              </a:graphicData>
+            </a:graphic>
+          </wp:inline>
+        </w:drawing>
+      </w:r>
+    </w:p>
+    <w:p>
+      <w:pPr>
+        <w:spacing w:line="240" w:lineRule="auto"/>
+      </w:pPr>
+      <w:r>
+        <w:t xml:space="preserve">The browser’s address field is showing the input parameters in the address field. You are able to see the input parameters for first name and last name and the hidden input. </w:t>
+      </w:r>
+    </w:p>
+    <w:p>
+      <w:pPr>
+        <w:spacing w:line="240" w:lineRule="auto"/>
+      </w:pPr>
+    </w:p>
+    <w:p>
+      <w:pPr>
+        <w:spacing w:line="240" w:lineRule="auto"/>
+      </w:pPr>
+    </w:p>
+    <w:p>
+      <w:pPr>
+        <w:spacing w:line="240" w:lineRule="auto"/>
+        <w:rPr>
+          <w:b/>
+        </w:rPr>
+      </w:pPr>
+      <w:r>
+        <w:rPr>
+          <w:b/>
+        </w:rPr>
+        <w:t>Change the forms method-attribute to the value “POST” and test the form</w:t>
+      </w:r>
+      <w:bookmarkStart w:id="10" w:name="_GoBack"/>
+      <w:bookmarkEnd w:id="10"/>
+      <w:r>
+        <w:rPr>
+          <w:b/>
+        </w:rPr>
+        <w:t xml:space="preserve">. Observe the change in your browsers address field. </w:t>
+      </w:r>
+    </w:p>
+    <w:p>
+      <w:pPr>
+        <w:spacing w:line="240" w:lineRule="auto"/>
+      </w:pPr>
+    </w:p>
+    <w:p>
+      <w:pPr>
+        <w:spacing w:line="240" w:lineRule="auto"/>
+      </w:pPr>
+      <w:r>
+        <w:rPr>
+          <w:noProof/>
+        </w:rPr>
+        <w:drawing>
+          <wp:inline distT="0" distB="0" distL="0" distR="0" wp14:anchorId="36545C98" wp14:editId="452676C3">
+            <wp:extent cx="6121400" cy="1190625"/>
+            <wp:effectExtent l="0" t="0" r="0" b="9525"/>
+            <wp:docPr id="8" name="Picture 8"/>
+            <wp:cNvGraphicFramePr>
+              <a:graphicFrameLocks xmlns:a="http://schemas.openxmlformats.org/drawingml/2006/main" noChangeAspect="1"/>
+            </wp:cNvGraphicFramePr>
+            <a:graphic xmlns:a="http://schemas.openxmlformats.org/drawingml/2006/main">
+              <a:graphicData uri="http://schemas.openxmlformats.org/drawingml/2006/picture">
+                <pic:pic xmlns:pic="http://schemas.openxmlformats.org/drawingml/2006/picture">
+                  <pic:nvPicPr>
+                    <pic:cNvPr id="1" name=""/>
+                    <pic:cNvPicPr/>
+                  </pic:nvPicPr>
+                  <pic:blipFill rotWithShape="1">
+                    <a:blip r:embed="rId12"/>
+                    <a:srcRect b="6809"/>
+                    <a:stretch/>
+                  </pic:blipFill>
+                  <pic:spPr bwMode="auto">
+                    <a:xfrm>
+                      <a:off x="0" y="0"/>
+                      <a:ext cx="6121400" cy="1190625"/>
+                    </a:xfrm>
+                    <a:prstGeom prst="rect">
+                      <a:avLst/>
+                    </a:prstGeom>
+                    <a:ln>
+                      <a:noFill/>
+                    </a:ln>
+                    <a:extLst>
+                      <a:ext uri="{53640926-AAD7-44D8-BBD7-CCE9431645EC}">
+                        <a14:shadowObscured xmlns:a14="http://schemas.microsoft.com/office/drawing/2010/main"/>
+                      </a:ext>
+                    </a:extLst>
+                  </pic:spPr>
+                </pic:pic>
+              </a:graphicData>
+            </a:graphic>
+          </wp:inline>
+        </w:drawing>
+      </w:r>
+    </w:p>
+    <w:p>
+      <w:pPr>
+        <w:spacing w:line="240" w:lineRule="auto"/>
+      </w:pPr>
+      <w:r>
+        <w:t>The browser’s address field is no longer showing the input parameters</w:t>
+      </w:r>
+      <w:r>
+        <w:t xml:space="preserve">. The parameters are instead sent to the server using the request body. This is a more secure way to send data, because it hides your data and adds them to your header, without the data being shown. The data is still saved in the form, if you check the headers of the file parameters.html: </w:t>
+      </w:r>
+    </w:p>
+    <w:p>
+      <w:pPr>
+        <w:spacing w:line="240" w:lineRule="auto"/>
+      </w:pPr>
+    </w:p>
+    <w:p>
+      <w:pPr>
+        <w:spacing w:line="240" w:lineRule="auto"/>
+      </w:pPr>
+      <w:r>
+        <w:rPr>
+          <w:noProof/>
+        </w:rPr>
+        <w:drawing>
+          <wp:inline distT="0" distB="0" distL="0" distR="0" wp14:anchorId="11577793" wp14:editId="2EBCC682">
+            <wp:extent cx="4943475" cy="2981982"/>
+            <wp:effectExtent l="0" t="0" r="0" b="8890"/>
+            <wp:docPr id="9" name="Picture 9"/>
+            <wp:cNvGraphicFramePr>
+              <a:graphicFrameLocks xmlns:a="http://schemas.openxmlformats.org/drawingml/2006/main" noChangeAspect="1"/>
+            </wp:cNvGraphicFramePr>
+            <a:graphic xmlns:a="http://schemas.openxmlformats.org/drawingml/2006/main">
+              <a:graphicData uri="http://schemas.openxmlformats.org/drawingml/2006/picture">
+                <pic:pic xmlns:pic="http://schemas.openxmlformats.org/drawingml/2006/picture">
+                  <pic:nvPicPr>
+                    <pic:cNvPr id="1" name=""/>
+                    <pic:cNvPicPr/>
                   </pic:nvPicPr>
                   <pic:blipFill>
-                    <a:blip r:embed="rId11"/>
-                    <a:srcRect/>
+                    <a:blip r:embed="rId13"/>
                     <a:stretch>
                       <a:fillRect/>
                     </a:stretch>
@@ -3476,135 +3705,17 @@
                   <pic:spPr>
                     <a:xfrm>
                       <a:off x="0" y="0"/>
-                      <a:ext cx="2843530" cy="872490"/>
+                      <a:ext cx="4993627" cy="3012234"/>
                     </a:xfrm>
                     <a:prstGeom prst="rect">
                       <a:avLst/>
                     </a:prstGeom>
-                    <a:ln/>
                   </pic:spPr>
                 </pic:pic>
               </a:graphicData>
             </a:graphic>
-          </wp:anchor>
+          </wp:inline>
         </w:drawing>
-      </w:r>
-    </w:p>
-    <w:p>
-      <w:pPr>
-        <w:spacing w:line="240" w:lineRule="auto"/>
-        <w:rPr>
-          <w:sz w:val="28"/>
-          <w:szCs w:val="28"/>
-        </w:rPr>
-      </w:pPr>
-      <w:r>
-        <w:t>Add a form to the file, including two text input boxes and a submit button as sketched below:</w:t>
-      </w:r>
-    </w:p>
-    <w:p>
-      <w:pPr>
-        <w:spacing w:line="240" w:lineRule="auto"/>
-        <w:jc w:val="center"/>
-        <w:rPr>
-          <w:sz w:val="28"/>
-          <w:szCs w:val="28"/>
-        </w:rPr>
-      </w:pPr>
-    </w:p>
-    <w:p>
-      <w:pPr>
-        <w:spacing w:line="240" w:lineRule="auto"/>
-        <w:rPr>
-          <w:sz w:val="12"/>
-          <w:szCs w:val="12"/>
-        </w:rPr>
-      </w:pPr>
-    </w:p>
-    <w:p>
-      <w:pPr>
-        <w:spacing w:line="240" w:lineRule="auto"/>
-      </w:pPr>
-      <w:r>
-        <w:t>Add an extra input field to the form with type</w:t>
-      </w:r>
-      <w:proofErr w:type="gramStart"/>
-      <w:r>
-        <w:t>=”hidden</w:t>
-      </w:r>
-      <w:proofErr w:type="gramEnd"/>
-      <w:r>
-        <w:t>”, name=”hidden” and value=12345678.</w:t>
-      </w:r>
-    </w:p>
-    <w:p>
-      <w:pPr>
-        <w:spacing w:line="240" w:lineRule="auto"/>
-      </w:pPr>
-    </w:p>
-    <w:p>
-      <w:pPr>
-        <w:spacing w:line="240" w:lineRule="auto"/>
-      </w:pPr>
-      <w:r>
-        <w:t>Add the value “#” for the forms action attribute.</w:t>
-      </w:r>
-    </w:p>
-    <w:p>
-      <w:pPr>
-        <w:spacing w:line="240" w:lineRule="auto"/>
-      </w:pPr>
-    </w:p>
-    <w:p>
-      <w:pPr>
-        <w:spacing w:line="240" w:lineRule="auto"/>
-      </w:pPr>
-      <w:r>
-        <w:t>Set the forms method-attribute to the value “GET” (</w:t>
-      </w:r>
-      <w:proofErr w:type="gramStart"/>
-      <w:r>
-        <w:t>actually the</w:t>
-      </w:r>
-      <w:proofErr w:type="gramEnd"/>
-      <w:r>
-        <w:t xml:space="preserve"> default value) and test the form. Observe what happens in your browser's address field.</w:t>
-      </w:r>
-    </w:p>
-    <w:p>
-      <w:pPr>
-        <w:spacing w:line="240" w:lineRule="auto"/>
-      </w:pPr>
-    </w:p>
-    <w:p>
-      <w:pPr>
-        <w:spacing w:line="240" w:lineRule="auto"/>
-      </w:pPr>
-      <w:r>
-        <w:t>Change the forms method-attribute to the value “POST” and test the form. Observe the change in your browsers address field. Figure out (using Chrome Developer Tools), how parameters are passed in, for a POST request.</w:t>
-      </w:r>
-    </w:p>
-    <w:p>
-      <w:pPr>
-        <w:spacing w:line="240" w:lineRule="auto"/>
-      </w:pPr>
-    </w:p>
-    <w:p>
-      <w:pPr>
-        <w:spacing w:line="240" w:lineRule="auto"/>
-        <w:rPr>
-          <w:sz w:val="28"/>
-          <w:szCs w:val="28"/>
-          <w:u w:val="single"/>
-        </w:rPr>
-      </w:pPr>
-      <w:r>
-        <w:rPr>
-          <w:sz w:val="28"/>
-          <w:szCs w:val="28"/>
-          <w:u w:val="single"/>
-        </w:rPr>
-        <w:t>Write down your observations</w:t>
       </w:r>
       <w:r>
         <w:br w:type="page"/>
@@ -9519,15 +9630,7 @@
       <w:bookmarkStart w:id="14" w:name="_4fhjqkp4kz2q" w:colFirst="0" w:colLast="0"/>
       <w:bookmarkEnd w:id="14"/>
       <w:r>
-        <w:t xml:space="preserve">Explain (on paper) how Cookies can be used to maintain “state” on the client between subsequent calls to a server, even when a browser has been </w:t>
-      </w:r>
-      <w:proofErr w:type="gramStart"/>
-      <w:r>
-        <w:t>closed down</w:t>
-      </w:r>
-      <w:proofErr w:type="gramEnd"/>
-      <w:r>
-        <w:t>.</w:t>
+        <w:t>Explain (on paper) how Cookies can be used to maintain “state” on the client between subsequent calls to a server, even when a browser has been closed down.</w:t>
       </w:r>
     </w:p>
     <w:p>
@@ -9552,8 +9655,8 @@
       </w:r>
     </w:p>
     <w:sectPr>
-      <w:headerReference w:type="default" r:id="rId12"/>
-      <w:footerReference w:type="default" r:id="rId13"/>
+      <w:headerReference w:type="default" r:id="rId14"/>
+      <w:footerReference w:type="default" r:id="rId15"/>
       <w:pgSz w:w="11906" w:h="16838"/>
       <w:pgMar w:top="1133" w:right="1133" w:bottom="1133" w:left="1133" w:header="720" w:footer="720" w:gutter="0"/>
       <w:pgNumType w:start="1"/>

</xml_diff>

<commit_message>
Done with exercise 7
</commit_message>
<xml_diff>
--- a/02_wednesday_excercises/The HTTP Protocol.docx
+++ b/02_wednesday_excercises/The HTTP Protocol.docx
@@ -3467,25 +3467,7 @@
     </w:p>
     <w:p>
       <w:r>
-        <w:t xml:space="preserve">I have created a </w:t>
-      </w:r>
-      <w:r>
-        <w:t>html-file</w:t>
-      </w:r>
-      <w:r>
-        <w:t xml:space="preserve"> called </w:t>
-      </w:r>
-      <w:r>
-        <w:t>parameters.html</w:t>
-      </w:r>
-      <w:r>
-        <w:t xml:space="preserve"> </w:t>
-      </w:r>
-      <w:r>
-        <w:t>with a form with text inputs, a hidden input and a submit box</w:t>
-      </w:r>
-      <w:r>
-        <w:t>.</w:t>
+        <w:t>I have created a html-file called parameters.html with a form with text inputs, a hidden input and a submit box.</w:t>
       </w:r>
       <w:r>
         <w:t xml:space="preserve"> The form’s action attribute is # and the method </w:t>
@@ -3497,10 +3479,7 @@
         <w:t xml:space="preserve">type is GET. </w:t>
       </w:r>
       <w:r>
-        <w:t xml:space="preserve">Here is a screenshot of the webpage, when I run the </w:t>
-      </w:r>
-      <w:r>
-        <w:t>file:</w:t>
+        <w:t>Here is a screenshot of the webpage, when I run the file:</w:t>
       </w:r>
     </w:p>
     <w:p>
@@ -3589,15 +3568,7 @@
         <w:rPr>
           <w:b/>
         </w:rPr>
-        <w:t>Change the forms method-attribute to the value “POST” and test the form</w:t>
-      </w:r>
-      <w:bookmarkStart w:id="10" w:name="_GoBack"/>
-      <w:bookmarkEnd w:id="10"/>
-      <w:r>
-        <w:rPr>
-          <w:b/>
-        </w:rPr>
-        <w:t xml:space="preserve">. Observe the change in your browsers address field. </w:t>
+        <w:t xml:space="preserve">Change the forms method-attribute to the value “POST” and test the form. Observe the change in your browsers address field. </w:t>
       </w:r>
     </w:p>
     <w:p>
@@ -3725,11 +3696,20 @@
       <w:pPr>
         <w:pStyle w:val="Heading2"/>
         <w:spacing w:before="200" w:after="0"/>
-      </w:pPr>
-      <w:bookmarkStart w:id="11" w:name="_3elwmrax0lwj" w:colFirst="0" w:colLast="0"/>
-      <w:bookmarkEnd w:id="11"/>
-      <w:r>
-        <w:lastRenderedPageBreak/>
+        <w:rPr>
+          <w:sz w:val="22"/>
+          <w:szCs w:val="22"/>
+        </w:rPr>
+      </w:pPr>
+      <w:bookmarkStart w:id="10" w:name="_3elwmrax0lwj" w:colFirst="0" w:colLast="0"/>
+      <w:bookmarkEnd w:id="10"/>
+    </w:p>
+    <w:p>
+      <w:pPr>
+        <w:pStyle w:val="Heading2"/>
+        <w:spacing w:before="0" w:after="0"/>
+      </w:pPr>
+      <w:r>
         <w:t>Session and Cookies</w:t>
       </w:r>
     </w:p>
@@ -3766,8 +3746,8 @@
           <w:szCs w:val="32"/>
         </w:rPr>
       </w:pPr>
-      <w:bookmarkStart w:id="12" w:name="_aczxgh4muufd" w:colFirst="0" w:colLast="0"/>
-      <w:bookmarkEnd w:id="12"/>
+      <w:bookmarkStart w:id="11" w:name="_aczxgh4muufd" w:colFirst="0" w:colLast="0"/>
+      <w:bookmarkEnd w:id="11"/>
       <w:r>
         <w:rPr>
           <w:color w:val="auto"/>
@@ -3796,2758 +3776,128 @@
     </w:p>
     <w:p>
       <w:pPr>
-        <w:spacing w:before="200"/>
-      </w:pPr>
-      <w:r>
-        <w:t xml:space="preserve">In your web project use the wizard to generate </w:t>
-      </w:r>
-      <w:proofErr w:type="gramStart"/>
-      <w:r>
-        <w:t>a  new</w:t>
-      </w:r>
-      <w:proofErr w:type="gramEnd"/>
-      <w:r>
-        <w:t xml:space="preserve"> Servlet</w:t>
-      </w:r>
-    </w:p>
-    <w:p>
-      <w:pPr>
-        <w:numPr>
-          <w:ilvl w:val="0"/>
-          <w:numId w:val="3"/>
-        </w:numPr>
         <w:spacing w:line="240" w:lineRule="auto"/>
-      </w:pPr>
-      <w:r>
-        <w:t xml:space="preserve">Enter </w:t>
-      </w:r>
-      <w:proofErr w:type="spellStart"/>
-      <w:r>
-        <w:rPr>
-          <w:b/>
-          <w:i/>
-        </w:rPr>
-        <w:t>SessionDemo</w:t>
-      </w:r>
-      <w:proofErr w:type="spellEnd"/>
-      <w:r>
-        <w:rPr>
-          <w:b/>
-        </w:rPr>
+        <w:rPr>
+          <w:rFonts w:eastAsia="Calibri"/>
+          <w:b/>
+        </w:rPr>
+      </w:pPr>
+      <w:r>
+        <w:rPr>
+          <w:rFonts w:eastAsia="Calibri"/>
+          <w:b/>
+        </w:rPr>
+        <w:t>Explain (on paper) using both words and images how the Server can maintain state between subsequent calls even when the state is not transmitted from the client to server.</w:t>
+      </w:r>
+    </w:p>
+    <w:p>
+      <w:pPr>
+        <w:rPr>
+          <w:rFonts w:eastAsia="Calibri"/>
+          <w:b/>
+          <w:u w:val="single"/>
+        </w:rPr>
+      </w:pPr>
+    </w:p>
+    <w:p>
+      <w:pPr>
+        <w:rPr>
+          <w:rFonts w:eastAsia="Calibri"/>
+        </w:rPr>
+      </w:pPr>
+      <w:r>
+        <w:rPr>
+          <w:rFonts w:eastAsia="Calibri"/>
+        </w:rPr>
+        <w:t xml:space="preserve">I enter my name and press submit, and my input parameter is saved in the browser’s address field. </w:t>
+      </w:r>
+    </w:p>
+    <w:p>
+      <w:pPr>
+        <w:rPr>
+          <w:rFonts w:eastAsia="Calibri"/>
+          <w:b/>
+          <w:u w:val="single"/>
+        </w:rPr>
+      </w:pPr>
+    </w:p>
+    <w:p>
+      <w:r>
+        <w:rPr>
+          <w:noProof/>
+        </w:rPr>
+        <w:drawing>
+          <wp:inline distT="0" distB="0" distL="0" distR="0" wp14:anchorId="6CDCACF2" wp14:editId="2850E998">
+            <wp:extent cx="6121400" cy="903605"/>
+            <wp:effectExtent l="0" t="0" r="0" b="0"/>
+            <wp:docPr id="2" name="Picture 2"/>
+            <wp:cNvGraphicFramePr>
+              <a:graphicFrameLocks xmlns:a="http://schemas.openxmlformats.org/drawingml/2006/main" noChangeAspect="1"/>
+            </wp:cNvGraphicFramePr>
+            <a:graphic xmlns:a="http://schemas.openxmlformats.org/drawingml/2006/main">
+              <a:graphicData uri="http://schemas.openxmlformats.org/drawingml/2006/picture">
+                <pic:pic xmlns:pic="http://schemas.openxmlformats.org/drawingml/2006/picture">
+                  <pic:nvPicPr>
+                    <pic:cNvPr id="1" name=""/>
+                    <pic:cNvPicPr/>
+                  </pic:nvPicPr>
+                  <pic:blipFill>
+                    <a:blip r:embed="rId14"/>
+                    <a:stretch>
+                      <a:fillRect/>
+                    </a:stretch>
+                  </pic:blipFill>
+                  <pic:spPr>
+                    <a:xfrm>
+                      <a:off x="0" y="0"/>
+                      <a:ext cx="6121400" cy="903605"/>
+                    </a:xfrm>
+                    <a:prstGeom prst="rect">
+                      <a:avLst/>
+                    </a:prstGeom>
+                  </pic:spPr>
+                </pic:pic>
+              </a:graphicData>
+            </a:graphic>
+          </wp:inline>
+        </w:drawing>
+      </w:r>
+    </w:p>
+    <w:p>
+      <w:r>
+        <w:t>Even</w:t>
+      </w:r>
+      <w:r>
+        <w:t xml:space="preserve"> when I close the tab and load the page again in a new tab using the url I copied from the browser, the server has maintained the state.</w:t>
+      </w:r>
+      <w:r>
         <w:t xml:space="preserve"> </w:t>
       </w:r>
-      <w:r>
-        <w:t xml:space="preserve">as the name of the Servlet and </w:t>
-      </w:r>
-      <w:r>
-        <w:rPr>
-          <w:i/>
-        </w:rPr>
-        <w:t>servlets</w:t>
-      </w:r>
-      <w:r>
-        <w:t xml:space="preserve"> as package name</w:t>
-      </w:r>
-    </w:p>
-    <w:p>
-      <w:pPr>
-        <w:numPr>
-          <w:ilvl w:val="0"/>
-          <w:numId w:val="3"/>
-        </w:numPr>
-        <w:spacing w:line="240" w:lineRule="auto"/>
-      </w:pPr>
-      <w:r>
-        <w:t>Right-click the file and select Run to see “what is does”</w:t>
-      </w:r>
-    </w:p>
-    <w:p>
-      <w:pPr>
-        <w:numPr>
-          <w:ilvl w:val="0"/>
-          <w:numId w:val="3"/>
-        </w:numPr>
-        <w:spacing w:line="240" w:lineRule="auto"/>
-      </w:pPr>
-      <w:r>
-        <w:t xml:space="preserve">Change the generated </w:t>
-      </w:r>
-      <w:proofErr w:type="spellStart"/>
-      <w:r>
-        <w:t>processRequest</w:t>
-      </w:r>
-      <w:proofErr w:type="spellEnd"/>
-      <w:r>
-        <w:t>(..) method as sketched below.</w:t>
-      </w:r>
-    </w:p>
-    <w:p>
-      <w:pPr>
-        <w:spacing w:line="240" w:lineRule="auto"/>
-        <w:ind w:left="360"/>
-        <w:rPr>
-          <w:rFonts w:ascii="Calibri" w:eastAsia="Calibri" w:hAnsi="Calibri" w:cs="Calibri"/>
-          <w:sz w:val="12"/>
-          <w:szCs w:val="12"/>
-        </w:rPr>
-      </w:pPr>
-    </w:p>
-    <w:p>
-      <w:pPr>
-        <w:shd w:val="clear" w:color="auto" w:fill="FFFFFF"/>
-        <w:spacing w:line="240" w:lineRule="auto"/>
-        <w:rPr>
-          <w:rFonts w:ascii="Calibri" w:eastAsia="Calibri" w:hAnsi="Calibri" w:cs="Calibri"/>
-          <w:sz w:val="20"/>
-          <w:szCs w:val="20"/>
-        </w:rPr>
-      </w:pPr>
-      <w:r>
-        <w:rPr>
-          <w:rFonts w:ascii="Calibri" w:eastAsia="Calibri" w:hAnsi="Calibri" w:cs="Calibri"/>
-          <w:sz w:val="20"/>
-          <w:szCs w:val="20"/>
-        </w:rPr>
-        <w:t xml:space="preserve">protected void </w:t>
-      </w:r>
-      <w:proofErr w:type="spellStart"/>
-      <w:proofErr w:type="gramStart"/>
-      <w:r>
-        <w:rPr>
-          <w:rFonts w:ascii="Calibri" w:eastAsia="Calibri" w:hAnsi="Calibri" w:cs="Calibri"/>
-          <w:sz w:val="20"/>
-          <w:szCs w:val="20"/>
-        </w:rPr>
-        <w:t>processRequest</w:t>
-      </w:r>
-      <w:proofErr w:type="spellEnd"/>
-      <w:r>
-        <w:rPr>
-          <w:rFonts w:ascii="Calibri" w:eastAsia="Calibri" w:hAnsi="Calibri" w:cs="Calibri"/>
-          <w:b/>
-          <w:sz w:val="20"/>
-          <w:szCs w:val="20"/>
-        </w:rPr>
-        <w:t>(</w:t>
-      </w:r>
-      <w:proofErr w:type="spellStart"/>
-      <w:proofErr w:type="gramEnd"/>
-      <w:r>
-        <w:rPr>
-          <w:rFonts w:ascii="Calibri" w:eastAsia="Calibri" w:hAnsi="Calibri" w:cs="Calibri"/>
-          <w:sz w:val="20"/>
-          <w:szCs w:val="20"/>
-        </w:rPr>
-        <w:t>HttpServletRequest</w:t>
-      </w:r>
-      <w:proofErr w:type="spellEnd"/>
-      <w:r>
-        <w:rPr>
-          <w:rFonts w:ascii="Calibri" w:eastAsia="Calibri" w:hAnsi="Calibri" w:cs="Calibri"/>
-          <w:sz w:val="20"/>
-          <w:szCs w:val="20"/>
-        </w:rPr>
-        <w:t xml:space="preserve"> request</w:t>
-      </w:r>
-      <w:r>
-        <w:rPr>
-          <w:rFonts w:ascii="Calibri" w:eastAsia="Calibri" w:hAnsi="Calibri" w:cs="Calibri"/>
-          <w:b/>
-          <w:sz w:val="20"/>
-          <w:szCs w:val="20"/>
-        </w:rPr>
-        <w:t>,</w:t>
-      </w:r>
-      <w:r>
-        <w:rPr>
-          <w:rFonts w:ascii="Calibri" w:eastAsia="Calibri" w:hAnsi="Calibri" w:cs="Calibri"/>
-          <w:sz w:val="20"/>
-          <w:szCs w:val="20"/>
-        </w:rPr>
-        <w:t xml:space="preserve"> </w:t>
-      </w:r>
-    </w:p>
-    <w:p>
-      <w:pPr>
-        <w:shd w:val="clear" w:color="auto" w:fill="FFFFFF"/>
-        <w:spacing w:line="240" w:lineRule="auto"/>
-        <w:rPr>
-          <w:rFonts w:ascii="Calibri" w:eastAsia="Calibri" w:hAnsi="Calibri" w:cs="Calibri"/>
-          <w:sz w:val="20"/>
-          <w:szCs w:val="20"/>
-        </w:rPr>
-      </w:pPr>
-      <w:r>
-        <w:rPr>
-          <w:rFonts w:ascii="Calibri" w:eastAsia="Calibri" w:hAnsi="Calibri" w:cs="Calibri"/>
-          <w:sz w:val="20"/>
-          <w:szCs w:val="20"/>
-        </w:rPr>
-        <w:t xml:space="preserve">                              </w:t>
-      </w:r>
-      <w:proofErr w:type="spellStart"/>
-      <w:r>
-        <w:rPr>
-          <w:rFonts w:ascii="Calibri" w:eastAsia="Calibri" w:hAnsi="Calibri" w:cs="Calibri"/>
-          <w:sz w:val="20"/>
-          <w:szCs w:val="20"/>
-        </w:rPr>
-        <w:t>HttpServletResponse</w:t>
-      </w:r>
-      <w:proofErr w:type="spellEnd"/>
-      <w:r>
-        <w:rPr>
-          <w:rFonts w:ascii="Calibri" w:eastAsia="Calibri" w:hAnsi="Calibri" w:cs="Calibri"/>
-          <w:sz w:val="20"/>
-          <w:szCs w:val="20"/>
-        </w:rPr>
-        <w:t xml:space="preserve"> response</w:t>
-      </w:r>
-      <w:r>
-        <w:rPr>
-          <w:rFonts w:ascii="Calibri" w:eastAsia="Calibri" w:hAnsi="Calibri" w:cs="Calibri"/>
-          <w:b/>
-          <w:sz w:val="20"/>
-          <w:szCs w:val="20"/>
-        </w:rPr>
-        <w:t>)</w:t>
-      </w:r>
-    </w:p>
-    <w:p>
-      <w:pPr>
-        <w:shd w:val="clear" w:color="auto" w:fill="FFFFFF"/>
-        <w:spacing w:line="240" w:lineRule="auto"/>
-        <w:rPr>
-          <w:rFonts w:ascii="Calibri" w:eastAsia="Calibri" w:hAnsi="Calibri" w:cs="Calibri"/>
-          <w:sz w:val="20"/>
-          <w:szCs w:val="20"/>
-        </w:rPr>
-      </w:pPr>
-      <w:r>
-        <w:rPr>
-          <w:rFonts w:ascii="Calibri" w:eastAsia="Calibri" w:hAnsi="Calibri" w:cs="Calibri"/>
-          <w:sz w:val="20"/>
-          <w:szCs w:val="20"/>
-        </w:rPr>
-        <w:t xml:space="preserve">          </w:t>
-      </w:r>
-      <w:r>
-        <w:rPr>
-          <w:rFonts w:ascii="Calibri" w:eastAsia="Calibri" w:hAnsi="Calibri" w:cs="Calibri"/>
-          <w:b/>
-          <w:sz w:val="20"/>
-          <w:szCs w:val="20"/>
-        </w:rPr>
-        <w:t>throws</w:t>
-      </w:r>
-      <w:r>
-        <w:rPr>
-          <w:rFonts w:ascii="Calibri" w:eastAsia="Calibri" w:hAnsi="Calibri" w:cs="Calibri"/>
-          <w:sz w:val="20"/>
-          <w:szCs w:val="20"/>
-        </w:rPr>
-        <w:t xml:space="preserve"> </w:t>
-      </w:r>
-      <w:proofErr w:type="spellStart"/>
-      <w:r>
-        <w:rPr>
-          <w:rFonts w:ascii="Calibri" w:eastAsia="Calibri" w:hAnsi="Calibri" w:cs="Calibri"/>
-          <w:sz w:val="20"/>
-          <w:szCs w:val="20"/>
-        </w:rPr>
-        <w:t>ServletException</w:t>
-      </w:r>
-      <w:proofErr w:type="spellEnd"/>
-      <w:r>
-        <w:rPr>
-          <w:rFonts w:ascii="Calibri" w:eastAsia="Calibri" w:hAnsi="Calibri" w:cs="Calibri"/>
-          <w:b/>
-          <w:sz w:val="20"/>
-          <w:szCs w:val="20"/>
-        </w:rPr>
-        <w:t>,</w:t>
-      </w:r>
-      <w:r>
-        <w:rPr>
-          <w:rFonts w:ascii="Calibri" w:eastAsia="Calibri" w:hAnsi="Calibri" w:cs="Calibri"/>
-          <w:sz w:val="20"/>
-          <w:szCs w:val="20"/>
-        </w:rPr>
-        <w:t xml:space="preserve"> </w:t>
-      </w:r>
-      <w:proofErr w:type="spellStart"/>
-      <w:r>
-        <w:rPr>
-          <w:rFonts w:ascii="Calibri" w:eastAsia="Calibri" w:hAnsi="Calibri" w:cs="Calibri"/>
-          <w:sz w:val="20"/>
-          <w:szCs w:val="20"/>
-        </w:rPr>
-        <w:t>IOException</w:t>
-      </w:r>
-      <w:proofErr w:type="spellEnd"/>
-      <w:r>
-        <w:rPr>
-          <w:rFonts w:ascii="Calibri" w:eastAsia="Calibri" w:hAnsi="Calibri" w:cs="Calibri"/>
-          <w:sz w:val="20"/>
-          <w:szCs w:val="20"/>
-        </w:rPr>
-        <w:t xml:space="preserve"> </w:t>
-      </w:r>
-      <w:r>
-        <w:rPr>
-          <w:rFonts w:ascii="Calibri" w:eastAsia="Calibri" w:hAnsi="Calibri" w:cs="Calibri"/>
-          <w:b/>
-          <w:sz w:val="20"/>
-          <w:szCs w:val="20"/>
-        </w:rPr>
-        <w:t>{</w:t>
-      </w:r>
-    </w:p>
-    <w:p>
-      <w:pPr>
-        <w:shd w:val="clear" w:color="auto" w:fill="FFFFFF"/>
-        <w:spacing w:line="240" w:lineRule="auto"/>
-        <w:rPr>
-          <w:rFonts w:ascii="Calibri" w:eastAsia="Calibri" w:hAnsi="Calibri" w:cs="Calibri"/>
-          <w:sz w:val="20"/>
-          <w:szCs w:val="20"/>
-          <w:highlight w:val="yellow"/>
-        </w:rPr>
-      </w:pPr>
-      <w:r>
-        <w:rPr>
-          <w:rFonts w:ascii="Calibri" w:eastAsia="Calibri" w:hAnsi="Calibri" w:cs="Calibri"/>
-          <w:sz w:val="20"/>
-          <w:szCs w:val="20"/>
-        </w:rPr>
-        <w:t xml:space="preserve">    </w:t>
-      </w:r>
-      <w:r>
-        <w:rPr>
-          <w:rFonts w:ascii="Calibri" w:eastAsia="Calibri" w:hAnsi="Calibri" w:cs="Calibri"/>
-          <w:sz w:val="20"/>
-          <w:szCs w:val="20"/>
-          <w:highlight w:val="yellow"/>
-        </w:rPr>
-        <w:t xml:space="preserve">String name </w:t>
-      </w:r>
-      <w:r>
-        <w:rPr>
-          <w:rFonts w:ascii="Calibri" w:eastAsia="Calibri" w:hAnsi="Calibri" w:cs="Calibri"/>
-          <w:b/>
-          <w:sz w:val="20"/>
-          <w:szCs w:val="20"/>
-          <w:highlight w:val="yellow"/>
-        </w:rPr>
-        <w:t>=</w:t>
-      </w:r>
-      <w:r>
-        <w:rPr>
-          <w:rFonts w:ascii="Calibri" w:eastAsia="Calibri" w:hAnsi="Calibri" w:cs="Calibri"/>
-          <w:sz w:val="20"/>
-          <w:szCs w:val="20"/>
-          <w:highlight w:val="yellow"/>
-        </w:rPr>
-        <w:t xml:space="preserve"> </w:t>
-      </w:r>
-      <w:proofErr w:type="spellStart"/>
-      <w:proofErr w:type="gramStart"/>
-      <w:r>
-        <w:rPr>
-          <w:rFonts w:ascii="Calibri" w:eastAsia="Calibri" w:hAnsi="Calibri" w:cs="Calibri"/>
-          <w:sz w:val="20"/>
-          <w:szCs w:val="20"/>
-          <w:highlight w:val="yellow"/>
-        </w:rPr>
-        <w:t>request</w:t>
-      </w:r>
-      <w:r>
-        <w:rPr>
-          <w:rFonts w:ascii="Calibri" w:eastAsia="Calibri" w:hAnsi="Calibri" w:cs="Calibri"/>
-          <w:b/>
-          <w:sz w:val="20"/>
-          <w:szCs w:val="20"/>
-          <w:highlight w:val="yellow"/>
-        </w:rPr>
-        <w:t>.</w:t>
-      </w:r>
-      <w:r>
-        <w:rPr>
-          <w:rFonts w:ascii="Calibri" w:eastAsia="Calibri" w:hAnsi="Calibri" w:cs="Calibri"/>
-          <w:sz w:val="20"/>
-          <w:szCs w:val="20"/>
-          <w:highlight w:val="yellow"/>
-        </w:rPr>
-        <w:t>getParameter</w:t>
-      </w:r>
-      <w:proofErr w:type="spellEnd"/>
-      <w:proofErr w:type="gramEnd"/>
-      <w:r>
-        <w:rPr>
-          <w:rFonts w:ascii="Calibri" w:eastAsia="Calibri" w:hAnsi="Calibri" w:cs="Calibri"/>
-          <w:b/>
-          <w:sz w:val="20"/>
-          <w:szCs w:val="20"/>
-          <w:highlight w:val="yellow"/>
-        </w:rPr>
-        <w:t>(</w:t>
-      </w:r>
-      <w:r>
-        <w:rPr>
-          <w:rFonts w:ascii="Calibri" w:eastAsia="Calibri" w:hAnsi="Calibri" w:cs="Calibri"/>
-          <w:sz w:val="20"/>
-          <w:szCs w:val="20"/>
-          <w:highlight w:val="yellow"/>
-        </w:rPr>
-        <w:t>"name"</w:t>
-      </w:r>
-      <w:r>
-        <w:rPr>
-          <w:rFonts w:ascii="Calibri" w:eastAsia="Calibri" w:hAnsi="Calibri" w:cs="Calibri"/>
-          <w:b/>
-          <w:sz w:val="20"/>
-          <w:szCs w:val="20"/>
-          <w:highlight w:val="yellow"/>
-        </w:rPr>
-        <w:t>);</w:t>
-      </w:r>
-    </w:p>
-    <w:p>
-      <w:pPr>
-        <w:shd w:val="clear" w:color="auto" w:fill="FFFFFF"/>
-        <w:spacing w:line="240" w:lineRule="auto"/>
-        <w:rPr>
-          <w:rFonts w:ascii="Calibri" w:eastAsia="Calibri" w:hAnsi="Calibri" w:cs="Calibri"/>
-          <w:sz w:val="20"/>
-          <w:szCs w:val="20"/>
-          <w:highlight w:val="yellow"/>
-        </w:rPr>
-      </w:pPr>
-      <w:r>
-        <w:rPr>
-          <w:rFonts w:ascii="Calibri" w:eastAsia="Calibri" w:hAnsi="Calibri" w:cs="Calibri"/>
-          <w:sz w:val="20"/>
-          <w:szCs w:val="20"/>
-          <w:highlight w:val="yellow"/>
-        </w:rPr>
-        <w:t xml:space="preserve">    </w:t>
-      </w:r>
-      <w:r>
-        <w:rPr>
-          <w:rFonts w:ascii="Calibri" w:eastAsia="Calibri" w:hAnsi="Calibri" w:cs="Calibri"/>
-          <w:b/>
-          <w:sz w:val="20"/>
-          <w:szCs w:val="20"/>
-          <w:highlight w:val="yellow"/>
-        </w:rPr>
-        <w:t>if</w:t>
-      </w:r>
-      <w:r>
-        <w:rPr>
-          <w:rFonts w:ascii="Calibri" w:eastAsia="Calibri" w:hAnsi="Calibri" w:cs="Calibri"/>
-          <w:sz w:val="20"/>
-          <w:szCs w:val="20"/>
-          <w:highlight w:val="yellow"/>
-        </w:rPr>
-        <w:t xml:space="preserve"> </w:t>
-      </w:r>
-      <w:r>
-        <w:rPr>
-          <w:rFonts w:ascii="Calibri" w:eastAsia="Calibri" w:hAnsi="Calibri" w:cs="Calibri"/>
-          <w:b/>
-          <w:sz w:val="20"/>
-          <w:szCs w:val="20"/>
-          <w:highlight w:val="yellow"/>
-        </w:rPr>
-        <w:t>(</w:t>
-      </w:r>
-      <w:proofErr w:type="gramStart"/>
-      <w:r>
-        <w:rPr>
-          <w:rFonts w:ascii="Calibri" w:eastAsia="Calibri" w:hAnsi="Calibri" w:cs="Calibri"/>
-          <w:sz w:val="20"/>
-          <w:szCs w:val="20"/>
-          <w:highlight w:val="yellow"/>
-        </w:rPr>
-        <w:t xml:space="preserve">name </w:t>
-      </w:r>
-      <w:r>
-        <w:rPr>
-          <w:rFonts w:ascii="Calibri" w:eastAsia="Calibri" w:hAnsi="Calibri" w:cs="Calibri"/>
-          <w:b/>
-          <w:sz w:val="20"/>
-          <w:szCs w:val="20"/>
-          <w:highlight w:val="yellow"/>
-        </w:rPr>
-        <w:t>!</w:t>
-      </w:r>
-      <w:proofErr w:type="gramEnd"/>
-      <w:r>
-        <w:rPr>
-          <w:rFonts w:ascii="Calibri" w:eastAsia="Calibri" w:hAnsi="Calibri" w:cs="Calibri"/>
-          <w:b/>
-          <w:sz w:val="20"/>
-          <w:szCs w:val="20"/>
-          <w:highlight w:val="yellow"/>
-        </w:rPr>
-        <w:t>=</w:t>
-      </w:r>
-      <w:r>
-        <w:rPr>
-          <w:rFonts w:ascii="Calibri" w:eastAsia="Calibri" w:hAnsi="Calibri" w:cs="Calibri"/>
-          <w:sz w:val="20"/>
-          <w:szCs w:val="20"/>
-          <w:highlight w:val="yellow"/>
-        </w:rPr>
-        <w:t xml:space="preserve"> </w:t>
-      </w:r>
-      <w:r>
-        <w:rPr>
-          <w:rFonts w:ascii="Calibri" w:eastAsia="Calibri" w:hAnsi="Calibri" w:cs="Calibri"/>
-          <w:b/>
-          <w:sz w:val="20"/>
-          <w:szCs w:val="20"/>
-          <w:highlight w:val="yellow"/>
-        </w:rPr>
-        <w:t>null)</w:t>
-      </w:r>
-      <w:r>
-        <w:rPr>
-          <w:rFonts w:ascii="Calibri" w:eastAsia="Calibri" w:hAnsi="Calibri" w:cs="Calibri"/>
-          <w:sz w:val="20"/>
-          <w:szCs w:val="20"/>
-          <w:highlight w:val="yellow"/>
-        </w:rPr>
-        <w:t xml:space="preserve"> </w:t>
-      </w:r>
-      <w:r>
-        <w:rPr>
-          <w:rFonts w:ascii="Calibri" w:eastAsia="Calibri" w:hAnsi="Calibri" w:cs="Calibri"/>
-          <w:b/>
-          <w:sz w:val="20"/>
-          <w:szCs w:val="20"/>
-          <w:highlight w:val="yellow"/>
-        </w:rPr>
-        <w:t>{</w:t>
-      </w:r>
-    </w:p>
-    <w:p>
-      <w:pPr>
-        <w:shd w:val="clear" w:color="auto" w:fill="FFFFFF"/>
-        <w:spacing w:line="240" w:lineRule="auto"/>
-        <w:rPr>
-          <w:rFonts w:ascii="Calibri" w:eastAsia="Calibri" w:hAnsi="Calibri" w:cs="Calibri"/>
-          <w:sz w:val="20"/>
-          <w:szCs w:val="20"/>
-          <w:highlight w:val="yellow"/>
-        </w:rPr>
-      </w:pPr>
-      <w:r>
-        <w:rPr>
-          <w:rFonts w:ascii="Calibri" w:eastAsia="Calibri" w:hAnsi="Calibri" w:cs="Calibri"/>
-          <w:sz w:val="20"/>
-          <w:szCs w:val="20"/>
-          <w:highlight w:val="yellow"/>
-        </w:rPr>
-        <w:t xml:space="preserve">      </w:t>
-      </w:r>
-      <w:proofErr w:type="spellStart"/>
-      <w:proofErr w:type="gramStart"/>
-      <w:r>
-        <w:rPr>
-          <w:rFonts w:ascii="Calibri" w:eastAsia="Calibri" w:hAnsi="Calibri" w:cs="Calibri"/>
-          <w:sz w:val="20"/>
-          <w:szCs w:val="20"/>
-          <w:highlight w:val="yellow"/>
-        </w:rPr>
-        <w:t>request</w:t>
-      </w:r>
-      <w:r>
-        <w:rPr>
-          <w:rFonts w:ascii="Calibri" w:eastAsia="Calibri" w:hAnsi="Calibri" w:cs="Calibri"/>
-          <w:b/>
-          <w:sz w:val="20"/>
-          <w:szCs w:val="20"/>
-          <w:highlight w:val="yellow"/>
-        </w:rPr>
-        <w:t>.</w:t>
-      </w:r>
-      <w:r>
-        <w:rPr>
-          <w:rFonts w:ascii="Calibri" w:eastAsia="Calibri" w:hAnsi="Calibri" w:cs="Calibri"/>
-          <w:sz w:val="20"/>
-          <w:szCs w:val="20"/>
-          <w:highlight w:val="yellow"/>
-        </w:rPr>
-        <w:t>getSession</w:t>
-      </w:r>
-      <w:proofErr w:type="spellEnd"/>
-      <w:proofErr w:type="gramEnd"/>
-      <w:r>
-        <w:rPr>
-          <w:rFonts w:ascii="Calibri" w:eastAsia="Calibri" w:hAnsi="Calibri" w:cs="Calibri"/>
-          <w:b/>
-          <w:sz w:val="20"/>
-          <w:szCs w:val="20"/>
-          <w:highlight w:val="yellow"/>
-        </w:rPr>
-        <w:t>().</w:t>
-      </w:r>
-      <w:proofErr w:type="spellStart"/>
-      <w:r>
-        <w:rPr>
-          <w:rFonts w:ascii="Calibri" w:eastAsia="Calibri" w:hAnsi="Calibri" w:cs="Calibri"/>
-          <w:sz w:val="20"/>
-          <w:szCs w:val="20"/>
-          <w:highlight w:val="yellow"/>
-        </w:rPr>
-        <w:t>setAttribute</w:t>
-      </w:r>
-      <w:proofErr w:type="spellEnd"/>
-      <w:r>
-        <w:rPr>
-          <w:rFonts w:ascii="Calibri" w:eastAsia="Calibri" w:hAnsi="Calibri" w:cs="Calibri"/>
-          <w:b/>
-          <w:sz w:val="20"/>
-          <w:szCs w:val="20"/>
-          <w:highlight w:val="yellow"/>
-        </w:rPr>
-        <w:t>(</w:t>
-      </w:r>
-      <w:r>
-        <w:rPr>
-          <w:rFonts w:ascii="Calibri" w:eastAsia="Calibri" w:hAnsi="Calibri" w:cs="Calibri"/>
-          <w:sz w:val="20"/>
-          <w:szCs w:val="20"/>
-          <w:highlight w:val="yellow"/>
-        </w:rPr>
-        <w:t>"name"</w:t>
-      </w:r>
-      <w:r>
-        <w:rPr>
-          <w:rFonts w:ascii="Calibri" w:eastAsia="Calibri" w:hAnsi="Calibri" w:cs="Calibri"/>
-          <w:b/>
-          <w:sz w:val="20"/>
-          <w:szCs w:val="20"/>
-          <w:highlight w:val="yellow"/>
-        </w:rPr>
-        <w:t>,</w:t>
-      </w:r>
-      <w:r>
-        <w:rPr>
-          <w:rFonts w:ascii="Calibri" w:eastAsia="Calibri" w:hAnsi="Calibri" w:cs="Calibri"/>
-          <w:sz w:val="20"/>
-          <w:szCs w:val="20"/>
-          <w:highlight w:val="yellow"/>
-        </w:rPr>
-        <w:t xml:space="preserve"> name</w:t>
-      </w:r>
-      <w:r>
-        <w:rPr>
-          <w:rFonts w:ascii="Calibri" w:eastAsia="Calibri" w:hAnsi="Calibri" w:cs="Calibri"/>
-          <w:b/>
-          <w:sz w:val="20"/>
-          <w:szCs w:val="20"/>
-          <w:highlight w:val="yellow"/>
-        </w:rPr>
-        <w:t>);</w:t>
-      </w:r>
-    </w:p>
-    <w:p>
-      <w:pPr>
-        <w:shd w:val="clear" w:color="auto" w:fill="FFFFFF"/>
-        <w:spacing w:line="240" w:lineRule="auto"/>
-        <w:rPr>
-          <w:rFonts w:ascii="Calibri" w:eastAsia="Calibri" w:hAnsi="Calibri" w:cs="Calibri"/>
-          <w:sz w:val="20"/>
-          <w:szCs w:val="20"/>
-          <w:highlight w:val="yellow"/>
-        </w:rPr>
-      </w:pPr>
-      <w:r>
-        <w:rPr>
-          <w:rFonts w:ascii="Calibri" w:eastAsia="Calibri" w:hAnsi="Calibri" w:cs="Calibri"/>
-          <w:sz w:val="20"/>
-          <w:szCs w:val="20"/>
-          <w:highlight w:val="yellow"/>
-        </w:rPr>
-        <w:t xml:space="preserve">    </w:t>
-      </w:r>
-      <w:r>
-        <w:rPr>
-          <w:rFonts w:ascii="Calibri" w:eastAsia="Calibri" w:hAnsi="Calibri" w:cs="Calibri"/>
-          <w:b/>
-          <w:sz w:val="20"/>
-          <w:szCs w:val="20"/>
-          <w:highlight w:val="yellow"/>
-        </w:rPr>
-        <w:t>}</w:t>
-      </w:r>
-      <w:r>
-        <w:rPr>
-          <w:rFonts w:ascii="Calibri" w:eastAsia="Calibri" w:hAnsi="Calibri" w:cs="Calibri"/>
-          <w:sz w:val="20"/>
-          <w:szCs w:val="20"/>
-          <w:highlight w:val="yellow"/>
-        </w:rPr>
-        <w:t xml:space="preserve"> </w:t>
-      </w:r>
-      <w:r>
-        <w:rPr>
-          <w:rFonts w:ascii="Calibri" w:eastAsia="Calibri" w:hAnsi="Calibri" w:cs="Calibri"/>
-          <w:b/>
-          <w:sz w:val="20"/>
-          <w:szCs w:val="20"/>
-          <w:highlight w:val="yellow"/>
-        </w:rPr>
-        <w:t>else</w:t>
-      </w:r>
-      <w:r>
-        <w:rPr>
-          <w:rFonts w:ascii="Calibri" w:eastAsia="Calibri" w:hAnsi="Calibri" w:cs="Calibri"/>
-          <w:sz w:val="20"/>
-          <w:szCs w:val="20"/>
-          <w:highlight w:val="yellow"/>
-        </w:rPr>
-        <w:t xml:space="preserve"> </w:t>
-      </w:r>
-      <w:r>
-        <w:rPr>
-          <w:rFonts w:ascii="Calibri" w:eastAsia="Calibri" w:hAnsi="Calibri" w:cs="Calibri"/>
-          <w:b/>
-          <w:sz w:val="20"/>
-          <w:szCs w:val="20"/>
-          <w:highlight w:val="yellow"/>
-        </w:rPr>
-        <w:t>{</w:t>
-      </w:r>
-    </w:p>
-    <w:p>
-      <w:pPr>
-        <w:shd w:val="clear" w:color="auto" w:fill="FFFFFF"/>
-        <w:spacing w:line="240" w:lineRule="auto"/>
-        <w:rPr>
-          <w:rFonts w:ascii="Calibri" w:eastAsia="Calibri" w:hAnsi="Calibri" w:cs="Calibri"/>
-          <w:sz w:val="20"/>
-          <w:szCs w:val="20"/>
-          <w:highlight w:val="yellow"/>
-        </w:rPr>
-      </w:pPr>
-      <w:r>
-        <w:rPr>
-          <w:rFonts w:ascii="Calibri" w:eastAsia="Calibri" w:hAnsi="Calibri" w:cs="Calibri"/>
-          <w:sz w:val="20"/>
-          <w:szCs w:val="20"/>
-          <w:highlight w:val="yellow"/>
-        </w:rPr>
-        <w:t xml:space="preserve">      name </w:t>
-      </w:r>
-      <w:r>
-        <w:rPr>
-          <w:rFonts w:ascii="Calibri" w:eastAsia="Calibri" w:hAnsi="Calibri" w:cs="Calibri"/>
-          <w:b/>
-          <w:sz w:val="20"/>
-          <w:szCs w:val="20"/>
-          <w:highlight w:val="yellow"/>
-        </w:rPr>
-        <w:t>=</w:t>
-      </w:r>
-      <w:r>
-        <w:rPr>
-          <w:rFonts w:ascii="Calibri" w:eastAsia="Calibri" w:hAnsi="Calibri" w:cs="Calibri"/>
-          <w:sz w:val="20"/>
-          <w:szCs w:val="20"/>
-          <w:highlight w:val="yellow"/>
-        </w:rPr>
-        <w:t xml:space="preserve"> </w:t>
-      </w:r>
-      <w:r>
-        <w:rPr>
-          <w:rFonts w:ascii="Calibri" w:eastAsia="Calibri" w:hAnsi="Calibri" w:cs="Calibri"/>
-          <w:b/>
-          <w:sz w:val="20"/>
-          <w:szCs w:val="20"/>
-          <w:highlight w:val="yellow"/>
-        </w:rPr>
-        <w:t>(</w:t>
-      </w:r>
-      <w:r>
-        <w:rPr>
-          <w:rFonts w:ascii="Calibri" w:eastAsia="Calibri" w:hAnsi="Calibri" w:cs="Calibri"/>
-          <w:sz w:val="20"/>
-          <w:szCs w:val="20"/>
-          <w:highlight w:val="yellow"/>
-        </w:rPr>
-        <w:t>String</w:t>
-      </w:r>
-      <w:r>
-        <w:rPr>
-          <w:rFonts w:ascii="Calibri" w:eastAsia="Calibri" w:hAnsi="Calibri" w:cs="Calibri"/>
-          <w:b/>
-          <w:sz w:val="20"/>
-          <w:szCs w:val="20"/>
-          <w:highlight w:val="yellow"/>
-        </w:rPr>
-        <w:t>)</w:t>
-      </w:r>
-      <w:r>
-        <w:rPr>
-          <w:rFonts w:ascii="Calibri" w:eastAsia="Calibri" w:hAnsi="Calibri" w:cs="Calibri"/>
-          <w:sz w:val="20"/>
-          <w:szCs w:val="20"/>
-          <w:highlight w:val="yellow"/>
-        </w:rPr>
-        <w:t xml:space="preserve"> </w:t>
-      </w:r>
-      <w:proofErr w:type="spellStart"/>
-      <w:proofErr w:type="gramStart"/>
-      <w:r>
-        <w:rPr>
-          <w:rFonts w:ascii="Calibri" w:eastAsia="Calibri" w:hAnsi="Calibri" w:cs="Calibri"/>
-          <w:sz w:val="20"/>
-          <w:szCs w:val="20"/>
-          <w:highlight w:val="yellow"/>
-        </w:rPr>
-        <w:t>request</w:t>
-      </w:r>
-      <w:r>
-        <w:rPr>
-          <w:rFonts w:ascii="Calibri" w:eastAsia="Calibri" w:hAnsi="Calibri" w:cs="Calibri"/>
-          <w:b/>
-          <w:sz w:val="20"/>
-          <w:szCs w:val="20"/>
-          <w:highlight w:val="yellow"/>
-        </w:rPr>
-        <w:t>.</w:t>
-      </w:r>
-      <w:r>
-        <w:rPr>
-          <w:rFonts w:ascii="Calibri" w:eastAsia="Calibri" w:hAnsi="Calibri" w:cs="Calibri"/>
-          <w:sz w:val="20"/>
-          <w:szCs w:val="20"/>
-          <w:highlight w:val="yellow"/>
-        </w:rPr>
-        <w:t>getSession</w:t>
-      </w:r>
-      <w:proofErr w:type="spellEnd"/>
-      <w:proofErr w:type="gramEnd"/>
-      <w:r>
-        <w:rPr>
-          <w:rFonts w:ascii="Calibri" w:eastAsia="Calibri" w:hAnsi="Calibri" w:cs="Calibri"/>
-          <w:b/>
-          <w:sz w:val="20"/>
-          <w:szCs w:val="20"/>
-          <w:highlight w:val="yellow"/>
-        </w:rPr>
-        <w:t>().</w:t>
-      </w:r>
-      <w:proofErr w:type="spellStart"/>
-      <w:r>
-        <w:rPr>
-          <w:rFonts w:ascii="Calibri" w:eastAsia="Calibri" w:hAnsi="Calibri" w:cs="Calibri"/>
-          <w:sz w:val="20"/>
-          <w:szCs w:val="20"/>
-          <w:highlight w:val="yellow"/>
-        </w:rPr>
-        <w:t>getAttribute</w:t>
-      </w:r>
-      <w:proofErr w:type="spellEnd"/>
-      <w:r>
-        <w:rPr>
-          <w:rFonts w:ascii="Calibri" w:eastAsia="Calibri" w:hAnsi="Calibri" w:cs="Calibri"/>
-          <w:b/>
-          <w:sz w:val="20"/>
-          <w:szCs w:val="20"/>
-          <w:highlight w:val="yellow"/>
-        </w:rPr>
-        <w:t>(</w:t>
-      </w:r>
-      <w:r>
-        <w:rPr>
-          <w:rFonts w:ascii="Calibri" w:eastAsia="Calibri" w:hAnsi="Calibri" w:cs="Calibri"/>
-          <w:sz w:val="20"/>
-          <w:szCs w:val="20"/>
-          <w:highlight w:val="yellow"/>
-        </w:rPr>
-        <w:t>"name"</w:t>
-      </w:r>
-      <w:r>
-        <w:rPr>
-          <w:rFonts w:ascii="Calibri" w:eastAsia="Calibri" w:hAnsi="Calibri" w:cs="Calibri"/>
-          <w:b/>
-          <w:sz w:val="20"/>
-          <w:szCs w:val="20"/>
-          <w:highlight w:val="yellow"/>
-        </w:rPr>
-        <w:t>);</w:t>
-      </w:r>
-    </w:p>
-    <w:p>
-      <w:pPr>
-        <w:shd w:val="clear" w:color="auto" w:fill="FFFFFF"/>
-        <w:spacing w:line="240" w:lineRule="auto"/>
-        <w:rPr>
-          <w:rFonts w:ascii="Calibri" w:eastAsia="Calibri" w:hAnsi="Calibri" w:cs="Calibri"/>
-          <w:sz w:val="20"/>
-          <w:szCs w:val="20"/>
-        </w:rPr>
-      </w:pPr>
-      <w:r>
-        <w:rPr>
-          <w:rFonts w:ascii="Calibri" w:eastAsia="Calibri" w:hAnsi="Calibri" w:cs="Calibri"/>
-          <w:sz w:val="20"/>
-          <w:szCs w:val="20"/>
-          <w:highlight w:val="yellow"/>
-        </w:rPr>
-        <w:t xml:space="preserve">    </w:t>
-      </w:r>
-      <w:r>
-        <w:rPr>
-          <w:rFonts w:ascii="Calibri" w:eastAsia="Calibri" w:hAnsi="Calibri" w:cs="Calibri"/>
-          <w:b/>
-          <w:sz w:val="20"/>
-          <w:szCs w:val="20"/>
-          <w:highlight w:val="yellow"/>
-        </w:rPr>
-        <w:t>}</w:t>
-      </w:r>
-    </w:p>
-    <w:p>
-      <w:pPr>
-        <w:shd w:val="clear" w:color="auto" w:fill="FFFFFF"/>
-        <w:spacing w:line="240" w:lineRule="auto"/>
-        <w:rPr>
-          <w:rFonts w:ascii="Calibri" w:eastAsia="Calibri" w:hAnsi="Calibri" w:cs="Calibri"/>
-          <w:sz w:val="20"/>
-          <w:szCs w:val="20"/>
-        </w:rPr>
-      </w:pPr>
-      <w:r>
-        <w:rPr>
-          <w:rFonts w:ascii="Calibri" w:eastAsia="Calibri" w:hAnsi="Calibri" w:cs="Calibri"/>
-          <w:sz w:val="20"/>
-          <w:szCs w:val="20"/>
-        </w:rPr>
-        <w:t xml:space="preserve">    </w:t>
-      </w:r>
-      <w:proofErr w:type="spellStart"/>
-      <w:proofErr w:type="gramStart"/>
-      <w:r>
-        <w:rPr>
-          <w:rFonts w:ascii="Calibri" w:eastAsia="Calibri" w:hAnsi="Calibri" w:cs="Calibri"/>
-          <w:sz w:val="20"/>
-          <w:szCs w:val="20"/>
-        </w:rPr>
-        <w:t>response</w:t>
-      </w:r>
-      <w:r>
-        <w:rPr>
-          <w:rFonts w:ascii="Calibri" w:eastAsia="Calibri" w:hAnsi="Calibri" w:cs="Calibri"/>
-          <w:b/>
-          <w:sz w:val="20"/>
-          <w:szCs w:val="20"/>
-        </w:rPr>
-        <w:t>.</w:t>
-      </w:r>
-      <w:r>
-        <w:rPr>
-          <w:rFonts w:ascii="Calibri" w:eastAsia="Calibri" w:hAnsi="Calibri" w:cs="Calibri"/>
-          <w:sz w:val="20"/>
-          <w:szCs w:val="20"/>
-        </w:rPr>
-        <w:t>setContentType</w:t>
-      </w:r>
-      <w:proofErr w:type="spellEnd"/>
-      <w:proofErr w:type="gramEnd"/>
-      <w:r>
-        <w:rPr>
-          <w:rFonts w:ascii="Calibri" w:eastAsia="Calibri" w:hAnsi="Calibri" w:cs="Calibri"/>
-          <w:b/>
-          <w:sz w:val="20"/>
-          <w:szCs w:val="20"/>
-        </w:rPr>
-        <w:t>(</w:t>
-      </w:r>
-      <w:r>
-        <w:rPr>
-          <w:rFonts w:ascii="Calibri" w:eastAsia="Calibri" w:hAnsi="Calibri" w:cs="Calibri"/>
-          <w:sz w:val="20"/>
-          <w:szCs w:val="20"/>
-        </w:rPr>
-        <w:t>"text/</w:t>
-      </w:r>
-      <w:proofErr w:type="spellStart"/>
-      <w:r>
-        <w:rPr>
-          <w:rFonts w:ascii="Calibri" w:eastAsia="Calibri" w:hAnsi="Calibri" w:cs="Calibri"/>
-          <w:sz w:val="20"/>
-          <w:szCs w:val="20"/>
-        </w:rPr>
-        <w:t>html;charset</w:t>
-      </w:r>
-      <w:proofErr w:type="spellEnd"/>
-      <w:r>
-        <w:rPr>
-          <w:rFonts w:ascii="Calibri" w:eastAsia="Calibri" w:hAnsi="Calibri" w:cs="Calibri"/>
-          <w:sz w:val="20"/>
-          <w:szCs w:val="20"/>
-        </w:rPr>
-        <w:t>=UTF-8"</w:t>
-      </w:r>
-      <w:r>
-        <w:rPr>
-          <w:rFonts w:ascii="Calibri" w:eastAsia="Calibri" w:hAnsi="Calibri" w:cs="Calibri"/>
-          <w:b/>
-          <w:sz w:val="20"/>
-          <w:szCs w:val="20"/>
-        </w:rPr>
-        <w:t>);</w:t>
-      </w:r>
-    </w:p>
-    <w:p>
-      <w:pPr>
-        <w:shd w:val="clear" w:color="auto" w:fill="FFFFFF"/>
-        <w:spacing w:line="240" w:lineRule="auto"/>
-        <w:rPr>
-          <w:rFonts w:ascii="Calibri" w:eastAsia="Calibri" w:hAnsi="Calibri" w:cs="Calibri"/>
-          <w:sz w:val="20"/>
-          <w:szCs w:val="20"/>
-        </w:rPr>
-      </w:pPr>
-      <w:r>
-        <w:rPr>
-          <w:rFonts w:ascii="Calibri" w:eastAsia="Calibri" w:hAnsi="Calibri" w:cs="Calibri"/>
-          <w:sz w:val="20"/>
-          <w:szCs w:val="20"/>
-        </w:rPr>
-        <w:t xml:space="preserve">    </w:t>
-      </w:r>
-      <w:r>
-        <w:rPr>
-          <w:rFonts w:ascii="Calibri" w:eastAsia="Calibri" w:hAnsi="Calibri" w:cs="Calibri"/>
-          <w:b/>
-          <w:sz w:val="20"/>
-          <w:szCs w:val="20"/>
-        </w:rPr>
-        <w:t>try</w:t>
-      </w:r>
-      <w:r>
-        <w:rPr>
-          <w:rFonts w:ascii="Calibri" w:eastAsia="Calibri" w:hAnsi="Calibri" w:cs="Calibri"/>
-          <w:sz w:val="20"/>
-          <w:szCs w:val="20"/>
-        </w:rPr>
-        <w:t xml:space="preserve"> </w:t>
-      </w:r>
-      <w:r>
-        <w:rPr>
-          <w:rFonts w:ascii="Calibri" w:eastAsia="Calibri" w:hAnsi="Calibri" w:cs="Calibri"/>
-          <w:b/>
-          <w:sz w:val="20"/>
-          <w:szCs w:val="20"/>
-        </w:rPr>
-        <w:t>(</w:t>
-      </w:r>
-      <w:proofErr w:type="spellStart"/>
-      <w:r>
-        <w:rPr>
-          <w:rFonts w:ascii="Calibri" w:eastAsia="Calibri" w:hAnsi="Calibri" w:cs="Calibri"/>
-          <w:sz w:val="20"/>
-          <w:szCs w:val="20"/>
-        </w:rPr>
-        <w:t>PrintWriter</w:t>
-      </w:r>
-      <w:proofErr w:type="spellEnd"/>
-      <w:r>
-        <w:rPr>
-          <w:rFonts w:ascii="Calibri" w:eastAsia="Calibri" w:hAnsi="Calibri" w:cs="Calibri"/>
-          <w:sz w:val="20"/>
-          <w:szCs w:val="20"/>
-        </w:rPr>
-        <w:t xml:space="preserve"> out </w:t>
-      </w:r>
-      <w:r>
-        <w:rPr>
-          <w:rFonts w:ascii="Calibri" w:eastAsia="Calibri" w:hAnsi="Calibri" w:cs="Calibri"/>
-          <w:b/>
-          <w:sz w:val="20"/>
-          <w:szCs w:val="20"/>
-        </w:rPr>
-        <w:t>=</w:t>
-      </w:r>
-      <w:r>
-        <w:rPr>
-          <w:rFonts w:ascii="Calibri" w:eastAsia="Calibri" w:hAnsi="Calibri" w:cs="Calibri"/>
-          <w:sz w:val="20"/>
-          <w:szCs w:val="20"/>
-        </w:rPr>
-        <w:t xml:space="preserve"> </w:t>
-      </w:r>
-      <w:proofErr w:type="spellStart"/>
-      <w:proofErr w:type="gramStart"/>
-      <w:r>
-        <w:rPr>
-          <w:rFonts w:ascii="Calibri" w:eastAsia="Calibri" w:hAnsi="Calibri" w:cs="Calibri"/>
-          <w:sz w:val="20"/>
-          <w:szCs w:val="20"/>
-        </w:rPr>
-        <w:t>response</w:t>
-      </w:r>
-      <w:r>
-        <w:rPr>
-          <w:rFonts w:ascii="Calibri" w:eastAsia="Calibri" w:hAnsi="Calibri" w:cs="Calibri"/>
-          <w:b/>
-          <w:sz w:val="20"/>
-          <w:szCs w:val="20"/>
-        </w:rPr>
-        <w:t>.</w:t>
-      </w:r>
-      <w:r>
-        <w:rPr>
-          <w:rFonts w:ascii="Calibri" w:eastAsia="Calibri" w:hAnsi="Calibri" w:cs="Calibri"/>
-          <w:sz w:val="20"/>
-          <w:szCs w:val="20"/>
-        </w:rPr>
-        <w:t>getWriter</w:t>
-      </w:r>
-      <w:proofErr w:type="spellEnd"/>
-      <w:proofErr w:type="gramEnd"/>
-      <w:r>
-        <w:rPr>
-          <w:rFonts w:ascii="Calibri" w:eastAsia="Calibri" w:hAnsi="Calibri" w:cs="Calibri"/>
-          <w:b/>
-          <w:sz w:val="20"/>
-          <w:szCs w:val="20"/>
-        </w:rPr>
-        <w:t>())</w:t>
-      </w:r>
-      <w:r>
-        <w:rPr>
-          <w:rFonts w:ascii="Calibri" w:eastAsia="Calibri" w:hAnsi="Calibri" w:cs="Calibri"/>
-          <w:sz w:val="20"/>
-          <w:szCs w:val="20"/>
-        </w:rPr>
-        <w:t xml:space="preserve"> </w:t>
-      </w:r>
-      <w:r>
-        <w:rPr>
-          <w:rFonts w:ascii="Calibri" w:eastAsia="Calibri" w:hAnsi="Calibri" w:cs="Calibri"/>
-          <w:b/>
-          <w:sz w:val="20"/>
-          <w:szCs w:val="20"/>
-        </w:rPr>
-        <w:t>{</w:t>
-      </w:r>
-    </w:p>
-    <w:p>
-      <w:pPr>
-        <w:shd w:val="clear" w:color="auto" w:fill="FFFFFF"/>
-        <w:spacing w:line="240" w:lineRule="auto"/>
-        <w:rPr>
-          <w:rFonts w:ascii="Calibri" w:eastAsia="Calibri" w:hAnsi="Calibri" w:cs="Calibri"/>
-          <w:sz w:val="20"/>
-          <w:szCs w:val="20"/>
-        </w:rPr>
-      </w:pPr>
-      <w:r>
-        <w:rPr>
-          <w:rFonts w:ascii="Calibri" w:eastAsia="Calibri" w:hAnsi="Calibri" w:cs="Calibri"/>
-          <w:sz w:val="20"/>
-          <w:szCs w:val="20"/>
-        </w:rPr>
-        <w:t xml:space="preserve">      </w:t>
-      </w:r>
-      <w:proofErr w:type="spellStart"/>
-      <w:proofErr w:type="gramStart"/>
-      <w:r>
-        <w:rPr>
-          <w:rFonts w:ascii="Calibri" w:eastAsia="Calibri" w:hAnsi="Calibri" w:cs="Calibri"/>
-          <w:sz w:val="20"/>
-          <w:szCs w:val="20"/>
-        </w:rPr>
-        <w:t>out</w:t>
-      </w:r>
-      <w:r>
-        <w:rPr>
-          <w:rFonts w:ascii="Calibri" w:eastAsia="Calibri" w:hAnsi="Calibri" w:cs="Calibri"/>
-          <w:b/>
-          <w:sz w:val="20"/>
-          <w:szCs w:val="20"/>
-        </w:rPr>
-        <w:t>.</w:t>
-      </w:r>
-      <w:r>
-        <w:rPr>
-          <w:rFonts w:ascii="Calibri" w:eastAsia="Calibri" w:hAnsi="Calibri" w:cs="Calibri"/>
-          <w:sz w:val="20"/>
-          <w:szCs w:val="20"/>
-        </w:rPr>
-        <w:t>println</w:t>
-      </w:r>
-      <w:proofErr w:type="spellEnd"/>
-      <w:proofErr w:type="gramEnd"/>
-      <w:r>
-        <w:rPr>
-          <w:rFonts w:ascii="Calibri" w:eastAsia="Calibri" w:hAnsi="Calibri" w:cs="Calibri"/>
-          <w:b/>
-          <w:sz w:val="20"/>
-          <w:szCs w:val="20"/>
-        </w:rPr>
-        <w:t>(</w:t>
-      </w:r>
-      <w:r>
-        <w:rPr>
-          <w:rFonts w:ascii="Calibri" w:eastAsia="Calibri" w:hAnsi="Calibri" w:cs="Calibri"/>
-          <w:sz w:val="20"/>
-          <w:szCs w:val="20"/>
-        </w:rPr>
-        <w:t>"&lt;!DOCTYPE html&gt;"</w:t>
-      </w:r>
-      <w:r>
-        <w:rPr>
-          <w:rFonts w:ascii="Calibri" w:eastAsia="Calibri" w:hAnsi="Calibri" w:cs="Calibri"/>
-          <w:b/>
-          <w:sz w:val="20"/>
-          <w:szCs w:val="20"/>
-        </w:rPr>
-        <w:t>);</w:t>
-      </w:r>
-    </w:p>
-    <w:p>
-      <w:pPr>
-        <w:shd w:val="clear" w:color="auto" w:fill="FFFFFF"/>
-        <w:spacing w:line="240" w:lineRule="auto"/>
-        <w:rPr>
-          <w:rFonts w:ascii="Calibri" w:eastAsia="Calibri" w:hAnsi="Calibri" w:cs="Calibri"/>
-          <w:sz w:val="20"/>
-          <w:szCs w:val="20"/>
-        </w:rPr>
-      </w:pPr>
-      <w:r>
-        <w:rPr>
-          <w:rFonts w:ascii="Calibri" w:eastAsia="Calibri" w:hAnsi="Calibri" w:cs="Calibri"/>
-          <w:sz w:val="20"/>
-          <w:szCs w:val="20"/>
-        </w:rPr>
-        <w:t xml:space="preserve">      </w:t>
-      </w:r>
-      <w:proofErr w:type="spellStart"/>
-      <w:proofErr w:type="gramStart"/>
-      <w:r>
-        <w:rPr>
-          <w:rFonts w:ascii="Calibri" w:eastAsia="Calibri" w:hAnsi="Calibri" w:cs="Calibri"/>
-          <w:sz w:val="20"/>
-          <w:szCs w:val="20"/>
-        </w:rPr>
-        <w:t>out</w:t>
-      </w:r>
-      <w:r>
-        <w:rPr>
-          <w:rFonts w:ascii="Calibri" w:eastAsia="Calibri" w:hAnsi="Calibri" w:cs="Calibri"/>
-          <w:b/>
-          <w:sz w:val="20"/>
-          <w:szCs w:val="20"/>
-        </w:rPr>
-        <w:t>.</w:t>
-      </w:r>
-      <w:r>
-        <w:rPr>
-          <w:rFonts w:ascii="Calibri" w:eastAsia="Calibri" w:hAnsi="Calibri" w:cs="Calibri"/>
-          <w:sz w:val="20"/>
-          <w:szCs w:val="20"/>
-        </w:rPr>
-        <w:t>println</w:t>
-      </w:r>
-      <w:proofErr w:type="spellEnd"/>
-      <w:proofErr w:type="gramEnd"/>
-      <w:r>
-        <w:rPr>
-          <w:rFonts w:ascii="Calibri" w:eastAsia="Calibri" w:hAnsi="Calibri" w:cs="Calibri"/>
-          <w:b/>
-          <w:sz w:val="20"/>
-          <w:szCs w:val="20"/>
-        </w:rPr>
-        <w:t>(</w:t>
-      </w:r>
-      <w:r>
-        <w:rPr>
-          <w:rFonts w:ascii="Calibri" w:eastAsia="Calibri" w:hAnsi="Calibri" w:cs="Calibri"/>
-          <w:sz w:val="20"/>
-          <w:szCs w:val="20"/>
-        </w:rPr>
-        <w:t>"&lt;html&gt;"</w:t>
-      </w:r>
-      <w:r>
-        <w:rPr>
-          <w:rFonts w:ascii="Calibri" w:eastAsia="Calibri" w:hAnsi="Calibri" w:cs="Calibri"/>
-          <w:b/>
-          <w:sz w:val="20"/>
-          <w:szCs w:val="20"/>
-        </w:rPr>
-        <w:t>);</w:t>
-      </w:r>
-    </w:p>
-    <w:p>
-      <w:pPr>
-        <w:shd w:val="clear" w:color="auto" w:fill="FFFFFF"/>
-        <w:spacing w:line="240" w:lineRule="auto"/>
-        <w:rPr>
-          <w:rFonts w:ascii="Calibri" w:eastAsia="Calibri" w:hAnsi="Calibri" w:cs="Calibri"/>
-          <w:sz w:val="20"/>
-          <w:szCs w:val="20"/>
-        </w:rPr>
-      </w:pPr>
-      <w:r>
-        <w:rPr>
-          <w:rFonts w:ascii="Calibri" w:eastAsia="Calibri" w:hAnsi="Calibri" w:cs="Calibri"/>
-          <w:sz w:val="20"/>
-          <w:szCs w:val="20"/>
-        </w:rPr>
-        <w:t xml:space="preserve">      </w:t>
-      </w:r>
-      <w:proofErr w:type="spellStart"/>
-      <w:proofErr w:type="gramStart"/>
-      <w:r>
-        <w:rPr>
-          <w:rFonts w:ascii="Calibri" w:eastAsia="Calibri" w:hAnsi="Calibri" w:cs="Calibri"/>
-          <w:sz w:val="20"/>
-          <w:szCs w:val="20"/>
-        </w:rPr>
-        <w:t>out</w:t>
-      </w:r>
-      <w:r>
-        <w:rPr>
-          <w:rFonts w:ascii="Calibri" w:eastAsia="Calibri" w:hAnsi="Calibri" w:cs="Calibri"/>
-          <w:b/>
-          <w:sz w:val="20"/>
-          <w:szCs w:val="20"/>
-        </w:rPr>
-        <w:t>.</w:t>
-      </w:r>
-      <w:r>
-        <w:rPr>
-          <w:rFonts w:ascii="Calibri" w:eastAsia="Calibri" w:hAnsi="Calibri" w:cs="Calibri"/>
-          <w:sz w:val="20"/>
-          <w:szCs w:val="20"/>
-        </w:rPr>
-        <w:t>println</w:t>
-      </w:r>
-      <w:proofErr w:type="spellEnd"/>
-      <w:proofErr w:type="gramEnd"/>
-      <w:r>
-        <w:rPr>
-          <w:rFonts w:ascii="Calibri" w:eastAsia="Calibri" w:hAnsi="Calibri" w:cs="Calibri"/>
-          <w:b/>
-          <w:sz w:val="20"/>
-          <w:szCs w:val="20"/>
-        </w:rPr>
-        <w:t>(</w:t>
-      </w:r>
-      <w:r>
-        <w:rPr>
-          <w:rFonts w:ascii="Calibri" w:eastAsia="Calibri" w:hAnsi="Calibri" w:cs="Calibri"/>
-          <w:sz w:val="20"/>
-          <w:szCs w:val="20"/>
-        </w:rPr>
-        <w:t>"&lt;head&gt;"</w:t>
-      </w:r>
-      <w:r>
-        <w:rPr>
-          <w:rFonts w:ascii="Calibri" w:eastAsia="Calibri" w:hAnsi="Calibri" w:cs="Calibri"/>
-          <w:b/>
-          <w:sz w:val="20"/>
-          <w:szCs w:val="20"/>
-        </w:rPr>
-        <w:t>);</w:t>
-      </w:r>
-    </w:p>
-    <w:p>
-      <w:pPr>
-        <w:shd w:val="clear" w:color="auto" w:fill="FFFFFF"/>
-        <w:spacing w:line="240" w:lineRule="auto"/>
-        <w:rPr>
-          <w:rFonts w:ascii="Calibri" w:eastAsia="Calibri" w:hAnsi="Calibri" w:cs="Calibri"/>
-          <w:sz w:val="20"/>
-          <w:szCs w:val="20"/>
-        </w:rPr>
-      </w:pPr>
-      <w:r>
-        <w:rPr>
-          <w:rFonts w:ascii="Calibri" w:eastAsia="Calibri" w:hAnsi="Calibri" w:cs="Calibri"/>
-          <w:sz w:val="20"/>
-          <w:szCs w:val="20"/>
-        </w:rPr>
-        <w:t xml:space="preserve">      </w:t>
-      </w:r>
-      <w:proofErr w:type="spellStart"/>
-      <w:proofErr w:type="gramStart"/>
-      <w:r>
-        <w:rPr>
-          <w:rFonts w:ascii="Calibri" w:eastAsia="Calibri" w:hAnsi="Calibri" w:cs="Calibri"/>
-          <w:sz w:val="20"/>
-          <w:szCs w:val="20"/>
-        </w:rPr>
-        <w:t>out</w:t>
-      </w:r>
-      <w:r>
-        <w:rPr>
-          <w:rFonts w:ascii="Calibri" w:eastAsia="Calibri" w:hAnsi="Calibri" w:cs="Calibri"/>
-          <w:b/>
-          <w:sz w:val="20"/>
-          <w:szCs w:val="20"/>
-        </w:rPr>
-        <w:t>.</w:t>
-      </w:r>
-      <w:r>
-        <w:rPr>
-          <w:rFonts w:ascii="Calibri" w:eastAsia="Calibri" w:hAnsi="Calibri" w:cs="Calibri"/>
-          <w:sz w:val="20"/>
-          <w:szCs w:val="20"/>
-        </w:rPr>
-        <w:t>println</w:t>
-      </w:r>
-      <w:proofErr w:type="spellEnd"/>
-      <w:proofErr w:type="gramEnd"/>
-      <w:r>
-        <w:rPr>
-          <w:rFonts w:ascii="Calibri" w:eastAsia="Calibri" w:hAnsi="Calibri" w:cs="Calibri"/>
-          <w:b/>
-          <w:sz w:val="20"/>
-          <w:szCs w:val="20"/>
-        </w:rPr>
-        <w:t>(</w:t>
-      </w:r>
-      <w:r>
-        <w:rPr>
-          <w:rFonts w:ascii="Calibri" w:eastAsia="Calibri" w:hAnsi="Calibri" w:cs="Calibri"/>
-          <w:sz w:val="20"/>
-          <w:szCs w:val="20"/>
-        </w:rPr>
-        <w:t xml:space="preserve">"&lt;title&gt;Servlet </w:t>
-      </w:r>
-      <w:proofErr w:type="spellStart"/>
-      <w:r>
-        <w:rPr>
-          <w:rFonts w:ascii="Calibri" w:eastAsia="Calibri" w:hAnsi="Calibri" w:cs="Calibri"/>
-          <w:sz w:val="20"/>
-          <w:szCs w:val="20"/>
-        </w:rPr>
-        <w:t>SessionDemo</w:t>
-      </w:r>
-      <w:proofErr w:type="spellEnd"/>
-      <w:r>
-        <w:rPr>
-          <w:rFonts w:ascii="Calibri" w:eastAsia="Calibri" w:hAnsi="Calibri" w:cs="Calibri"/>
-          <w:sz w:val="20"/>
-          <w:szCs w:val="20"/>
-        </w:rPr>
-        <w:t>&lt;/title&gt;"</w:t>
-      </w:r>
-      <w:r>
-        <w:rPr>
-          <w:rFonts w:ascii="Calibri" w:eastAsia="Calibri" w:hAnsi="Calibri" w:cs="Calibri"/>
-          <w:b/>
-          <w:sz w:val="20"/>
-          <w:szCs w:val="20"/>
-        </w:rPr>
-        <w:t>);</w:t>
-      </w:r>
-    </w:p>
-    <w:p>
-      <w:pPr>
-        <w:shd w:val="clear" w:color="auto" w:fill="FFFFFF"/>
-        <w:spacing w:line="240" w:lineRule="auto"/>
-        <w:rPr>
-          <w:rFonts w:ascii="Calibri" w:eastAsia="Calibri" w:hAnsi="Calibri" w:cs="Calibri"/>
-          <w:sz w:val="20"/>
-          <w:szCs w:val="20"/>
-        </w:rPr>
-      </w:pPr>
-      <w:r>
-        <w:rPr>
-          <w:rFonts w:ascii="Calibri" w:eastAsia="Calibri" w:hAnsi="Calibri" w:cs="Calibri"/>
-          <w:sz w:val="20"/>
-          <w:szCs w:val="20"/>
-        </w:rPr>
-        <w:t xml:space="preserve">      </w:t>
-      </w:r>
-      <w:proofErr w:type="spellStart"/>
-      <w:proofErr w:type="gramStart"/>
-      <w:r>
-        <w:rPr>
-          <w:rFonts w:ascii="Calibri" w:eastAsia="Calibri" w:hAnsi="Calibri" w:cs="Calibri"/>
-          <w:sz w:val="20"/>
-          <w:szCs w:val="20"/>
-        </w:rPr>
-        <w:t>out</w:t>
-      </w:r>
-      <w:r>
-        <w:rPr>
-          <w:rFonts w:ascii="Calibri" w:eastAsia="Calibri" w:hAnsi="Calibri" w:cs="Calibri"/>
-          <w:b/>
-          <w:sz w:val="20"/>
-          <w:szCs w:val="20"/>
-        </w:rPr>
-        <w:t>.</w:t>
-      </w:r>
-      <w:r>
-        <w:rPr>
-          <w:rFonts w:ascii="Calibri" w:eastAsia="Calibri" w:hAnsi="Calibri" w:cs="Calibri"/>
-          <w:sz w:val="20"/>
-          <w:szCs w:val="20"/>
-        </w:rPr>
-        <w:t>println</w:t>
-      </w:r>
-      <w:proofErr w:type="spellEnd"/>
-      <w:proofErr w:type="gramEnd"/>
-      <w:r>
-        <w:rPr>
-          <w:rFonts w:ascii="Calibri" w:eastAsia="Calibri" w:hAnsi="Calibri" w:cs="Calibri"/>
-          <w:b/>
-          <w:sz w:val="20"/>
-          <w:szCs w:val="20"/>
-        </w:rPr>
-        <w:t>(</w:t>
-      </w:r>
-      <w:r>
-        <w:rPr>
-          <w:rFonts w:ascii="Calibri" w:eastAsia="Calibri" w:hAnsi="Calibri" w:cs="Calibri"/>
-          <w:sz w:val="20"/>
-          <w:szCs w:val="20"/>
-        </w:rPr>
-        <w:t>"&lt;/head&gt;"</w:t>
-      </w:r>
-      <w:r>
-        <w:rPr>
-          <w:rFonts w:ascii="Calibri" w:eastAsia="Calibri" w:hAnsi="Calibri" w:cs="Calibri"/>
-          <w:b/>
-          <w:sz w:val="20"/>
-          <w:szCs w:val="20"/>
-        </w:rPr>
-        <w:t>);</w:t>
-      </w:r>
-    </w:p>
-    <w:p>
-      <w:pPr>
-        <w:shd w:val="clear" w:color="auto" w:fill="FFFFFF"/>
-        <w:spacing w:line="240" w:lineRule="auto"/>
-        <w:rPr>
-          <w:rFonts w:ascii="Calibri" w:eastAsia="Calibri" w:hAnsi="Calibri" w:cs="Calibri"/>
-          <w:sz w:val="20"/>
-          <w:szCs w:val="20"/>
-        </w:rPr>
-      </w:pPr>
-      <w:r>
-        <w:rPr>
-          <w:rFonts w:ascii="Calibri" w:eastAsia="Calibri" w:hAnsi="Calibri" w:cs="Calibri"/>
-          <w:sz w:val="20"/>
-          <w:szCs w:val="20"/>
-        </w:rPr>
-        <w:t xml:space="preserve">      </w:t>
-      </w:r>
-      <w:proofErr w:type="spellStart"/>
-      <w:proofErr w:type="gramStart"/>
-      <w:r>
-        <w:rPr>
-          <w:rFonts w:ascii="Calibri" w:eastAsia="Calibri" w:hAnsi="Calibri" w:cs="Calibri"/>
-          <w:sz w:val="20"/>
-          <w:szCs w:val="20"/>
-        </w:rPr>
-        <w:t>out</w:t>
-      </w:r>
-      <w:r>
-        <w:rPr>
-          <w:rFonts w:ascii="Calibri" w:eastAsia="Calibri" w:hAnsi="Calibri" w:cs="Calibri"/>
-          <w:b/>
-          <w:sz w:val="20"/>
-          <w:szCs w:val="20"/>
-        </w:rPr>
-        <w:t>.</w:t>
-      </w:r>
-      <w:r>
-        <w:rPr>
-          <w:rFonts w:ascii="Calibri" w:eastAsia="Calibri" w:hAnsi="Calibri" w:cs="Calibri"/>
-          <w:sz w:val="20"/>
-          <w:szCs w:val="20"/>
-        </w:rPr>
-        <w:t>println</w:t>
-      </w:r>
-      <w:proofErr w:type="spellEnd"/>
-      <w:proofErr w:type="gramEnd"/>
-      <w:r>
-        <w:rPr>
-          <w:rFonts w:ascii="Calibri" w:eastAsia="Calibri" w:hAnsi="Calibri" w:cs="Calibri"/>
-          <w:b/>
-          <w:sz w:val="20"/>
-          <w:szCs w:val="20"/>
-        </w:rPr>
-        <w:t>(</w:t>
-      </w:r>
-      <w:r>
-        <w:rPr>
-          <w:rFonts w:ascii="Calibri" w:eastAsia="Calibri" w:hAnsi="Calibri" w:cs="Calibri"/>
-          <w:sz w:val="20"/>
-          <w:szCs w:val="20"/>
-        </w:rPr>
-        <w:t>"&lt;body&gt;"</w:t>
-      </w:r>
-      <w:r>
-        <w:rPr>
-          <w:rFonts w:ascii="Calibri" w:eastAsia="Calibri" w:hAnsi="Calibri" w:cs="Calibri"/>
-          <w:b/>
-          <w:sz w:val="20"/>
-          <w:szCs w:val="20"/>
-        </w:rPr>
-        <w:t>);</w:t>
-      </w:r>
-    </w:p>
-    <w:p>
-      <w:pPr>
-        <w:shd w:val="clear" w:color="auto" w:fill="FFFFFF"/>
-        <w:spacing w:line="240" w:lineRule="auto"/>
-        <w:rPr>
-          <w:rFonts w:ascii="Calibri" w:eastAsia="Calibri" w:hAnsi="Calibri" w:cs="Calibri"/>
-          <w:sz w:val="20"/>
-          <w:szCs w:val="20"/>
-          <w:highlight w:val="yellow"/>
-        </w:rPr>
-      </w:pPr>
-      <w:r>
-        <w:rPr>
-          <w:rFonts w:ascii="Calibri" w:eastAsia="Calibri" w:hAnsi="Calibri" w:cs="Calibri"/>
-          <w:sz w:val="20"/>
-          <w:szCs w:val="20"/>
-        </w:rPr>
-        <w:t xml:space="preserve">      </w:t>
-      </w:r>
-      <w:r>
-        <w:rPr>
-          <w:rFonts w:ascii="Calibri" w:eastAsia="Calibri" w:hAnsi="Calibri" w:cs="Calibri"/>
-          <w:b/>
-          <w:sz w:val="20"/>
-          <w:szCs w:val="20"/>
-          <w:highlight w:val="yellow"/>
-        </w:rPr>
-        <w:t>if</w:t>
-      </w:r>
-      <w:r>
-        <w:rPr>
-          <w:rFonts w:ascii="Calibri" w:eastAsia="Calibri" w:hAnsi="Calibri" w:cs="Calibri"/>
-          <w:sz w:val="20"/>
-          <w:szCs w:val="20"/>
-          <w:highlight w:val="yellow"/>
-        </w:rPr>
-        <w:t xml:space="preserve"> </w:t>
-      </w:r>
-      <w:r>
-        <w:rPr>
-          <w:rFonts w:ascii="Calibri" w:eastAsia="Calibri" w:hAnsi="Calibri" w:cs="Calibri"/>
-          <w:b/>
-          <w:sz w:val="20"/>
-          <w:szCs w:val="20"/>
-          <w:highlight w:val="yellow"/>
-        </w:rPr>
-        <w:t>(</w:t>
-      </w:r>
-      <w:proofErr w:type="gramStart"/>
-      <w:r>
-        <w:rPr>
-          <w:rFonts w:ascii="Calibri" w:eastAsia="Calibri" w:hAnsi="Calibri" w:cs="Calibri"/>
-          <w:sz w:val="20"/>
-          <w:szCs w:val="20"/>
-          <w:highlight w:val="yellow"/>
-        </w:rPr>
-        <w:t xml:space="preserve">name </w:t>
-      </w:r>
-      <w:r>
-        <w:rPr>
-          <w:rFonts w:ascii="Calibri" w:eastAsia="Calibri" w:hAnsi="Calibri" w:cs="Calibri"/>
-          <w:b/>
-          <w:sz w:val="20"/>
-          <w:szCs w:val="20"/>
-          <w:highlight w:val="yellow"/>
-        </w:rPr>
-        <w:t>!</w:t>
-      </w:r>
-      <w:proofErr w:type="gramEnd"/>
-      <w:r>
-        <w:rPr>
-          <w:rFonts w:ascii="Calibri" w:eastAsia="Calibri" w:hAnsi="Calibri" w:cs="Calibri"/>
-          <w:b/>
-          <w:sz w:val="20"/>
-          <w:szCs w:val="20"/>
-          <w:highlight w:val="yellow"/>
-        </w:rPr>
-        <w:t>=</w:t>
-      </w:r>
-      <w:r>
-        <w:rPr>
-          <w:rFonts w:ascii="Calibri" w:eastAsia="Calibri" w:hAnsi="Calibri" w:cs="Calibri"/>
-          <w:sz w:val="20"/>
-          <w:szCs w:val="20"/>
-          <w:highlight w:val="yellow"/>
-        </w:rPr>
-        <w:t xml:space="preserve"> </w:t>
-      </w:r>
-      <w:r>
-        <w:rPr>
-          <w:rFonts w:ascii="Calibri" w:eastAsia="Calibri" w:hAnsi="Calibri" w:cs="Calibri"/>
-          <w:b/>
-          <w:sz w:val="20"/>
-          <w:szCs w:val="20"/>
-          <w:highlight w:val="yellow"/>
-        </w:rPr>
-        <w:t>null)</w:t>
-      </w:r>
-      <w:r>
-        <w:rPr>
-          <w:rFonts w:ascii="Calibri" w:eastAsia="Calibri" w:hAnsi="Calibri" w:cs="Calibri"/>
-          <w:sz w:val="20"/>
-          <w:szCs w:val="20"/>
-          <w:highlight w:val="yellow"/>
-        </w:rPr>
-        <w:t xml:space="preserve"> </w:t>
-      </w:r>
-      <w:r>
-        <w:rPr>
-          <w:rFonts w:ascii="Calibri" w:eastAsia="Calibri" w:hAnsi="Calibri" w:cs="Calibri"/>
-          <w:b/>
-          <w:sz w:val="20"/>
-          <w:szCs w:val="20"/>
-          <w:highlight w:val="yellow"/>
-        </w:rPr>
-        <w:t>{</w:t>
-      </w:r>
-    </w:p>
-    <w:p>
-      <w:pPr>
-        <w:shd w:val="clear" w:color="auto" w:fill="FFFFFF"/>
-        <w:spacing w:line="240" w:lineRule="auto"/>
-        <w:rPr>
-          <w:rFonts w:ascii="Calibri" w:eastAsia="Calibri" w:hAnsi="Calibri" w:cs="Calibri"/>
-          <w:sz w:val="20"/>
-          <w:szCs w:val="20"/>
-          <w:highlight w:val="yellow"/>
-        </w:rPr>
-      </w:pPr>
-      <w:r>
-        <w:rPr>
-          <w:rFonts w:ascii="Calibri" w:eastAsia="Calibri" w:hAnsi="Calibri" w:cs="Calibri"/>
-          <w:sz w:val="20"/>
-          <w:szCs w:val="20"/>
-          <w:highlight w:val="yellow"/>
-        </w:rPr>
-        <w:t xml:space="preserve">        name </w:t>
-      </w:r>
-      <w:r>
-        <w:rPr>
-          <w:rFonts w:ascii="Calibri" w:eastAsia="Calibri" w:hAnsi="Calibri" w:cs="Calibri"/>
-          <w:b/>
-          <w:sz w:val="20"/>
-          <w:szCs w:val="20"/>
-          <w:highlight w:val="yellow"/>
-        </w:rPr>
-        <w:t>=</w:t>
-      </w:r>
-      <w:r>
-        <w:rPr>
-          <w:rFonts w:ascii="Calibri" w:eastAsia="Calibri" w:hAnsi="Calibri" w:cs="Calibri"/>
-          <w:sz w:val="20"/>
-          <w:szCs w:val="20"/>
-          <w:highlight w:val="yellow"/>
-        </w:rPr>
-        <w:t xml:space="preserve"> </w:t>
-      </w:r>
-      <w:r>
-        <w:rPr>
-          <w:rFonts w:ascii="Calibri" w:eastAsia="Calibri" w:hAnsi="Calibri" w:cs="Calibri"/>
-          <w:b/>
-          <w:sz w:val="20"/>
-          <w:szCs w:val="20"/>
-          <w:highlight w:val="yellow"/>
-        </w:rPr>
-        <w:t>(</w:t>
-      </w:r>
-      <w:r>
-        <w:rPr>
-          <w:rFonts w:ascii="Calibri" w:eastAsia="Calibri" w:hAnsi="Calibri" w:cs="Calibri"/>
-          <w:sz w:val="20"/>
-          <w:szCs w:val="20"/>
-          <w:highlight w:val="yellow"/>
-        </w:rPr>
-        <w:t>String</w:t>
-      </w:r>
-      <w:r>
-        <w:rPr>
-          <w:rFonts w:ascii="Calibri" w:eastAsia="Calibri" w:hAnsi="Calibri" w:cs="Calibri"/>
-          <w:b/>
-          <w:sz w:val="20"/>
-          <w:szCs w:val="20"/>
-          <w:highlight w:val="yellow"/>
-        </w:rPr>
-        <w:t>)</w:t>
-      </w:r>
-      <w:proofErr w:type="spellStart"/>
-      <w:proofErr w:type="gramStart"/>
-      <w:r>
-        <w:rPr>
-          <w:rFonts w:ascii="Calibri" w:eastAsia="Calibri" w:hAnsi="Calibri" w:cs="Calibri"/>
-          <w:sz w:val="20"/>
-          <w:szCs w:val="20"/>
-          <w:highlight w:val="yellow"/>
-        </w:rPr>
-        <w:t>request</w:t>
-      </w:r>
-      <w:r>
-        <w:rPr>
-          <w:rFonts w:ascii="Calibri" w:eastAsia="Calibri" w:hAnsi="Calibri" w:cs="Calibri"/>
-          <w:b/>
-          <w:sz w:val="20"/>
-          <w:szCs w:val="20"/>
-          <w:highlight w:val="yellow"/>
-        </w:rPr>
-        <w:t>.</w:t>
-      </w:r>
-      <w:r>
-        <w:rPr>
-          <w:rFonts w:ascii="Calibri" w:eastAsia="Calibri" w:hAnsi="Calibri" w:cs="Calibri"/>
-          <w:sz w:val="20"/>
-          <w:szCs w:val="20"/>
-          <w:highlight w:val="yellow"/>
-        </w:rPr>
-        <w:t>getSession</w:t>
-      </w:r>
-      <w:proofErr w:type="spellEnd"/>
-      <w:proofErr w:type="gramEnd"/>
-      <w:r>
-        <w:rPr>
-          <w:rFonts w:ascii="Calibri" w:eastAsia="Calibri" w:hAnsi="Calibri" w:cs="Calibri"/>
-          <w:b/>
-          <w:sz w:val="20"/>
-          <w:szCs w:val="20"/>
-          <w:highlight w:val="yellow"/>
-        </w:rPr>
-        <w:t>().</w:t>
-      </w:r>
-      <w:proofErr w:type="spellStart"/>
-      <w:r>
-        <w:rPr>
-          <w:rFonts w:ascii="Calibri" w:eastAsia="Calibri" w:hAnsi="Calibri" w:cs="Calibri"/>
-          <w:sz w:val="20"/>
-          <w:szCs w:val="20"/>
-          <w:highlight w:val="yellow"/>
-        </w:rPr>
-        <w:t>getAttribute</w:t>
-      </w:r>
-      <w:proofErr w:type="spellEnd"/>
-      <w:r>
-        <w:rPr>
-          <w:rFonts w:ascii="Calibri" w:eastAsia="Calibri" w:hAnsi="Calibri" w:cs="Calibri"/>
-          <w:b/>
-          <w:sz w:val="20"/>
-          <w:szCs w:val="20"/>
-          <w:highlight w:val="yellow"/>
-        </w:rPr>
-        <w:t>(</w:t>
-      </w:r>
-      <w:r>
-        <w:rPr>
-          <w:rFonts w:ascii="Calibri" w:eastAsia="Calibri" w:hAnsi="Calibri" w:cs="Calibri"/>
-          <w:sz w:val="20"/>
-          <w:szCs w:val="20"/>
-          <w:highlight w:val="yellow"/>
-        </w:rPr>
-        <w:t>"name"</w:t>
-      </w:r>
-      <w:r>
-        <w:rPr>
-          <w:rFonts w:ascii="Calibri" w:eastAsia="Calibri" w:hAnsi="Calibri" w:cs="Calibri"/>
-          <w:b/>
-          <w:sz w:val="20"/>
-          <w:szCs w:val="20"/>
-          <w:highlight w:val="yellow"/>
-        </w:rPr>
-        <w:t>);</w:t>
-      </w:r>
-    </w:p>
-    <w:p>
-      <w:pPr>
-        <w:shd w:val="clear" w:color="auto" w:fill="FFFFFF"/>
-        <w:spacing w:line="240" w:lineRule="auto"/>
-        <w:rPr>
-          <w:rFonts w:ascii="Calibri" w:eastAsia="Calibri" w:hAnsi="Calibri" w:cs="Calibri"/>
-          <w:sz w:val="20"/>
-          <w:szCs w:val="20"/>
-          <w:highlight w:val="yellow"/>
-        </w:rPr>
-      </w:pPr>
-      <w:r>
-        <w:rPr>
-          <w:rFonts w:ascii="Calibri" w:eastAsia="Calibri" w:hAnsi="Calibri" w:cs="Calibri"/>
-          <w:sz w:val="20"/>
-          <w:szCs w:val="20"/>
-          <w:highlight w:val="yellow"/>
-        </w:rPr>
-        <w:t xml:space="preserve">        </w:t>
-      </w:r>
-      <w:proofErr w:type="spellStart"/>
-      <w:proofErr w:type="gramStart"/>
-      <w:r>
-        <w:rPr>
-          <w:rFonts w:ascii="Calibri" w:eastAsia="Calibri" w:hAnsi="Calibri" w:cs="Calibri"/>
-          <w:sz w:val="20"/>
-          <w:szCs w:val="20"/>
-          <w:highlight w:val="yellow"/>
-        </w:rPr>
-        <w:t>out</w:t>
-      </w:r>
-      <w:r>
-        <w:rPr>
-          <w:rFonts w:ascii="Calibri" w:eastAsia="Calibri" w:hAnsi="Calibri" w:cs="Calibri"/>
-          <w:b/>
-          <w:sz w:val="20"/>
-          <w:szCs w:val="20"/>
-          <w:highlight w:val="yellow"/>
-        </w:rPr>
-        <w:t>.</w:t>
-      </w:r>
-      <w:r>
-        <w:rPr>
-          <w:rFonts w:ascii="Calibri" w:eastAsia="Calibri" w:hAnsi="Calibri" w:cs="Calibri"/>
-          <w:sz w:val="20"/>
-          <w:szCs w:val="20"/>
-          <w:highlight w:val="yellow"/>
-        </w:rPr>
-        <w:t>println</w:t>
-      </w:r>
-      <w:proofErr w:type="spellEnd"/>
-      <w:proofErr w:type="gramEnd"/>
-      <w:r>
-        <w:rPr>
-          <w:rFonts w:ascii="Calibri" w:eastAsia="Calibri" w:hAnsi="Calibri" w:cs="Calibri"/>
-          <w:b/>
-          <w:sz w:val="20"/>
-          <w:szCs w:val="20"/>
-          <w:highlight w:val="yellow"/>
-        </w:rPr>
-        <w:t>(</w:t>
-      </w:r>
-      <w:r>
-        <w:rPr>
-          <w:rFonts w:ascii="Calibri" w:eastAsia="Calibri" w:hAnsi="Calibri" w:cs="Calibri"/>
-          <w:sz w:val="20"/>
-          <w:szCs w:val="20"/>
-          <w:highlight w:val="yellow"/>
-        </w:rPr>
-        <w:t xml:space="preserve">"&lt;p&gt; Welcome " </w:t>
-      </w:r>
-      <w:r>
-        <w:rPr>
-          <w:rFonts w:ascii="Calibri" w:eastAsia="Calibri" w:hAnsi="Calibri" w:cs="Calibri"/>
-          <w:b/>
-          <w:sz w:val="20"/>
-          <w:szCs w:val="20"/>
-          <w:highlight w:val="yellow"/>
-        </w:rPr>
-        <w:t>+</w:t>
-      </w:r>
-      <w:r>
-        <w:rPr>
-          <w:rFonts w:ascii="Calibri" w:eastAsia="Calibri" w:hAnsi="Calibri" w:cs="Calibri"/>
-          <w:sz w:val="20"/>
-          <w:szCs w:val="20"/>
-          <w:highlight w:val="yellow"/>
-        </w:rPr>
-        <w:t xml:space="preserve"> name  </w:t>
-      </w:r>
-      <w:r>
-        <w:rPr>
-          <w:rFonts w:ascii="Calibri" w:eastAsia="Calibri" w:hAnsi="Calibri" w:cs="Calibri"/>
-          <w:b/>
-          <w:sz w:val="20"/>
-          <w:szCs w:val="20"/>
-          <w:highlight w:val="yellow"/>
-        </w:rPr>
-        <w:t>+</w:t>
-      </w:r>
-      <w:r>
-        <w:rPr>
-          <w:rFonts w:ascii="Calibri" w:eastAsia="Calibri" w:hAnsi="Calibri" w:cs="Calibri"/>
-          <w:sz w:val="20"/>
-          <w:szCs w:val="20"/>
-          <w:highlight w:val="yellow"/>
-        </w:rPr>
-        <w:t xml:space="preserve"> " !&lt;/p&gt;"</w:t>
-      </w:r>
-      <w:r>
-        <w:rPr>
-          <w:rFonts w:ascii="Calibri" w:eastAsia="Calibri" w:hAnsi="Calibri" w:cs="Calibri"/>
-          <w:b/>
-          <w:sz w:val="20"/>
-          <w:szCs w:val="20"/>
-          <w:highlight w:val="yellow"/>
-        </w:rPr>
-        <w:t>);</w:t>
-      </w:r>
-    </w:p>
-    <w:p>
-      <w:pPr>
-        <w:shd w:val="clear" w:color="auto" w:fill="FFFFFF"/>
-        <w:spacing w:line="240" w:lineRule="auto"/>
-        <w:rPr>
-          <w:rFonts w:ascii="Calibri" w:eastAsia="Calibri" w:hAnsi="Calibri" w:cs="Calibri"/>
-          <w:sz w:val="20"/>
-          <w:szCs w:val="20"/>
-          <w:highlight w:val="yellow"/>
-        </w:rPr>
-      </w:pPr>
-      <w:r>
-        <w:rPr>
-          <w:rFonts w:ascii="Calibri" w:eastAsia="Calibri" w:hAnsi="Calibri" w:cs="Calibri"/>
-          <w:sz w:val="20"/>
-          <w:szCs w:val="20"/>
-          <w:highlight w:val="yellow"/>
-        </w:rPr>
-        <w:t xml:space="preserve">      </w:t>
-      </w:r>
-      <w:r>
-        <w:rPr>
-          <w:rFonts w:ascii="Calibri" w:eastAsia="Calibri" w:hAnsi="Calibri" w:cs="Calibri"/>
-          <w:b/>
-          <w:sz w:val="20"/>
-          <w:szCs w:val="20"/>
-          <w:highlight w:val="yellow"/>
-        </w:rPr>
-        <w:t>}</w:t>
-      </w:r>
-      <w:r>
-        <w:rPr>
-          <w:rFonts w:ascii="Calibri" w:eastAsia="Calibri" w:hAnsi="Calibri" w:cs="Calibri"/>
-          <w:sz w:val="20"/>
-          <w:szCs w:val="20"/>
-          <w:highlight w:val="yellow"/>
-        </w:rPr>
-        <w:t xml:space="preserve"> </w:t>
-      </w:r>
-      <w:r>
-        <w:rPr>
-          <w:rFonts w:ascii="Calibri" w:eastAsia="Calibri" w:hAnsi="Calibri" w:cs="Calibri"/>
-          <w:b/>
-          <w:sz w:val="20"/>
-          <w:szCs w:val="20"/>
-          <w:highlight w:val="yellow"/>
-        </w:rPr>
-        <w:t>else</w:t>
-      </w:r>
-      <w:r>
-        <w:rPr>
-          <w:rFonts w:ascii="Calibri" w:eastAsia="Calibri" w:hAnsi="Calibri" w:cs="Calibri"/>
-          <w:sz w:val="20"/>
-          <w:szCs w:val="20"/>
-          <w:highlight w:val="yellow"/>
-        </w:rPr>
-        <w:t xml:space="preserve"> </w:t>
-      </w:r>
-      <w:r>
-        <w:rPr>
-          <w:rFonts w:ascii="Calibri" w:eastAsia="Calibri" w:hAnsi="Calibri" w:cs="Calibri"/>
-          <w:b/>
-          <w:sz w:val="20"/>
-          <w:szCs w:val="20"/>
-          <w:highlight w:val="yellow"/>
-        </w:rPr>
-        <w:t>{</w:t>
-      </w:r>
-    </w:p>
-    <w:p>
-      <w:pPr>
-        <w:shd w:val="clear" w:color="auto" w:fill="FFFFFF"/>
-        <w:spacing w:line="240" w:lineRule="auto"/>
-        <w:rPr>
-          <w:rFonts w:ascii="Calibri" w:eastAsia="Calibri" w:hAnsi="Calibri" w:cs="Calibri"/>
-          <w:sz w:val="20"/>
-          <w:szCs w:val="20"/>
-          <w:highlight w:val="yellow"/>
-        </w:rPr>
-      </w:pPr>
-      <w:r>
-        <w:rPr>
-          <w:rFonts w:ascii="Calibri" w:eastAsia="Calibri" w:hAnsi="Calibri" w:cs="Calibri"/>
-          <w:sz w:val="20"/>
-          <w:szCs w:val="20"/>
-          <w:highlight w:val="yellow"/>
-        </w:rPr>
-        <w:t xml:space="preserve">        </w:t>
-      </w:r>
-      <w:proofErr w:type="spellStart"/>
-      <w:proofErr w:type="gramStart"/>
-      <w:r>
-        <w:rPr>
-          <w:rFonts w:ascii="Calibri" w:eastAsia="Calibri" w:hAnsi="Calibri" w:cs="Calibri"/>
-          <w:sz w:val="20"/>
-          <w:szCs w:val="20"/>
-          <w:highlight w:val="yellow"/>
-        </w:rPr>
-        <w:t>out</w:t>
-      </w:r>
-      <w:r>
-        <w:rPr>
-          <w:rFonts w:ascii="Calibri" w:eastAsia="Calibri" w:hAnsi="Calibri" w:cs="Calibri"/>
-          <w:b/>
-          <w:sz w:val="20"/>
-          <w:szCs w:val="20"/>
-          <w:highlight w:val="yellow"/>
-        </w:rPr>
-        <w:t>.</w:t>
-      </w:r>
-      <w:r>
-        <w:rPr>
-          <w:rFonts w:ascii="Calibri" w:eastAsia="Calibri" w:hAnsi="Calibri" w:cs="Calibri"/>
-          <w:sz w:val="20"/>
-          <w:szCs w:val="20"/>
-          <w:highlight w:val="yellow"/>
-        </w:rPr>
-        <w:t>println</w:t>
-      </w:r>
-      <w:proofErr w:type="spellEnd"/>
-      <w:proofErr w:type="gramEnd"/>
-      <w:r>
-        <w:rPr>
-          <w:rFonts w:ascii="Calibri" w:eastAsia="Calibri" w:hAnsi="Calibri" w:cs="Calibri"/>
-          <w:b/>
-          <w:sz w:val="20"/>
-          <w:szCs w:val="20"/>
-          <w:highlight w:val="yellow"/>
-        </w:rPr>
-        <w:t>(</w:t>
-      </w:r>
-      <w:r>
-        <w:rPr>
-          <w:rFonts w:ascii="Calibri" w:eastAsia="Calibri" w:hAnsi="Calibri" w:cs="Calibri"/>
-          <w:sz w:val="20"/>
-          <w:szCs w:val="20"/>
-          <w:highlight w:val="yellow"/>
-        </w:rPr>
-        <w:t>"&lt;h2&gt;Please enter your name, and submit&lt;/h2&gt;"</w:t>
-      </w:r>
-      <w:r>
-        <w:rPr>
-          <w:rFonts w:ascii="Calibri" w:eastAsia="Calibri" w:hAnsi="Calibri" w:cs="Calibri"/>
-          <w:b/>
-          <w:sz w:val="20"/>
-          <w:szCs w:val="20"/>
-          <w:highlight w:val="yellow"/>
-        </w:rPr>
-        <w:t>);</w:t>
-      </w:r>
-    </w:p>
-    <w:p>
-      <w:pPr>
-        <w:shd w:val="clear" w:color="auto" w:fill="FFFFFF"/>
-        <w:spacing w:line="240" w:lineRule="auto"/>
-        <w:rPr>
-          <w:rFonts w:ascii="Calibri" w:eastAsia="Calibri" w:hAnsi="Calibri" w:cs="Calibri"/>
-          <w:sz w:val="20"/>
-          <w:szCs w:val="20"/>
-          <w:highlight w:val="yellow"/>
-        </w:rPr>
-      </w:pPr>
-      <w:r>
-        <w:rPr>
-          <w:rFonts w:ascii="Calibri" w:eastAsia="Calibri" w:hAnsi="Calibri" w:cs="Calibri"/>
-          <w:sz w:val="20"/>
-          <w:szCs w:val="20"/>
-          <w:highlight w:val="yellow"/>
-        </w:rPr>
-        <w:t xml:space="preserve">        </w:t>
-      </w:r>
-      <w:proofErr w:type="spellStart"/>
-      <w:proofErr w:type="gramStart"/>
-      <w:r>
-        <w:rPr>
-          <w:rFonts w:ascii="Calibri" w:eastAsia="Calibri" w:hAnsi="Calibri" w:cs="Calibri"/>
-          <w:sz w:val="20"/>
-          <w:szCs w:val="20"/>
-          <w:highlight w:val="yellow"/>
-        </w:rPr>
-        <w:t>out</w:t>
-      </w:r>
-      <w:r>
-        <w:rPr>
-          <w:rFonts w:ascii="Calibri" w:eastAsia="Calibri" w:hAnsi="Calibri" w:cs="Calibri"/>
-          <w:b/>
-          <w:sz w:val="20"/>
-          <w:szCs w:val="20"/>
-          <w:highlight w:val="yellow"/>
-        </w:rPr>
-        <w:t>.</w:t>
-      </w:r>
-      <w:r>
-        <w:rPr>
-          <w:rFonts w:ascii="Calibri" w:eastAsia="Calibri" w:hAnsi="Calibri" w:cs="Calibri"/>
-          <w:sz w:val="20"/>
-          <w:szCs w:val="20"/>
-          <w:highlight w:val="yellow"/>
-        </w:rPr>
-        <w:t>println</w:t>
-      </w:r>
-      <w:proofErr w:type="spellEnd"/>
-      <w:proofErr w:type="gramEnd"/>
-      <w:r>
-        <w:rPr>
-          <w:rFonts w:ascii="Calibri" w:eastAsia="Calibri" w:hAnsi="Calibri" w:cs="Calibri"/>
-          <w:b/>
-          <w:sz w:val="20"/>
-          <w:szCs w:val="20"/>
-          <w:highlight w:val="yellow"/>
-        </w:rPr>
-        <w:t>(</w:t>
-      </w:r>
-      <w:r>
-        <w:rPr>
-          <w:rFonts w:ascii="Calibri" w:eastAsia="Calibri" w:hAnsi="Calibri" w:cs="Calibri"/>
-          <w:sz w:val="20"/>
-          <w:szCs w:val="20"/>
-          <w:highlight w:val="yellow"/>
-        </w:rPr>
-        <w:t>"&lt;form action='</w:t>
-      </w:r>
-      <w:proofErr w:type="spellStart"/>
-      <w:r>
-        <w:rPr>
-          <w:rFonts w:ascii="Calibri" w:eastAsia="Calibri" w:hAnsi="Calibri" w:cs="Calibri"/>
-          <w:sz w:val="20"/>
-          <w:szCs w:val="20"/>
-          <w:highlight w:val="yellow"/>
-        </w:rPr>
-        <w:t>SessionDemo</w:t>
-      </w:r>
-      <w:proofErr w:type="spellEnd"/>
-      <w:r>
-        <w:rPr>
-          <w:rFonts w:ascii="Calibri" w:eastAsia="Calibri" w:hAnsi="Calibri" w:cs="Calibri"/>
-          <w:sz w:val="20"/>
-          <w:szCs w:val="20"/>
-          <w:highlight w:val="yellow"/>
-        </w:rPr>
-        <w:t>'&gt;"</w:t>
-      </w:r>
-      <w:r>
-        <w:rPr>
-          <w:rFonts w:ascii="Calibri" w:eastAsia="Calibri" w:hAnsi="Calibri" w:cs="Calibri"/>
-          <w:b/>
-          <w:sz w:val="20"/>
-          <w:szCs w:val="20"/>
-          <w:highlight w:val="yellow"/>
-        </w:rPr>
-        <w:t>);</w:t>
-      </w:r>
-    </w:p>
-    <w:p>
-      <w:pPr>
-        <w:shd w:val="clear" w:color="auto" w:fill="FFFFFF"/>
-        <w:spacing w:line="240" w:lineRule="auto"/>
-        <w:rPr>
-          <w:rFonts w:ascii="Calibri" w:eastAsia="Calibri" w:hAnsi="Calibri" w:cs="Calibri"/>
-          <w:sz w:val="20"/>
-          <w:szCs w:val="20"/>
-          <w:highlight w:val="yellow"/>
-        </w:rPr>
-      </w:pPr>
-      <w:r>
-        <w:rPr>
-          <w:rFonts w:ascii="Calibri" w:eastAsia="Calibri" w:hAnsi="Calibri" w:cs="Calibri"/>
-          <w:sz w:val="20"/>
-          <w:szCs w:val="20"/>
-          <w:highlight w:val="yellow"/>
-        </w:rPr>
-        <w:t xml:space="preserve">        </w:t>
-      </w:r>
-      <w:proofErr w:type="spellStart"/>
-      <w:proofErr w:type="gramStart"/>
-      <w:r>
-        <w:rPr>
-          <w:rFonts w:ascii="Calibri" w:eastAsia="Calibri" w:hAnsi="Calibri" w:cs="Calibri"/>
-          <w:sz w:val="20"/>
-          <w:szCs w:val="20"/>
-          <w:highlight w:val="yellow"/>
-        </w:rPr>
-        <w:t>out</w:t>
-      </w:r>
-      <w:r>
-        <w:rPr>
-          <w:rFonts w:ascii="Calibri" w:eastAsia="Calibri" w:hAnsi="Calibri" w:cs="Calibri"/>
-          <w:b/>
-          <w:sz w:val="20"/>
-          <w:szCs w:val="20"/>
-          <w:highlight w:val="yellow"/>
-        </w:rPr>
-        <w:t>.</w:t>
-      </w:r>
-      <w:r>
-        <w:rPr>
-          <w:rFonts w:ascii="Calibri" w:eastAsia="Calibri" w:hAnsi="Calibri" w:cs="Calibri"/>
-          <w:sz w:val="20"/>
-          <w:szCs w:val="20"/>
-          <w:highlight w:val="yellow"/>
-        </w:rPr>
-        <w:t>println</w:t>
-      </w:r>
-      <w:proofErr w:type="spellEnd"/>
-      <w:proofErr w:type="gramEnd"/>
-      <w:r>
-        <w:rPr>
-          <w:rFonts w:ascii="Calibri" w:eastAsia="Calibri" w:hAnsi="Calibri" w:cs="Calibri"/>
-          <w:b/>
-          <w:sz w:val="20"/>
-          <w:szCs w:val="20"/>
-          <w:highlight w:val="yellow"/>
-        </w:rPr>
-        <w:t>(</w:t>
-      </w:r>
-      <w:r>
-        <w:rPr>
-          <w:rFonts w:ascii="Calibri" w:eastAsia="Calibri" w:hAnsi="Calibri" w:cs="Calibri"/>
-          <w:sz w:val="20"/>
-          <w:szCs w:val="20"/>
-          <w:highlight w:val="yellow"/>
-        </w:rPr>
-        <w:t>"&lt;input type='input' name='name'&gt;"</w:t>
-      </w:r>
-      <w:r>
-        <w:rPr>
-          <w:rFonts w:ascii="Calibri" w:eastAsia="Calibri" w:hAnsi="Calibri" w:cs="Calibri"/>
-          <w:b/>
-          <w:sz w:val="20"/>
-          <w:szCs w:val="20"/>
-          <w:highlight w:val="yellow"/>
-        </w:rPr>
-        <w:t>);</w:t>
-      </w:r>
-    </w:p>
-    <w:p>
-      <w:pPr>
-        <w:shd w:val="clear" w:color="auto" w:fill="FFFFFF"/>
-        <w:spacing w:line="240" w:lineRule="auto"/>
-        <w:rPr>
-          <w:rFonts w:ascii="Calibri" w:eastAsia="Calibri" w:hAnsi="Calibri" w:cs="Calibri"/>
-          <w:sz w:val="20"/>
-          <w:szCs w:val="20"/>
-          <w:highlight w:val="yellow"/>
-        </w:rPr>
-      </w:pPr>
-      <w:r>
-        <w:rPr>
-          <w:rFonts w:ascii="Calibri" w:eastAsia="Calibri" w:hAnsi="Calibri" w:cs="Calibri"/>
-          <w:sz w:val="20"/>
-          <w:szCs w:val="20"/>
-          <w:highlight w:val="yellow"/>
-        </w:rPr>
-        <w:t xml:space="preserve">        </w:t>
-      </w:r>
-      <w:proofErr w:type="spellStart"/>
-      <w:proofErr w:type="gramStart"/>
-      <w:r>
-        <w:rPr>
-          <w:rFonts w:ascii="Calibri" w:eastAsia="Calibri" w:hAnsi="Calibri" w:cs="Calibri"/>
-          <w:sz w:val="20"/>
-          <w:szCs w:val="20"/>
-          <w:highlight w:val="yellow"/>
-        </w:rPr>
-        <w:t>out</w:t>
-      </w:r>
-      <w:r>
-        <w:rPr>
-          <w:rFonts w:ascii="Calibri" w:eastAsia="Calibri" w:hAnsi="Calibri" w:cs="Calibri"/>
-          <w:b/>
-          <w:sz w:val="20"/>
-          <w:szCs w:val="20"/>
-          <w:highlight w:val="yellow"/>
-        </w:rPr>
-        <w:t>.</w:t>
-      </w:r>
-      <w:r>
-        <w:rPr>
-          <w:rFonts w:ascii="Calibri" w:eastAsia="Calibri" w:hAnsi="Calibri" w:cs="Calibri"/>
-          <w:sz w:val="20"/>
-          <w:szCs w:val="20"/>
-          <w:highlight w:val="yellow"/>
-        </w:rPr>
-        <w:t>println</w:t>
-      </w:r>
-      <w:proofErr w:type="spellEnd"/>
-      <w:proofErr w:type="gramEnd"/>
-      <w:r>
-        <w:rPr>
-          <w:rFonts w:ascii="Calibri" w:eastAsia="Calibri" w:hAnsi="Calibri" w:cs="Calibri"/>
-          <w:b/>
-          <w:sz w:val="20"/>
-          <w:szCs w:val="20"/>
-          <w:highlight w:val="yellow"/>
-        </w:rPr>
-        <w:t>(</w:t>
-      </w:r>
-      <w:r>
-        <w:rPr>
-          <w:rFonts w:ascii="Calibri" w:eastAsia="Calibri" w:hAnsi="Calibri" w:cs="Calibri"/>
-          <w:sz w:val="20"/>
-          <w:szCs w:val="20"/>
-          <w:highlight w:val="yellow"/>
-        </w:rPr>
-        <w:t>"&lt;input type='submit'&gt;&lt;/form&gt;"</w:t>
-      </w:r>
-      <w:r>
-        <w:rPr>
-          <w:rFonts w:ascii="Calibri" w:eastAsia="Calibri" w:hAnsi="Calibri" w:cs="Calibri"/>
-          <w:b/>
-          <w:sz w:val="20"/>
-          <w:szCs w:val="20"/>
-          <w:highlight w:val="yellow"/>
-        </w:rPr>
-        <w:t>);</w:t>
-      </w:r>
-    </w:p>
-    <w:p>
-      <w:pPr>
-        <w:shd w:val="clear" w:color="auto" w:fill="FFFFFF"/>
-        <w:spacing w:line="240" w:lineRule="auto"/>
-        <w:rPr>
-          <w:rFonts w:ascii="Calibri" w:eastAsia="Calibri" w:hAnsi="Calibri" w:cs="Calibri"/>
-          <w:sz w:val="20"/>
-          <w:szCs w:val="20"/>
-        </w:rPr>
-      </w:pPr>
-      <w:r>
-        <w:rPr>
-          <w:rFonts w:ascii="Calibri" w:eastAsia="Calibri" w:hAnsi="Calibri" w:cs="Calibri"/>
-          <w:sz w:val="20"/>
-          <w:szCs w:val="20"/>
-          <w:highlight w:val="yellow"/>
-        </w:rPr>
-        <w:t xml:space="preserve">      </w:t>
-      </w:r>
-      <w:r>
-        <w:rPr>
-          <w:rFonts w:ascii="Calibri" w:eastAsia="Calibri" w:hAnsi="Calibri" w:cs="Calibri"/>
-          <w:b/>
-          <w:sz w:val="20"/>
-          <w:szCs w:val="20"/>
-          <w:highlight w:val="yellow"/>
-        </w:rPr>
-        <w:t>}</w:t>
-      </w:r>
-    </w:p>
-    <w:p>
-      <w:pPr>
-        <w:shd w:val="clear" w:color="auto" w:fill="FFFFFF"/>
-        <w:spacing w:line="240" w:lineRule="auto"/>
-        <w:rPr>
-          <w:rFonts w:ascii="Calibri" w:eastAsia="Calibri" w:hAnsi="Calibri" w:cs="Calibri"/>
-          <w:sz w:val="20"/>
-          <w:szCs w:val="20"/>
-        </w:rPr>
-      </w:pPr>
-      <w:r>
-        <w:rPr>
-          <w:rFonts w:ascii="Calibri" w:eastAsia="Calibri" w:hAnsi="Calibri" w:cs="Calibri"/>
-          <w:sz w:val="20"/>
-          <w:szCs w:val="20"/>
-        </w:rPr>
-        <w:t xml:space="preserve">      </w:t>
-      </w:r>
-      <w:proofErr w:type="spellStart"/>
-      <w:proofErr w:type="gramStart"/>
-      <w:r>
-        <w:rPr>
-          <w:rFonts w:ascii="Calibri" w:eastAsia="Calibri" w:hAnsi="Calibri" w:cs="Calibri"/>
-          <w:sz w:val="20"/>
-          <w:szCs w:val="20"/>
-        </w:rPr>
-        <w:t>out</w:t>
-      </w:r>
-      <w:r>
-        <w:rPr>
-          <w:rFonts w:ascii="Calibri" w:eastAsia="Calibri" w:hAnsi="Calibri" w:cs="Calibri"/>
-          <w:b/>
-          <w:sz w:val="20"/>
-          <w:szCs w:val="20"/>
-        </w:rPr>
-        <w:t>.</w:t>
-      </w:r>
-      <w:r>
-        <w:rPr>
-          <w:rFonts w:ascii="Calibri" w:eastAsia="Calibri" w:hAnsi="Calibri" w:cs="Calibri"/>
-          <w:sz w:val="20"/>
-          <w:szCs w:val="20"/>
-        </w:rPr>
-        <w:t>println</w:t>
-      </w:r>
-      <w:proofErr w:type="spellEnd"/>
-      <w:proofErr w:type="gramEnd"/>
-      <w:r>
-        <w:rPr>
-          <w:rFonts w:ascii="Calibri" w:eastAsia="Calibri" w:hAnsi="Calibri" w:cs="Calibri"/>
-          <w:b/>
-          <w:sz w:val="20"/>
-          <w:szCs w:val="20"/>
-        </w:rPr>
-        <w:t>(</w:t>
-      </w:r>
-      <w:r>
-        <w:rPr>
-          <w:rFonts w:ascii="Calibri" w:eastAsia="Calibri" w:hAnsi="Calibri" w:cs="Calibri"/>
-          <w:sz w:val="20"/>
-          <w:szCs w:val="20"/>
-        </w:rPr>
-        <w:t>"&lt;/body&gt;"</w:t>
-      </w:r>
-      <w:r>
-        <w:rPr>
-          <w:rFonts w:ascii="Calibri" w:eastAsia="Calibri" w:hAnsi="Calibri" w:cs="Calibri"/>
-          <w:b/>
-          <w:sz w:val="20"/>
-          <w:szCs w:val="20"/>
-        </w:rPr>
-        <w:t>);</w:t>
-      </w:r>
-    </w:p>
-    <w:p>
-      <w:pPr>
-        <w:shd w:val="clear" w:color="auto" w:fill="FFFFFF"/>
-        <w:spacing w:line="240" w:lineRule="auto"/>
-        <w:rPr>
-          <w:rFonts w:ascii="Calibri" w:eastAsia="Calibri" w:hAnsi="Calibri" w:cs="Calibri"/>
-          <w:sz w:val="20"/>
-          <w:szCs w:val="20"/>
-        </w:rPr>
-      </w:pPr>
-      <w:r>
-        <w:rPr>
-          <w:rFonts w:ascii="Calibri" w:eastAsia="Calibri" w:hAnsi="Calibri" w:cs="Calibri"/>
-          <w:sz w:val="20"/>
-          <w:szCs w:val="20"/>
-        </w:rPr>
-        <w:t xml:space="preserve">      </w:t>
-      </w:r>
-      <w:proofErr w:type="spellStart"/>
-      <w:proofErr w:type="gramStart"/>
-      <w:r>
-        <w:rPr>
-          <w:rFonts w:ascii="Calibri" w:eastAsia="Calibri" w:hAnsi="Calibri" w:cs="Calibri"/>
-          <w:sz w:val="20"/>
-          <w:szCs w:val="20"/>
-        </w:rPr>
-        <w:t>out</w:t>
-      </w:r>
-      <w:r>
-        <w:rPr>
-          <w:rFonts w:ascii="Calibri" w:eastAsia="Calibri" w:hAnsi="Calibri" w:cs="Calibri"/>
-          <w:b/>
-          <w:sz w:val="20"/>
-          <w:szCs w:val="20"/>
-        </w:rPr>
-        <w:t>.</w:t>
-      </w:r>
-      <w:r>
-        <w:rPr>
-          <w:rFonts w:ascii="Calibri" w:eastAsia="Calibri" w:hAnsi="Calibri" w:cs="Calibri"/>
-          <w:sz w:val="20"/>
-          <w:szCs w:val="20"/>
-        </w:rPr>
-        <w:t>println</w:t>
-      </w:r>
-      <w:proofErr w:type="spellEnd"/>
-      <w:proofErr w:type="gramEnd"/>
-      <w:r>
-        <w:rPr>
-          <w:rFonts w:ascii="Calibri" w:eastAsia="Calibri" w:hAnsi="Calibri" w:cs="Calibri"/>
-          <w:b/>
-          <w:sz w:val="20"/>
-          <w:szCs w:val="20"/>
-        </w:rPr>
-        <w:t>(</w:t>
-      </w:r>
-      <w:r>
-        <w:rPr>
-          <w:rFonts w:ascii="Calibri" w:eastAsia="Calibri" w:hAnsi="Calibri" w:cs="Calibri"/>
-          <w:sz w:val="20"/>
-          <w:szCs w:val="20"/>
-        </w:rPr>
-        <w:t>"&lt;/html&gt;"</w:t>
-      </w:r>
-      <w:r>
-        <w:rPr>
-          <w:rFonts w:ascii="Calibri" w:eastAsia="Calibri" w:hAnsi="Calibri" w:cs="Calibri"/>
-          <w:b/>
-          <w:sz w:val="20"/>
-          <w:szCs w:val="20"/>
-        </w:rPr>
-        <w:t>);</w:t>
-      </w:r>
-    </w:p>
-    <w:p>
-      <w:pPr>
-        <w:shd w:val="clear" w:color="auto" w:fill="FFFFFF"/>
-        <w:spacing w:line="240" w:lineRule="auto"/>
-        <w:rPr>
-          <w:rFonts w:ascii="Calibri" w:eastAsia="Calibri" w:hAnsi="Calibri" w:cs="Calibri"/>
-          <w:sz w:val="20"/>
-          <w:szCs w:val="20"/>
-        </w:rPr>
-      </w:pPr>
-      <w:r>
-        <w:rPr>
-          <w:rFonts w:ascii="Calibri" w:eastAsia="Calibri" w:hAnsi="Calibri" w:cs="Calibri"/>
-          <w:sz w:val="20"/>
-          <w:szCs w:val="20"/>
-        </w:rPr>
-        <w:t xml:space="preserve">    </w:t>
-      </w:r>
-      <w:r>
-        <w:rPr>
-          <w:rFonts w:ascii="Calibri" w:eastAsia="Calibri" w:hAnsi="Calibri" w:cs="Calibri"/>
-          <w:b/>
-          <w:sz w:val="20"/>
-          <w:szCs w:val="20"/>
-        </w:rPr>
-        <w:t>}</w:t>
-      </w:r>
-    </w:p>
-    <w:p>
-      <w:pPr>
-        <w:shd w:val="clear" w:color="auto" w:fill="FFFFFF"/>
-        <w:spacing w:line="240" w:lineRule="auto"/>
-        <w:rPr>
-          <w:rFonts w:ascii="Calibri" w:eastAsia="Calibri" w:hAnsi="Calibri" w:cs="Calibri"/>
-          <w:sz w:val="24"/>
-          <w:szCs w:val="24"/>
-        </w:rPr>
-      </w:pPr>
-      <w:r>
-        <w:rPr>
-          <w:rFonts w:ascii="Calibri" w:eastAsia="Calibri" w:hAnsi="Calibri" w:cs="Calibri"/>
-          <w:sz w:val="20"/>
-          <w:szCs w:val="20"/>
-        </w:rPr>
-        <w:t xml:space="preserve">  </w:t>
-      </w:r>
-      <w:r>
-        <w:rPr>
-          <w:rFonts w:ascii="Calibri" w:eastAsia="Calibri" w:hAnsi="Calibri" w:cs="Calibri"/>
-          <w:b/>
-          <w:sz w:val="20"/>
-          <w:szCs w:val="20"/>
-        </w:rPr>
-        <w:t>}</w:t>
-      </w:r>
-    </w:p>
-    <w:p>
-      <w:pPr>
-        <w:spacing w:line="240" w:lineRule="auto"/>
-        <w:rPr>
-          <w:rFonts w:ascii="Calibri" w:eastAsia="Calibri" w:hAnsi="Calibri" w:cs="Calibri"/>
-          <w:sz w:val="24"/>
-          <w:szCs w:val="24"/>
-        </w:rPr>
-      </w:pPr>
-    </w:p>
-    <w:p>
-      <w:pPr>
-        <w:numPr>
-          <w:ilvl w:val="0"/>
-          <w:numId w:val="3"/>
-        </w:numPr>
-        <w:spacing w:line="240" w:lineRule="auto"/>
-        <w:rPr>
-          <w:rFonts w:ascii="Calibri" w:eastAsia="Calibri" w:hAnsi="Calibri" w:cs="Calibri"/>
-        </w:rPr>
-      </w:pPr>
-      <w:r>
-        <w:rPr>
-          <w:rFonts w:ascii="Calibri" w:eastAsia="Calibri" w:hAnsi="Calibri" w:cs="Calibri"/>
-        </w:rPr>
-        <w:t>Enter your name and press submit, copy the URL in the browser into your clipboard, close the tab (but not the browser) and load the page again in a new tab using the URL in the clipboard.</w:t>
-      </w:r>
-    </w:p>
-    <w:p>
-      <w:pPr>
-        <w:numPr>
-          <w:ilvl w:val="0"/>
-          <w:numId w:val="3"/>
-        </w:numPr>
-        <w:spacing w:line="240" w:lineRule="auto"/>
-        <w:rPr>
-          <w:rFonts w:ascii="Calibri" w:eastAsia="Calibri" w:hAnsi="Calibri" w:cs="Calibri"/>
-        </w:rPr>
-      </w:pPr>
-      <w:r>
-        <w:rPr>
-          <w:rFonts w:ascii="Calibri" w:eastAsia="Calibri" w:hAnsi="Calibri" w:cs="Calibri"/>
-        </w:rPr>
-        <w:t>While doing the things in step d, you should monitor the content of your local cookies and the HTTP requests being sent, using the development tools in Chrome.</w:t>
-      </w:r>
-    </w:p>
-    <w:p>
-      <w:pPr>
-        <w:numPr>
-          <w:ilvl w:val="0"/>
-          <w:numId w:val="3"/>
-        </w:numPr>
-        <w:spacing w:line="240" w:lineRule="auto"/>
-        <w:rPr>
-          <w:rFonts w:ascii="Calibri" w:eastAsia="Calibri" w:hAnsi="Calibri" w:cs="Calibri"/>
-          <w:b/>
-        </w:rPr>
-      </w:pPr>
-      <w:r>
-        <w:rPr>
-          <w:rFonts w:ascii="Calibri" w:eastAsia="Calibri" w:hAnsi="Calibri" w:cs="Calibri"/>
-          <w:b/>
-        </w:rPr>
-        <w:t>Most import part of this exercise:</w:t>
-      </w:r>
-    </w:p>
-    <w:p>
-      <w:pPr>
-        <w:spacing w:line="240" w:lineRule="auto"/>
-        <w:ind w:left="360"/>
-        <w:rPr>
-          <w:rFonts w:ascii="Calibri" w:eastAsia="Calibri" w:hAnsi="Calibri" w:cs="Calibri"/>
-        </w:rPr>
-      </w:pPr>
-      <w:r>
-        <w:rPr>
-          <w:rFonts w:ascii="Calibri" w:eastAsia="Calibri" w:hAnsi="Calibri" w:cs="Calibri"/>
-        </w:rPr>
-        <w:t>Explain (on paper) using both words and images how the Server can maintain state between subsequent calls even when the state is not transmitted from the client to server.</w:t>
-      </w:r>
-    </w:p>
-    <w:p>
-      <w:pPr>
-        <w:rPr>
-          <w:rFonts w:ascii="Calibri" w:eastAsia="Calibri" w:hAnsi="Calibri" w:cs="Calibri"/>
-          <w:b/>
-          <w:u w:val="single"/>
-        </w:rPr>
-      </w:pPr>
-    </w:p>
-    <w:p>
-      <w:pPr>
-        <w:spacing w:line="240" w:lineRule="auto"/>
-        <w:rPr>
-          <w:rFonts w:ascii="Calibri" w:eastAsia="Calibri" w:hAnsi="Calibri" w:cs="Calibri"/>
-          <w:b/>
-          <w:u w:val="single"/>
-        </w:rPr>
-      </w:pPr>
-      <w:r>
-        <w:rPr>
-          <w:rFonts w:ascii="Calibri" w:eastAsia="Calibri" w:hAnsi="Calibri" w:cs="Calibri"/>
-          <w:u w:val="single"/>
-        </w:rPr>
-        <w:t>Write down your observations</w:t>
-      </w:r>
-    </w:p>
+    </w:p>
+    <w:p/>
+    <w:p>
+      <w:r>
+        <w:t xml:space="preserve">If you look in the development tools in Chrome, you can see that input is saved in a </w:t>
+      </w:r>
+      <w:r>
+        <w:t>c</w:t>
+      </w:r>
+      <w:r>
+        <w:t xml:space="preserve">ookie in Session. The server is able to maintain my input because it has been saved in a </w:t>
+      </w:r>
+      <w:r>
+        <w:t>c</w:t>
+      </w:r>
+      <w:bookmarkStart w:id="12" w:name="_GoBack"/>
+      <w:bookmarkEnd w:id="12"/>
+      <w:r>
+        <w:t xml:space="preserve">ookie. </w:t>
+      </w:r>
+      <w:r>
+        <w:t>Cookies let you store user information in web pages.</w:t>
+      </w:r>
+    </w:p>
+    <w:p/>
     <w:p>
       <w:pPr>
         <w:rPr>
@@ -6559,6 +3909,46 @@
         </w:rPr>
       </w:pPr>
       <w:r>
+        <w:rPr>
+          <w:noProof/>
+        </w:rPr>
+        <w:drawing>
+          <wp:inline distT="0" distB="0" distL="0" distR="0" wp14:anchorId="4283502A" wp14:editId="4621BAB3">
+            <wp:extent cx="6121400" cy="3963035"/>
+            <wp:effectExtent l="0" t="0" r="0" b="0"/>
+            <wp:docPr id="3" name="Picture 3"/>
+            <wp:cNvGraphicFramePr>
+              <a:graphicFrameLocks xmlns:a="http://schemas.openxmlformats.org/drawingml/2006/main" noChangeAspect="1"/>
+            </wp:cNvGraphicFramePr>
+            <a:graphic xmlns:a="http://schemas.openxmlformats.org/drawingml/2006/main">
+              <a:graphicData uri="http://schemas.openxmlformats.org/drawingml/2006/picture">
+                <pic:pic xmlns:pic="http://schemas.openxmlformats.org/drawingml/2006/picture">
+                  <pic:nvPicPr>
+                    <pic:cNvPr id="1" name=""/>
+                    <pic:cNvPicPr/>
+                  </pic:nvPicPr>
+                  <pic:blipFill>
+                    <a:blip r:embed="rId15"/>
+                    <a:stretch>
+                      <a:fillRect/>
+                    </a:stretch>
+                  </pic:blipFill>
+                  <pic:spPr>
+                    <a:xfrm>
+                      <a:off x="0" y="0"/>
+                      <a:ext cx="6121400" cy="3963035"/>
+                    </a:xfrm>
+                    <a:prstGeom prst="rect">
+                      <a:avLst/>
+                    </a:prstGeom>
+                  </pic:spPr>
+                </pic:pic>
+              </a:graphicData>
+            </a:graphic>
+          </wp:inline>
+        </w:drawing>
+      </w:r>
+      <w:r>
         <w:br w:type="page"/>
       </w:r>
     </w:p>
@@ -6566,21 +3956,31 @@
       <w:pPr>
         <w:pStyle w:val="Heading3"/>
         <w:spacing w:before="200" w:after="0"/>
+        <w:rPr>
+          <w:color w:val="auto"/>
+          <w:sz w:val="22"/>
+          <w:szCs w:val="22"/>
+        </w:rPr>
+      </w:pPr>
+      <w:bookmarkStart w:id="13" w:name="_owpsw84hg3b5" w:colFirst="0" w:colLast="0"/>
+      <w:bookmarkEnd w:id="13"/>
+    </w:p>
+    <w:p>
+      <w:pPr>
+        <w:pStyle w:val="Heading3"/>
+        <w:spacing w:before="0" w:after="0"/>
         <w:rPr>
           <w:color w:val="auto"/>
           <w:sz w:val="32"/>
           <w:szCs w:val="32"/>
         </w:rPr>
       </w:pPr>
-      <w:bookmarkStart w:id="13" w:name="_owpsw84hg3b5" w:colFirst="0" w:colLast="0"/>
-      <w:bookmarkEnd w:id="13"/>
       <w:r>
         <w:rPr>
           <w:color w:val="auto"/>
           <w:sz w:val="32"/>
           <w:szCs w:val="32"/>
         </w:rPr>
-        <w:lastRenderedPageBreak/>
         <w:t xml:space="preserve">8) </w:t>
       </w:r>
       <w:r>
@@ -9655,8 +7055,8 @@
       </w:r>
     </w:p>
     <w:sectPr>
-      <w:headerReference w:type="default" r:id="rId14"/>
-      <w:footerReference w:type="default" r:id="rId15"/>
+      <w:headerReference w:type="default" r:id="rId16"/>
+      <w:footerReference w:type="default" r:id="rId17"/>
       <w:pgSz w:w="11906" w:h="16838"/>
       <w:pgMar w:top="1133" w:right="1133" w:bottom="1133" w:left="1133" w:header="720" w:footer="720" w:gutter="0"/>
       <w:pgNumType w:start="1"/>

</xml_diff>

<commit_message>
Done with exercise 8
</commit_message>
<xml_diff>
--- a/02_wednesday_excercises/The HTTP Protocol.docx
+++ b/02_wednesday_excercises/The HTTP Protocol.docx
@@ -3880,21 +3880,39 @@
         <w:t xml:space="preserve">If you look in the development tools in Chrome, you can see that input is saved in a </w:t>
       </w:r>
       <w:r>
+        <w:t xml:space="preserve">session cookie. </w:t>
+      </w:r>
+      <w:r>
+        <w:t xml:space="preserve">The server is able to maintain my input because it has been saved in </w:t>
+      </w:r>
+      <w:r>
+        <w:t>a session</w:t>
+      </w:r>
+      <w:r>
+        <w:t xml:space="preserve"> </w:t>
+      </w:r>
+      <w:r>
         <w:t>c</w:t>
       </w:r>
       <w:r>
-        <w:t xml:space="preserve">ookie in Session. The server is able to maintain my input because it has been saved in a </w:t>
-      </w:r>
-      <w:r>
-        <w:t>c</w:t>
-      </w:r>
-      <w:bookmarkStart w:id="12" w:name="_GoBack"/>
-      <w:bookmarkEnd w:id="12"/>
-      <w:r>
         <w:t xml:space="preserve">ookie. </w:t>
       </w:r>
       <w:r>
-        <w:t>Cookies let you store user information in web pages.</w:t>
+        <w:t xml:space="preserve">Session cookies are temporary cookie </w:t>
+      </w:r>
+      <w:proofErr w:type="gramStart"/>
+      <w:r>
+        <w:t>files</w:t>
+      </w:r>
+      <w:r>
+        <w:t xml:space="preserve"> </w:t>
+      </w:r>
+      <w:r>
+        <w:t>,</w:t>
+      </w:r>
+      <w:proofErr w:type="gramEnd"/>
+      <w:r>
+        <w:t xml:space="preserve"> which are erased when you close your browser.</w:t>
       </w:r>
     </w:p>
     <w:p/>
@@ -3962,8 +3980,8 @@
           <w:szCs w:val="22"/>
         </w:rPr>
       </w:pPr>
-      <w:bookmarkStart w:id="13" w:name="_owpsw84hg3b5" w:colFirst="0" w:colLast="0"/>
-      <w:bookmarkEnd w:id="13"/>
+      <w:bookmarkStart w:id="12" w:name="_owpsw84hg3b5" w:colFirst="0" w:colLast="0"/>
+      <w:bookmarkEnd w:id="12"/>
     </w:p>
     <w:p>
       <w:pPr>
@@ -4001,3062 +4019,149 @@
         <w:t xml:space="preserve"> Persistent Cookies   </w:t>
       </w:r>
     </w:p>
+    <w:p>
+      <w:pPr>
+        <w:spacing w:line="240" w:lineRule="auto"/>
+        <w:rPr>
+          <w:b/>
+        </w:rPr>
+      </w:pPr>
+      <w:bookmarkStart w:id="13" w:name="_4fhjqkp4kz2q" w:colFirst="0" w:colLast="0"/>
+      <w:bookmarkEnd w:id="13"/>
+      <w:r>
+        <w:rPr>
+          <w:b/>
+        </w:rPr>
+        <w:t>Explain (on paper) how Cookies can be used to maintain “state” on the client between subsequent calls to a server, even when a browser has been closed down.</w:t>
+      </w:r>
+    </w:p>
+    <w:p>
+      <w:pPr>
+        <w:spacing w:line="240" w:lineRule="auto"/>
+      </w:pPr>
+      <w:bookmarkStart w:id="14" w:name="_hkk33bn3xubg" w:colFirst="0" w:colLast="0"/>
+      <w:bookmarkEnd w:id="14"/>
+    </w:p>
+    <w:p>
+      <w:r>
+        <w:t>Now e</w:t>
+      </w:r>
+      <w:r>
+        <w:t>ven</w:t>
+      </w:r>
+      <w:r>
+        <w:t xml:space="preserve"> when I close the </w:t>
+      </w:r>
+      <w:r>
+        <w:t>browser</w:t>
+      </w:r>
+      <w:r>
+        <w:t xml:space="preserve"> and </w:t>
+      </w:r>
+      <w:r>
+        <w:t>revisit the</w:t>
+      </w:r>
+      <w:r>
+        <w:t xml:space="preserve"> page the server has maintained the state.</w:t>
+      </w:r>
+      <w:bookmarkStart w:id="15" w:name="_GoBack"/>
+      <w:bookmarkEnd w:id="15"/>
+    </w:p>
     <w:p/>
     <w:p>
-      <w:pPr>
-        <w:numPr>
-          <w:ilvl w:val="0"/>
-          <w:numId w:val="1"/>
-        </w:numPr>
+      <w:r>
+        <w:t xml:space="preserve">If you look in the development tools in Chrome, you can see that input is </w:t>
+      </w:r>
+      <w:r>
+        <w:t xml:space="preserve">saved as in exercise 7. </w:t>
+      </w:r>
+      <w:r>
+        <w:t xml:space="preserve">The difference is, that in exercise 7 the input was saved in a temporary session cookie file, and now the input is saved in a persistent cookie file. </w:t>
+      </w:r>
+    </w:p>
+    <w:p/>
+    <w:p>
+      <w:pPr>
         <w:spacing w:line="240" w:lineRule="auto"/>
       </w:pPr>
       <w:r>
-        <w:t>In your web project, use the wizard to generate a new servlet</w:t>
-      </w:r>
-    </w:p>
-    <w:p>
-      <w:pPr>
-        <w:numPr>
-          <w:ilvl w:val="0"/>
-          <w:numId w:val="1"/>
-        </w:numPr>
+        <w:t xml:space="preserve">A persistent cookie file </w:t>
+      </w:r>
+      <w:r>
+        <w:t>is saved in a subfolder in your browser. The file stays there e</w:t>
+      </w:r>
+      <w:r>
+        <w:t xml:space="preserve">ven when </w:t>
+      </w:r>
+      <w:r>
+        <w:t>your</w:t>
+      </w:r>
+      <w:r>
+        <w:t xml:space="preserve"> browser has been closed down. </w:t>
+      </w:r>
+      <w:r>
+        <w:t xml:space="preserve">You can either delete it manually or you can let your browser delete the file, when it reaches its expiration date. You can even see the expiration date on the list below. </w:t>
+      </w:r>
+    </w:p>
+    <w:p>
+      <w:pPr>
         <w:spacing w:line="240" w:lineRule="auto"/>
-      </w:pPr>
-      <w:r>
-        <w:t xml:space="preserve">Enter </w:t>
-      </w:r>
-      <w:proofErr w:type="spellStart"/>
-      <w:r>
-        <w:rPr>
-          <w:i/>
-        </w:rPr>
-        <w:t>CookieDemo</w:t>
-      </w:r>
-      <w:proofErr w:type="spellEnd"/>
-      <w:r>
-        <w:t xml:space="preserve"> as the name of the Servlet and </w:t>
-      </w:r>
-      <w:r>
-        <w:rPr>
-          <w:i/>
-        </w:rPr>
-        <w:t>servlets</w:t>
-      </w:r>
-      <w:r>
-        <w:t xml:space="preserve"> as package name</w:t>
-      </w:r>
-    </w:p>
-    <w:p>
-      <w:pPr>
-        <w:numPr>
-          <w:ilvl w:val="0"/>
-          <w:numId w:val="1"/>
-        </w:numPr>
+        <w:rPr>
+          <w:u w:val="single"/>
+        </w:rPr>
+      </w:pPr>
+    </w:p>
+    <w:p>
+      <w:pPr>
         <w:spacing w:line="240" w:lineRule="auto"/>
-      </w:pPr>
-      <w:r>
-        <w:t xml:space="preserve">Change the generated </w:t>
-      </w:r>
-      <w:proofErr w:type="spellStart"/>
-      <w:r>
-        <w:t>processRequest</w:t>
-      </w:r>
-      <w:proofErr w:type="spellEnd"/>
-      <w:r>
-        <w:t>(..) method as sketched below.</w:t>
-      </w:r>
-    </w:p>
-    <w:p>
-      <w:pPr>
-        <w:spacing w:line="240" w:lineRule="auto"/>
-        <w:ind w:left="360"/>
-        <w:rPr>
-          <w:rFonts w:ascii="Calibri" w:eastAsia="Calibri" w:hAnsi="Calibri" w:cs="Calibri"/>
-          <w:sz w:val="24"/>
-          <w:szCs w:val="24"/>
-        </w:rPr>
-      </w:pPr>
-    </w:p>
-    <w:p>
-      <w:pPr>
-        <w:shd w:val="clear" w:color="auto" w:fill="FFFFFF"/>
-        <w:spacing w:line="240" w:lineRule="auto"/>
-        <w:ind w:left="360"/>
-        <w:rPr>
-          <w:rFonts w:ascii="Calibri" w:eastAsia="Calibri" w:hAnsi="Calibri" w:cs="Calibri"/>
-          <w:sz w:val="20"/>
-          <w:szCs w:val="20"/>
-        </w:rPr>
-      </w:pPr>
-      <w:r>
-        <w:rPr>
-          <w:rFonts w:ascii="Calibri" w:eastAsia="Calibri" w:hAnsi="Calibri" w:cs="Calibri"/>
-          <w:sz w:val="20"/>
-          <w:szCs w:val="20"/>
-        </w:rPr>
-        <w:t xml:space="preserve">protected void </w:t>
-      </w:r>
-      <w:proofErr w:type="spellStart"/>
-      <w:proofErr w:type="gramStart"/>
-      <w:r>
-        <w:rPr>
-          <w:rFonts w:ascii="Calibri" w:eastAsia="Calibri" w:hAnsi="Calibri" w:cs="Calibri"/>
-          <w:sz w:val="20"/>
-          <w:szCs w:val="20"/>
-        </w:rPr>
-        <w:t>processRequest</w:t>
-      </w:r>
-      <w:proofErr w:type="spellEnd"/>
-      <w:r>
-        <w:rPr>
-          <w:rFonts w:ascii="Calibri" w:eastAsia="Calibri" w:hAnsi="Calibri" w:cs="Calibri"/>
-          <w:b/>
-          <w:sz w:val="20"/>
-          <w:szCs w:val="20"/>
-        </w:rPr>
-        <w:t>(</w:t>
-      </w:r>
-      <w:proofErr w:type="spellStart"/>
-      <w:proofErr w:type="gramEnd"/>
-      <w:r>
-        <w:rPr>
-          <w:rFonts w:ascii="Calibri" w:eastAsia="Calibri" w:hAnsi="Calibri" w:cs="Calibri"/>
-          <w:sz w:val="20"/>
-          <w:szCs w:val="20"/>
-        </w:rPr>
-        <w:t>HttpServletRequest</w:t>
-      </w:r>
-      <w:proofErr w:type="spellEnd"/>
-      <w:r>
-        <w:rPr>
-          <w:rFonts w:ascii="Calibri" w:eastAsia="Calibri" w:hAnsi="Calibri" w:cs="Calibri"/>
-          <w:sz w:val="20"/>
-          <w:szCs w:val="20"/>
-        </w:rPr>
-        <w:t xml:space="preserve"> request</w:t>
-      </w:r>
-      <w:r>
-        <w:rPr>
-          <w:rFonts w:ascii="Calibri" w:eastAsia="Calibri" w:hAnsi="Calibri" w:cs="Calibri"/>
-          <w:b/>
-          <w:sz w:val="20"/>
-          <w:szCs w:val="20"/>
-        </w:rPr>
-        <w:t>,</w:t>
-      </w:r>
-      <w:r>
-        <w:rPr>
-          <w:rFonts w:ascii="Calibri" w:eastAsia="Calibri" w:hAnsi="Calibri" w:cs="Calibri"/>
-          <w:sz w:val="20"/>
-          <w:szCs w:val="20"/>
-        </w:rPr>
-        <w:t xml:space="preserve"> </w:t>
-      </w:r>
-      <w:proofErr w:type="spellStart"/>
-      <w:r>
-        <w:rPr>
-          <w:rFonts w:ascii="Calibri" w:eastAsia="Calibri" w:hAnsi="Calibri" w:cs="Calibri"/>
-          <w:sz w:val="20"/>
-          <w:szCs w:val="20"/>
-        </w:rPr>
-        <w:t>HttpServletResponse</w:t>
-      </w:r>
-      <w:proofErr w:type="spellEnd"/>
-      <w:r>
-        <w:rPr>
-          <w:rFonts w:ascii="Calibri" w:eastAsia="Calibri" w:hAnsi="Calibri" w:cs="Calibri"/>
-          <w:sz w:val="20"/>
-          <w:szCs w:val="20"/>
-        </w:rPr>
-        <w:t xml:space="preserve"> response</w:t>
-      </w:r>
-      <w:r>
-        <w:rPr>
-          <w:rFonts w:ascii="Calibri" w:eastAsia="Calibri" w:hAnsi="Calibri" w:cs="Calibri"/>
-          <w:b/>
-          <w:sz w:val="20"/>
-          <w:szCs w:val="20"/>
-        </w:rPr>
-        <w:t>)</w:t>
-      </w:r>
-    </w:p>
-    <w:p>
-      <w:pPr>
-        <w:shd w:val="clear" w:color="auto" w:fill="FFFFFF"/>
-        <w:spacing w:line="240" w:lineRule="auto"/>
-        <w:ind w:left="1980"/>
-        <w:rPr>
-          <w:rFonts w:ascii="Calibri" w:eastAsia="Calibri" w:hAnsi="Calibri" w:cs="Calibri"/>
-          <w:sz w:val="20"/>
-          <w:szCs w:val="20"/>
-        </w:rPr>
-      </w:pPr>
-      <w:r>
-        <w:rPr>
-          <w:rFonts w:ascii="Calibri" w:eastAsia="Calibri" w:hAnsi="Calibri" w:cs="Calibri"/>
-          <w:b/>
-          <w:sz w:val="20"/>
-          <w:szCs w:val="20"/>
-        </w:rPr>
-        <w:t>throws</w:t>
-      </w:r>
-      <w:r>
-        <w:rPr>
-          <w:rFonts w:ascii="Calibri" w:eastAsia="Calibri" w:hAnsi="Calibri" w:cs="Calibri"/>
-          <w:sz w:val="20"/>
-          <w:szCs w:val="20"/>
-        </w:rPr>
-        <w:t xml:space="preserve"> </w:t>
-      </w:r>
-      <w:proofErr w:type="spellStart"/>
-      <w:r>
-        <w:rPr>
-          <w:rFonts w:ascii="Calibri" w:eastAsia="Calibri" w:hAnsi="Calibri" w:cs="Calibri"/>
-          <w:sz w:val="20"/>
-          <w:szCs w:val="20"/>
-        </w:rPr>
-        <w:t>ServletException</w:t>
-      </w:r>
-      <w:proofErr w:type="spellEnd"/>
-      <w:r>
-        <w:rPr>
-          <w:rFonts w:ascii="Calibri" w:eastAsia="Calibri" w:hAnsi="Calibri" w:cs="Calibri"/>
-          <w:b/>
-          <w:sz w:val="20"/>
-          <w:szCs w:val="20"/>
-        </w:rPr>
-        <w:t>,</w:t>
-      </w:r>
-      <w:r>
-        <w:rPr>
-          <w:rFonts w:ascii="Calibri" w:eastAsia="Calibri" w:hAnsi="Calibri" w:cs="Calibri"/>
-          <w:sz w:val="20"/>
-          <w:szCs w:val="20"/>
-        </w:rPr>
-        <w:t xml:space="preserve"> </w:t>
-      </w:r>
-      <w:proofErr w:type="spellStart"/>
-      <w:r>
-        <w:rPr>
-          <w:rFonts w:ascii="Calibri" w:eastAsia="Calibri" w:hAnsi="Calibri" w:cs="Calibri"/>
-          <w:sz w:val="20"/>
-          <w:szCs w:val="20"/>
-        </w:rPr>
-        <w:t>IOException</w:t>
-      </w:r>
-      <w:proofErr w:type="spellEnd"/>
-      <w:r>
-        <w:rPr>
-          <w:rFonts w:ascii="Calibri" w:eastAsia="Calibri" w:hAnsi="Calibri" w:cs="Calibri"/>
-          <w:sz w:val="20"/>
-          <w:szCs w:val="20"/>
-        </w:rPr>
-        <w:t xml:space="preserve"> </w:t>
-      </w:r>
-      <w:r>
-        <w:rPr>
-          <w:rFonts w:ascii="Calibri" w:eastAsia="Calibri" w:hAnsi="Calibri" w:cs="Calibri"/>
-          <w:b/>
-          <w:sz w:val="20"/>
-          <w:szCs w:val="20"/>
-        </w:rPr>
-        <w:t>{</w:t>
-      </w:r>
-    </w:p>
-    <w:p>
-      <w:pPr>
-        <w:shd w:val="clear" w:color="auto" w:fill="FFFFFF"/>
-        <w:spacing w:line="240" w:lineRule="auto"/>
-        <w:ind w:left="360"/>
-        <w:rPr>
-          <w:rFonts w:ascii="Calibri" w:eastAsia="Calibri" w:hAnsi="Calibri" w:cs="Calibri"/>
-          <w:sz w:val="20"/>
-          <w:szCs w:val="20"/>
-        </w:rPr>
-      </w:pPr>
-      <w:r>
-        <w:rPr>
-          <w:rFonts w:ascii="Calibri" w:eastAsia="Calibri" w:hAnsi="Calibri" w:cs="Calibri"/>
-          <w:sz w:val="20"/>
-          <w:szCs w:val="20"/>
-        </w:rPr>
-        <w:t xml:space="preserve">String name </w:t>
-      </w:r>
-      <w:r>
-        <w:rPr>
-          <w:rFonts w:ascii="Calibri" w:eastAsia="Calibri" w:hAnsi="Calibri" w:cs="Calibri"/>
-          <w:b/>
-          <w:sz w:val="20"/>
-          <w:szCs w:val="20"/>
-        </w:rPr>
-        <w:t>=</w:t>
-      </w:r>
-      <w:r>
-        <w:rPr>
-          <w:rFonts w:ascii="Calibri" w:eastAsia="Calibri" w:hAnsi="Calibri" w:cs="Calibri"/>
-          <w:sz w:val="20"/>
-          <w:szCs w:val="20"/>
-        </w:rPr>
-        <w:t xml:space="preserve"> </w:t>
-      </w:r>
-      <w:proofErr w:type="spellStart"/>
-      <w:proofErr w:type="gramStart"/>
-      <w:r>
-        <w:rPr>
-          <w:rFonts w:ascii="Calibri" w:eastAsia="Calibri" w:hAnsi="Calibri" w:cs="Calibri"/>
-          <w:sz w:val="20"/>
-          <w:szCs w:val="20"/>
-        </w:rPr>
-        <w:t>request</w:t>
-      </w:r>
-      <w:r>
-        <w:rPr>
-          <w:rFonts w:ascii="Calibri" w:eastAsia="Calibri" w:hAnsi="Calibri" w:cs="Calibri"/>
-          <w:b/>
-          <w:sz w:val="20"/>
-          <w:szCs w:val="20"/>
-        </w:rPr>
-        <w:t>.</w:t>
-      </w:r>
-      <w:r>
-        <w:rPr>
-          <w:rFonts w:ascii="Calibri" w:eastAsia="Calibri" w:hAnsi="Calibri" w:cs="Calibri"/>
-          <w:sz w:val="20"/>
-          <w:szCs w:val="20"/>
-        </w:rPr>
-        <w:t>getParameter</w:t>
-      </w:r>
-      <w:proofErr w:type="spellEnd"/>
-      <w:proofErr w:type="gramEnd"/>
-      <w:r>
-        <w:rPr>
-          <w:rFonts w:ascii="Calibri" w:eastAsia="Calibri" w:hAnsi="Calibri" w:cs="Calibri"/>
-          <w:b/>
-          <w:sz w:val="20"/>
-          <w:szCs w:val="20"/>
-        </w:rPr>
-        <w:t>(</w:t>
-      </w:r>
-      <w:r>
-        <w:rPr>
-          <w:rFonts w:ascii="Calibri" w:eastAsia="Calibri" w:hAnsi="Calibri" w:cs="Calibri"/>
-          <w:sz w:val="20"/>
-          <w:szCs w:val="20"/>
-        </w:rPr>
-        <w:t>"name"</w:t>
-      </w:r>
-      <w:r>
-        <w:rPr>
-          <w:rFonts w:ascii="Calibri" w:eastAsia="Calibri" w:hAnsi="Calibri" w:cs="Calibri"/>
-          <w:b/>
-          <w:sz w:val="20"/>
-          <w:szCs w:val="20"/>
-        </w:rPr>
-        <w:t>);</w:t>
-      </w:r>
-    </w:p>
-    <w:p>
-      <w:pPr>
-        <w:shd w:val="clear" w:color="auto" w:fill="FFFFFF"/>
-        <w:spacing w:line="240" w:lineRule="auto"/>
-        <w:ind w:left="360"/>
-        <w:rPr>
-          <w:rFonts w:ascii="Calibri" w:eastAsia="Calibri" w:hAnsi="Calibri" w:cs="Calibri"/>
-          <w:sz w:val="20"/>
-          <w:szCs w:val="20"/>
-          <w:highlight w:val="yellow"/>
-        </w:rPr>
-      </w:pPr>
-      <w:r>
-        <w:rPr>
-          <w:rFonts w:ascii="Calibri" w:eastAsia="Calibri" w:hAnsi="Calibri" w:cs="Calibri"/>
-          <w:b/>
-          <w:sz w:val="20"/>
-          <w:szCs w:val="20"/>
-          <w:highlight w:val="yellow"/>
-        </w:rPr>
-        <w:t>if</w:t>
-      </w:r>
-      <w:r>
-        <w:rPr>
-          <w:rFonts w:ascii="Calibri" w:eastAsia="Calibri" w:hAnsi="Calibri" w:cs="Calibri"/>
-          <w:sz w:val="20"/>
-          <w:szCs w:val="20"/>
-          <w:highlight w:val="yellow"/>
-        </w:rPr>
-        <w:t xml:space="preserve"> </w:t>
-      </w:r>
-      <w:r>
-        <w:rPr>
-          <w:rFonts w:ascii="Calibri" w:eastAsia="Calibri" w:hAnsi="Calibri" w:cs="Calibri"/>
-          <w:b/>
-          <w:sz w:val="20"/>
-          <w:szCs w:val="20"/>
-          <w:highlight w:val="yellow"/>
-        </w:rPr>
-        <w:t>(</w:t>
-      </w:r>
-      <w:proofErr w:type="gramStart"/>
-      <w:r>
-        <w:rPr>
-          <w:rFonts w:ascii="Calibri" w:eastAsia="Calibri" w:hAnsi="Calibri" w:cs="Calibri"/>
-          <w:sz w:val="20"/>
-          <w:szCs w:val="20"/>
-          <w:highlight w:val="yellow"/>
-        </w:rPr>
-        <w:t xml:space="preserve">name </w:t>
-      </w:r>
-      <w:r>
-        <w:rPr>
-          <w:rFonts w:ascii="Calibri" w:eastAsia="Calibri" w:hAnsi="Calibri" w:cs="Calibri"/>
-          <w:b/>
-          <w:sz w:val="20"/>
-          <w:szCs w:val="20"/>
-          <w:highlight w:val="yellow"/>
-        </w:rPr>
-        <w:t>!</w:t>
-      </w:r>
-      <w:proofErr w:type="gramEnd"/>
-      <w:r>
-        <w:rPr>
-          <w:rFonts w:ascii="Calibri" w:eastAsia="Calibri" w:hAnsi="Calibri" w:cs="Calibri"/>
-          <w:b/>
-          <w:sz w:val="20"/>
-          <w:szCs w:val="20"/>
-          <w:highlight w:val="yellow"/>
-        </w:rPr>
-        <w:t>=</w:t>
-      </w:r>
-      <w:r>
-        <w:rPr>
-          <w:rFonts w:ascii="Calibri" w:eastAsia="Calibri" w:hAnsi="Calibri" w:cs="Calibri"/>
-          <w:sz w:val="20"/>
-          <w:szCs w:val="20"/>
-          <w:highlight w:val="yellow"/>
-        </w:rPr>
-        <w:t xml:space="preserve"> </w:t>
-      </w:r>
-      <w:r>
-        <w:rPr>
-          <w:rFonts w:ascii="Calibri" w:eastAsia="Calibri" w:hAnsi="Calibri" w:cs="Calibri"/>
-          <w:b/>
-          <w:sz w:val="20"/>
-          <w:szCs w:val="20"/>
-          <w:highlight w:val="yellow"/>
-        </w:rPr>
-        <w:t>null)</w:t>
-      </w:r>
-      <w:r>
-        <w:rPr>
-          <w:rFonts w:ascii="Calibri" w:eastAsia="Calibri" w:hAnsi="Calibri" w:cs="Calibri"/>
-          <w:sz w:val="20"/>
-          <w:szCs w:val="20"/>
-          <w:highlight w:val="yellow"/>
-        </w:rPr>
-        <w:t xml:space="preserve"> </w:t>
-      </w:r>
-      <w:r>
-        <w:rPr>
-          <w:rFonts w:ascii="Calibri" w:eastAsia="Calibri" w:hAnsi="Calibri" w:cs="Calibri"/>
-          <w:b/>
-          <w:sz w:val="20"/>
-          <w:szCs w:val="20"/>
-          <w:highlight w:val="yellow"/>
-        </w:rPr>
-        <w:t>{</w:t>
-      </w:r>
-    </w:p>
-    <w:p>
-      <w:pPr>
-        <w:shd w:val="clear" w:color="auto" w:fill="FFFFFF"/>
-        <w:spacing w:line="240" w:lineRule="auto"/>
-        <w:ind w:left="1080"/>
-        <w:rPr>
-          <w:rFonts w:ascii="Calibri" w:eastAsia="Calibri" w:hAnsi="Calibri" w:cs="Calibri"/>
-          <w:sz w:val="20"/>
-          <w:szCs w:val="20"/>
-          <w:highlight w:val="yellow"/>
-        </w:rPr>
-      </w:pPr>
-      <w:r>
-        <w:rPr>
-          <w:rFonts w:ascii="Calibri" w:eastAsia="Calibri" w:hAnsi="Calibri" w:cs="Calibri"/>
-          <w:sz w:val="20"/>
-          <w:szCs w:val="20"/>
-          <w:highlight w:val="yellow"/>
-        </w:rPr>
-        <w:t xml:space="preserve">Cookie </w:t>
-      </w:r>
-      <w:proofErr w:type="spellStart"/>
-      <w:r>
-        <w:rPr>
-          <w:rFonts w:ascii="Calibri" w:eastAsia="Calibri" w:hAnsi="Calibri" w:cs="Calibri"/>
-          <w:sz w:val="20"/>
-          <w:szCs w:val="20"/>
-          <w:highlight w:val="yellow"/>
-        </w:rPr>
-        <w:t>cookie</w:t>
-      </w:r>
-      <w:proofErr w:type="spellEnd"/>
-      <w:r>
-        <w:rPr>
-          <w:rFonts w:ascii="Calibri" w:eastAsia="Calibri" w:hAnsi="Calibri" w:cs="Calibri"/>
-          <w:sz w:val="20"/>
-          <w:szCs w:val="20"/>
-          <w:highlight w:val="yellow"/>
-        </w:rPr>
-        <w:t xml:space="preserve"> </w:t>
-      </w:r>
-      <w:r>
-        <w:rPr>
-          <w:rFonts w:ascii="Calibri" w:eastAsia="Calibri" w:hAnsi="Calibri" w:cs="Calibri"/>
-          <w:b/>
-          <w:sz w:val="20"/>
-          <w:szCs w:val="20"/>
-          <w:highlight w:val="yellow"/>
-        </w:rPr>
-        <w:t>=</w:t>
-      </w:r>
-      <w:r>
-        <w:rPr>
-          <w:rFonts w:ascii="Calibri" w:eastAsia="Calibri" w:hAnsi="Calibri" w:cs="Calibri"/>
-          <w:sz w:val="20"/>
-          <w:szCs w:val="20"/>
-          <w:highlight w:val="yellow"/>
-        </w:rPr>
-        <w:t xml:space="preserve"> </w:t>
-      </w:r>
-      <w:r>
-        <w:rPr>
-          <w:rFonts w:ascii="Calibri" w:eastAsia="Calibri" w:hAnsi="Calibri" w:cs="Calibri"/>
-          <w:b/>
-          <w:sz w:val="20"/>
-          <w:szCs w:val="20"/>
-          <w:highlight w:val="yellow"/>
-        </w:rPr>
-        <w:t>new</w:t>
-      </w:r>
-      <w:r>
-        <w:rPr>
-          <w:rFonts w:ascii="Calibri" w:eastAsia="Calibri" w:hAnsi="Calibri" w:cs="Calibri"/>
-          <w:sz w:val="20"/>
-          <w:szCs w:val="20"/>
-          <w:highlight w:val="yellow"/>
-        </w:rPr>
-        <w:t xml:space="preserve"> </w:t>
-      </w:r>
-      <w:proofErr w:type="gramStart"/>
-      <w:r>
-        <w:rPr>
-          <w:rFonts w:ascii="Calibri" w:eastAsia="Calibri" w:hAnsi="Calibri" w:cs="Calibri"/>
-          <w:sz w:val="20"/>
-          <w:szCs w:val="20"/>
-          <w:highlight w:val="yellow"/>
-        </w:rPr>
-        <w:t>Cookie</w:t>
-      </w:r>
-      <w:r>
-        <w:rPr>
-          <w:rFonts w:ascii="Calibri" w:eastAsia="Calibri" w:hAnsi="Calibri" w:cs="Calibri"/>
-          <w:b/>
-          <w:sz w:val="20"/>
-          <w:szCs w:val="20"/>
-          <w:highlight w:val="yellow"/>
-        </w:rPr>
-        <w:t>(</w:t>
-      </w:r>
-      <w:proofErr w:type="gramEnd"/>
-      <w:r>
-        <w:rPr>
-          <w:rFonts w:ascii="Calibri" w:eastAsia="Calibri" w:hAnsi="Calibri" w:cs="Calibri"/>
-          <w:sz w:val="20"/>
-          <w:szCs w:val="20"/>
-          <w:highlight w:val="yellow"/>
-        </w:rPr>
-        <w:t>"username"</w:t>
-      </w:r>
-      <w:r>
-        <w:rPr>
-          <w:rFonts w:ascii="Calibri" w:eastAsia="Calibri" w:hAnsi="Calibri" w:cs="Calibri"/>
-          <w:b/>
-          <w:sz w:val="20"/>
-          <w:szCs w:val="20"/>
-          <w:highlight w:val="yellow"/>
-        </w:rPr>
-        <w:t>,</w:t>
-      </w:r>
-      <w:r>
-        <w:rPr>
-          <w:rFonts w:ascii="Calibri" w:eastAsia="Calibri" w:hAnsi="Calibri" w:cs="Calibri"/>
-          <w:sz w:val="20"/>
-          <w:szCs w:val="20"/>
-          <w:highlight w:val="yellow"/>
-        </w:rPr>
-        <w:t xml:space="preserve"> name</w:t>
-      </w:r>
-      <w:r>
-        <w:rPr>
-          <w:rFonts w:ascii="Calibri" w:eastAsia="Calibri" w:hAnsi="Calibri" w:cs="Calibri"/>
-          <w:b/>
-          <w:sz w:val="20"/>
-          <w:szCs w:val="20"/>
-          <w:highlight w:val="yellow"/>
-        </w:rPr>
-        <w:t>);</w:t>
-      </w:r>
-    </w:p>
-    <w:p>
-      <w:pPr>
-        <w:shd w:val="clear" w:color="auto" w:fill="FFFFFF"/>
-        <w:spacing w:line="240" w:lineRule="auto"/>
-        <w:ind w:left="1080"/>
-        <w:rPr>
-          <w:rFonts w:ascii="Calibri" w:eastAsia="Calibri" w:hAnsi="Calibri" w:cs="Calibri"/>
-          <w:sz w:val="20"/>
-          <w:szCs w:val="20"/>
-          <w:highlight w:val="yellow"/>
-        </w:rPr>
-      </w:pPr>
-      <w:proofErr w:type="spellStart"/>
-      <w:proofErr w:type="gramStart"/>
-      <w:r>
-        <w:rPr>
-          <w:rFonts w:ascii="Calibri" w:eastAsia="Calibri" w:hAnsi="Calibri" w:cs="Calibri"/>
-          <w:sz w:val="20"/>
-          <w:szCs w:val="20"/>
-          <w:highlight w:val="yellow"/>
-        </w:rPr>
-        <w:t>cookie</w:t>
-      </w:r>
-      <w:r>
-        <w:rPr>
-          <w:rFonts w:ascii="Calibri" w:eastAsia="Calibri" w:hAnsi="Calibri" w:cs="Calibri"/>
-          <w:b/>
-          <w:sz w:val="20"/>
-          <w:szCs w:val="20"/>
-          <w:highlight w:val="yellow"/>
-        </w:rPr>
-        <w:t>.</w:t>
-      </w:r>
-      <w:r>
-        <w:rPr>
-          <w:rFonts w:ascii="Calibri" w:eastAsia="Calibri" w:hAnsi="Calibri" w:cs="Calibri"/>
-          <w:sz w:val="20"/>
-          <w:szCs w:val="20"/>
-          <w:highlight w:val="yellow"/>
-        </w:rPr>
-        <w:t>setMaxAge</w:t>
-      </w:r>
-      <w:proofErr w:type="spellEnd"/>
-      <w:proofErr w:type="gramEnd"/>
-      <w:r>
-        <w:rPr>
-          <w:rFonts w:ascii="Calibri" w:eastAsia="Calibri" w:hAnsi="Calibri" w:cs="Calibri"/>
-          <w:b/>
-          <w:sz w:val="20"/>
-          <w:szCs w:val="20"/>
-          <w:highlight w:val="yellow"/>
-        </w:rPr>
-        <w:t>(</w:t>
-      </w:r>
-      <w:r>
-        <w:rPr>
-          <w:rFonts w:ascii="Calibri" w:eastAsia="Calibri" w:hAnsi="Calibri" w:cs="Calibri"/>
-          <w:sz w:val="20"/>
-          <w:szCs w:val="20"/>
-          <w:highlight w:val="yellow"/>
-        </w:rPr>
-        <w:t xml:space="preserve">60 </w:t>
-      </w:r>
-      <w:r>
-        <w:rPr>
-          <w:rFonts w:ascii="Calibri" w:eastAsia="Calibri" w:hAnsi="Calibri" w:cs="Calibri"/>
-          <w:b/>
-          <w:sz w:val="20"/>
-          <w:szCs w:val="20"/>
-          <w:highlight w:val="yellow"/>
-        </w:rPr>
-        <w:t>*</w:t>
-      </w:r>
-      <w:r>
-        <w:rPr>
-          <w:rFonts w:ascii="Calibri" w:eastAsia="Calibri" w:hAnsi="Calibri" w:cs="Calibri"/>
-          <w:sz w:val="20"/>
-          <w:szCs w:val="20"/>
-          <w:highlight w:val="yellow"/>
-        </w:rPr>
-        <w:t xml:space="preserve"> 60 </w:t>
-      </w:r>
-      <w:r>
-        <w:rPr>
-          <w:rFonts w:ascii="Calibri" w:eastAsia="Calibri" w:hAnsi="Calibri" w:cs="Calibri"/>
-          <w:b/>
-          <w:sz w:val="20"/>
-          <w:szCs w:val="20"/>
-          <w:highlight w:val="yellow"/>
-        </w:rPr>
-        <w:t>*</w:t>
-      </w:r>
-      <w:r>
-        <w:rPr>
-          <w:rFonts w:ascii="Calibri" w:eastAsia="Calibri" w:hAnsi="Calibri" w:cs="Calibri"/>
-          <w:sz w:val="20"/>
-          <w:szCs w:val="20"/>
-          <w:highlight w:val="yellow"/>
-        </w:rPr>
-        <w:t xml:space="preserve"> 24 </w:t>
-      </w:r>
-      <w:r>
-        <w:rPr>
-          <w:rFonts w:ascii="Calibri" w:eastAsia="Calibri" w:hAnsi="Calibri" w:cs="Calibri"/>
-          <w:b/>
-          <w:sz w:val="20"/>
-          <w:szCs w:val="20"/>
-          <w:highlight w:val="yellow"/>
-        </w:rPr>
-        <w:t>*</w:t>
-      </w:r>
-      <w:r>
-        <w:rPr>
-          <w:rFonts w:ascii="Calibri" w:eastAsia="Calibri" w:hAnsi="Calibri" w:cs="Calibri"/>
-          <w:sz w:val="20"/>
-          <w:szCs w:val="20"/>
-          <w:highlight w:val="yellow"/>
-        </w:rPr>
-        <w:t xml:space="preserve"> 365</w:t>
-      </w:r>
-      <w:r>
-        <w:rPr>
-          <w:rFonts w:ascii="Calibri" w:eastAsia="Calibri" w:hAnsi="Calibri" w:cs="Calibri"/>
-          <w:b/>
-          <w:sz w:val="20"/>
-          <w:szCs w:val="20"/>
-          <w:highlight w:val="yellow"/>
-        </w:rPr>
-        <w:t>);</w:t>
-      </w:r>
-    </w:p>
-    <w:p>
-      <w:pPr>
-        <w:shd w:val="clear" w:color="auto" w:fill="FFFFFF"/>
-        <w:spacing w:line="240" w:lineRule="auto"/>
-        <w:ind w:left="1080"/>
-        <w:rPr>
-          <w:rFonts w:ascii="Calibri" w:eastAsia="Calibri" w:hAnsi="Calibri" w:cs="Calibri"/>
-          <w:sz w:val="20"/>
-          <w:szCs w:val="20"/>
-          <w:highlight w:val="yellow"/>
-        </w:rPr>
-      </w:pPr>
-      <w:proofErr w:type="spellStart"/>
-      <w:proofErr w:type="gramStart"/>
-      <w:r>
-        <w:rPr>
-          <w:rFonts w:ascii="Calibri" w:eastAsia="Calibri" w:hAnsi="Calibri" w:cs="Calibri"/>
-          <w:sz w:val="20"/>
-          <w:szCs w:val="20"/>
-          <w:highlight w:val="yellow"/>
-        </w:rPr>
-        <w:t>response</w:t>
-      </w:r>
-      <w:r>
-        <w:rPr>
-          <w:rFonts w:ascii="Calibri" w:eastAsia="Calibri" w:hAnsi="Calibri" w:cs="Calibri"/>
-          <w:b/>
-          <w:sz w:val="20"/>
-          <w:szCs w:val="20"/>
-          <w:highlight w:val="yellow"/>
-        </w:rPr>
-        <w:t>.</w:t>
-      </w:r>
-      <w:r>
-        <w:rPr>
-          <w:rFonts w:ascii="Calibri" w:eastAsia="Calibri" w:hAnsi="Calibri" w:cs="Calibri"/>
-          <w:sz w:val="20"/>
-          <w:szCs w:val="20"/>
-          <w:highlight w:val="yellow"/>
-        </w:rPr>
-        <w:t>addCookie</w:t>
-      </w:r>
-      <w:proofErr w:type="spellEnd"/>
-      <w:proofErr w:type="gramEnd"/>
-      <w:r>
-        <w:rPr>
-          <w:rFonts w:ascii="Calibri" w:eastAsia="Calibri" w:hAnsi="Calibri" w:cs="Calibri"/>
-          <w:b/>
-          <w:sz w:val="20"/>
-          <w:szCs w:val="20"/>
-          <w:highlight w:val="yellow"/>
-        </w:rPr>
-        <w:t>(</w:t>
-      </w:r>
-      <w:r>
-        <w:rPr>
-          <w:rFonts w:ascii="Calibri" w:eastAsia="Calibri" w:hAnsi="Calibri" w:cs="Calibri"/>
-          <w:sz w:val="20"/>
-          <w:szCs w:val="20"/>
-          <w:highlight w:val="yellow"/>
-        </w:rPr>
-        <w:t>cookie</w:t>
-      </w:r>
-      <w:r>
-        <w:rPr>
-          <w:rFonts w:ascii="Calibri" w:eastAsia="Calibri" w:hAnsi="Calibri" w:cs="Calibri"/>
-          <w:b/>
-          <w:sz w:val="20"/>
-          <w:szCs w:val="20"/>
-          <w:highlight w:val="yellow"/>
-        </w:rPr>
-        <w:t>);</w:t>
-      </w:r>
-    </w:p>
-    <w:p>
-      <w:pPr>
-        <w:shd w:val="clear" w:color="auto" w:fill="FFFFFF"/>
-        <w:spacing w:line="240" w:lineRule="auto"/>
-        <w:ind w:left="360"/>
-        <w:rPr>
-          <w:rFonts w:ascii="Calibri" w:eastAsia="Calibri" w:hAnsi="Calibri" w:cs="Calibri"/>
-          <w:sz w:val="20"/>
-          <w:szCs w:val="20"/>
-          <w:highlight w:val="yellow"/>
-        </w:rPr>
-      </w:pPr>
-      <w:r>
-        <w:rPr>
-          <w:rFonts w:ascii="Calibri" w:eastAsia="Calibri" w:hAnsi="Calibri" w:cs="Calibri"/>
-          <w:b/>
-          <w:sz w:val="20"/>
-          <w:szCs w:val="20"/>
-          <w:highlight w:val="yellow"/>
-        </w:rPr>
-        <w:t>}</w:t>
-      </w:r>
-    </w:p>
-    <w:p>
-      <w:pPr>
-        <w:shd w:val="clear" w:color="auto" w:fill="FFFFFF"/>
-        <w:spacing w:line="240" w:lineRule="auto"/>
-        <w:ind w:left="360"/>
-        <w:rPr>
-          <w:rFonts w:ascii="Calibri" w:eastAsia="Calibri" w:hAnsi="Calibri" w:cs="Calibri"/>
-          <w:sz w:val="20"/>
-          <w:szCs w:val="20"/>
-          <w:highlight w:val="yellow"/>
-        </w:rPr>
-      </w:pPr>
-      <w:proofErr w:type="gramStart"/>
-      <w:r>
-        <w:rPr>
-          <w:rFonts w:ascii="Calibri" w:eastAsia="Calibri" w:hAnsi="Calibri" w:cs="Calibri"/>
-          <w:sz w:val="20"/>
-          <w:szCs w:val="20"/>
-          <w:highlight w:val="yellow"/>
-        </w:rPr>
-        <w:t>Cookie</w:t>
-      </w:r>
-      <w:r>
-        <w:rPr>
-          <w:rFonts w:ascii="Calibri" w:eastAsia="Calibri" w:hAnsi="Calibri" w:cs="Calibri"/>
-          <w:b/>
-          <w:sz w:val="20"/>
-          <w:szCs w:val="20"/>
-          <w:highlight w:val="yellow"/>
-        </w:rPr>
-        <w:t>[</w:t>
-      </w:r>
-      <w:proofErr w:type="gramEnd"/>
-      <w:r>
-        <w:rPr>
-          <w:rFonts w:ascii="Calibri" w:eastAsia="Calibri" w:hAnsi="Calibri" w:cs="Calibri"/>
-          <w:b/>
-          <w:sz w:val="20"/>
-          <w:szCs w:val="20"/>
-          <w:highlight w:val="yellow"/>
-        </w:rPr>
-        <w:t>]</w:t>
-      </w:r>
-      <w:r>
-        <w:rPr>
-          <w:rFonts w:ascii="Calibri" w:eastAsia="Calibri" w:hAnsi="Calibri" w:cs="Calibri"/>
-          <w:sz w:val="20"/>
-          <w:szCs w:val="20"/>
-          <w:highlight w:val="yellow"/>
-        </w:rPr>
-        <w:t xml:space="preserve"> cookies </w:t>
-      </w:r>
-      <w:r>
-        <w:rPr>
-          <w:rFonts w:ascii="Calibri" w:eastAsia="Calibri" w:hAnsi="Calibri" w:cs="Calibri"/>
-          <w:b/>
-          <w:sz w:val="20"/>
-          <w:szCs w:val="20"/>
-          <w:highlight w:val="yellow"/>
-        </w:rPr>
-        <w:t>=</w:t>
-      </w:r>
-      <w:r>
-        <w:rPr>
-          <w:rFonts w:ascii="Calibri" w:eastAsia="Calibri" w:hAnsi="Calibri" w:cs="Calibri"/>
-          <w:sz w:val="20"/>
-          <w:szCs w:val="20"/>
-          <w:highlight w:val="yellow"/>
-        </w:rPr>
-        <w:t xml:space="preserve"> </w:t>
-      </w:r>
-      <w:proofErr w:type="spellStart"/>
-      <w:r>
-        <w:rPr>
-          <w:rFonts w:ascii="Calibri" w:eastAsia="Calibri" w:hAnsi="Calibri" w:cs="Calibri"/>
-          <w:sz w:val="20"/>
-          <w:szCs w:val="20"/>
-          <w:highlight w:val="yellow"/>
-        </w:rPr>
-        <w:t>request</w:t>
-      </w:r>
-      <w:r>
-        <w:rPr>
-          <w:rFonts w:ascii="Calibri" w:eastAsia="Calibri" w:hAnsi="Calibri" w:cs="Calibri"/>
-          <w:b/>
-          <w:sz w:val="20"/>
-          <w:szCs w:val="20"/>
-          <w:highlight w:val="yellow"/>
-        </w:rPr>
-        <w:t>.</w:t>
-      </w:r>
-      <w:r>
-        <w:rPr>
-          <w:rFonts w:ascii="Calibri" w:eastAsia="Calibri" w:hAnsi="Calibri" w:cs="Calibri"/>
-          <w:sz w:val="20"/>
-          <w:szCs w:val="20"/>
-          <w:highlight w:val="yellow"/>
-        </w:rPr>
-        <w:t>getCookies</w:t>
-      </w:r>
-      <w:proofErr w:type="spellEnd"/>
-      <w:r>
-        <w:rPr>
-          <w:rFonts w:ascii="Calibri" w:eastAsia="Calibri" w:hAnsi="Calibri" w:cs="Calibri"/>
-          <w:b/>
-          <w:sz w:val="20"/>
-          <w:szCs w:val="20"/>
-          <w:highlight w:val="yellow"/>
-        </w:rPr>
-        <w:t>();</w:t>
-      </w:r>
-    </w:p>
-    <w:p>
-      <w:pPr>
-        <w:shd w:val="clear" w:color="auto" w:fill="FFFFFF"/>
-        <w:spacing w:line="240" w:lineRule="auto"/>
-        <w:ind w:left="360"/>
-        <w:rPr>
-          <w:rFonts w:ascii="Calibri" w:eastAsia="Calibri" w:hAnsi="Calibri" w:cs="Calibri"/>
-          <w:sz w:val="20"/>
-          <w:szCs w:val="20"/>
-          <w:highlight w:val="yellow"/>
-        </w:rPr>
-      </w:pPr>
-      <w:r>
-        <w:rPr>
-          <w:rFonts w:ascii="Calibri" w:eastAsia="Calibri" w:hAnsi="Calibri" w:cs="Calibri"/>
-          <w:b/>
-          <w:sz w:val="20"/>
-          <w:szCs w:val="20"/>
-          <w:highlight w:val="yellow"/>
-        </w:rPr>
-        <w:t>if</w:t>
-      </w:r>
-      <w:r>
-        <w:rPr>
-          <w:rFonts w:ascii="Calibri" w:eastAsia="Calibri" w:hAnsi="Calibri" w:cs="Calibri"/>
-          <w:sz w:val="20"/>
-          <w:szCs w:val="20"/>
-          <w:highlight w:val="yellow"/>
-        </w:rPr>
-        <w:t xml:space="preserve"> </w:t>
-      </w:r>
-      <w:r>
-        <w:rPr>
-          <w:rFonts w:ascii="Calibri" w:eastAsia="Calibri" w:hAnsi="Calibri" w:cs="Calibri"/>
-          <w:b/>
-          <w:sz w:val="20"/>
-          <w:szCs w:val="20"/>
-          <w:highlight w:val="yellow"/>
-        </w:rPr>
-        <w:t>(</w:t>
-      </w:r>
-      <w:proofErr w:type="gramStart"/>
-      <w:r>
-        <w:rPr>
-          <w:rFonts w:ascii="Calibri" w:eastAsia="Calibri" w:hAnsi="Calibri" w:cs="Calibri"/>
-          <w:sz w:val="20"/>
-          <w:szCs w:val="20"/>
-          <w:highlight w:val="yellow"/>
-        </w:rPr>
-        <w:t xml:space="preserve">cookies </w:t>
-      </w:r>
-      <w:r>
-        <w:rPr>
-          <w:rFonts w:ascii="Calibri" w:eastAsia="Calibri" w:hAnsi="Calibri" w:cs="Calibri"/>
-          <w:b/>
-          <w:sz w:val="20"/>
-          <w:szCs w:val="20"/>
-          <w:highlight w:val="yellow"/>
-        </w:rPr>
-        <w:t>!</w:t>
-      </w:r>
-      <w:proofErr w:type="gramEnd"/>
-      <w:r>
-        <w:rPr>
-          <w:rFonts w:ascii="Calibri" w:eastAsia="Calibri" w:hAnsi="Calibri" w:cs="Calibri"/>
-          <w:b/>
-          <w:sz w:val="20"/>
-          <w:szCs w:val="20"/>
-          <w:highlight w:val="yellow"/>
-        </w:rPr>
-        <w:t>=</w:t>
-      </w:r>
-      <w:r>
-        <w:rPr>
-          <w:rFonts w:ascii="Calibri" w:eastAsia="Calibri" w:hAnsi="Calibri" w:cs="Calibri"/>
-          <w:sz w:val="20"/>
-          <w:szCs w:val="20"/>
-          <w:highlight w:val="yellow"/>
-        </w:rPr>
-        <w:t xml:space="preserve"> </w:t>
-      </w:r>
-      <w:r>
-        <w:rPr>
-          <w:rFonts w:ascii="Calibri" w:eastAsia="Calibri" w:hAnsi="Calibri" w:cs="Calibri"/>
-          <w:b/>
-          <w:sz w:val="20"/>
-          <w:szCs w:val="20"/>
-          <w:highlight w:val="yellow"/>
-        </w:rPr>
-        <w:t>null)</w:t>
-      </w:r>
-      <w:r>
-        <w:rPr>
-          <w:rFonts w:ascii="Calibri" w:eastAsia="Calibri" w:hAnsi="Calibri" w:cs="Calibri"/>
-          <w:sz w:val="20"/>
-          <w:szCs w:val="20"/>
-          <w:highlight w:val="yellow"/>
-        </w:rPr>
-        <w:t xml:space="preserve"> </w:t>
-      </w:r>
-      <w:r>
-        <w:rPr>
-          <w:rFonts w:ascii="Calibri" w:eastAsia="Calibri" w:hAnsi="Calibri" w:cs="Calibri"/>
-          <w:b/>
-          <w:sz w:val="20"/>
-          <w:szCs w:val="20"/>
-          <w:highlight w:val="yellow"/>
-        </w:rPr>
-        <w:t>{</w:t>
-      </w:r>
-    </w:p>
-    <w:p>
-      <w:pPr>
-        <w:shd w:val="clear" w:color="auto" w:fill="FFFFFF"/>
-        <w:spacing w:line="240" w:lineRule="auto"/>
-        <w:ind w:left="1080"/>
-        <w:rPr>
-          <w:rFonts w:ascii="Calibri" w:eastAsia="Calibri" w:hAnsi="Calibri" w:cs="Calibri"/>
-          <w:sz w:val="20"/>
-          <w:szCs w:val="20"/>
-          <w:highlight w:val="yellow"/>
-        </w:rPr>
-      </w:pPr>
-      <w:r>
-        <w:rPr>
-          <w:rFonts w:ascii="Calibri" w:eastAsia="Calibri" w:hAnsi="Calibri" w:cs="Calibri"/>
-          <w:b/>
-          <w:sz w:val="20"/>
-          <w:szCs w:val="20"/>
-          <w:highlight w:val="yellow"/>
-        </w:rPr>
-        <w:t>for</w:t>
-      </w:r>
-      <w:r>
-        <w:rPr>
-          <w:rFonts w:ascii="Calibri" w:eastAsia="Calibri" w:hAnsi="Calibri" w:cs="Calibri"/>
-          <w:sz w:val="20"/>
-          <w:szCs w:val="20"/>
-          <w:highlight w:val="yellow"/>
-        </w:rPr>
-        <w:t xml:space="preserve"> </w:t>
-      </w:r>
-      <w:r>
-        <w:rPr>
-          <w:rFonts w:ascii="Calibri" w:eastAsia="Calibri" w:hAnsi="Calibri" w:cs="Calibri"/>
-          <w:b/>
-          <w:sz w:val="20"/>
-          <w:szCs w:val="20"/>
-          <w:highlight w:val="yellow"/>
-        </w:rPr>
-        <w:t>(</w:t>
-      </w:r>
-      <w:r>
-        <w:rPr>
-          <w:rFonts w:ascii="Calibri" w:eastAsia="Calibri" w:hAnsi="Calibri" w:cs="Calibri"/>
-          <w:sz w:val="20"/>
-          <w:szCs w:val="20"/>
-          <w:highlight w:val="yellow"/>
-        </w:rPr>
-        <w:t xml:space="preserve">Cookie </w:t>
-      </w:r>
-      <w:proofErr w:type="spellStart"/>
-      <w:proofErr w:type="gramStart"/>
-      <w:r>
-        <w:rPr>
-          <w:rFonts w:ascii="Calibri" w:eastAsia="Calibri" w:hAnsi="Calibri" w:cs="Calibri"/>
-          <w:sz w:val="20"/>
-          <w:szCs w:val="20"/>
-          <w:highlight w:val="yellow"/>
-        </w:rPr>
-        <w:t>cookie</w:t>
-      </w:r>
-      <w:proofErr w:type="spellEnd"/>
-      <w:r>
-        <w:rPr>
-          <w:rFonts w:ascii="Calibri" w:eastAsia="Calibri" w:hAnsi="Calibri" w:cs="Calibri"/>
-          <w:sz w:val="20"/>
-          <w:szCs w:val="20"/>
-          <w:highlight w:val="yellow"/>
-        </w:rPr>
-        <w:t xml:space="preserve"> </w:t>
-      </w:r>
-      <w:r>
-        <w:rPr>
-          <w:rFonts w:ascii="Calibri" w:eastAsia="Calibri" w:hAnsi="Calibri" w:cs="Calibri"/>
-          <w:b/>
-          <w:sz w:val="20"/>
-          <w:szCs w:val="20"/>
-          <w:highlight w:val="yellow"/>
-        </w:rPr>
-        <w:t>:</w:t>
-      </w:r>
-      <w:proofErr w:type="gramEnd"/>
-      <w:r>
-        <w:rPr>
-          <w:rFonts w:ascii="Calibri" w:eastAsia="Calibri" w:hAnsi="Calibri" w:cs="Calibri"/>
-          <w:sz w:val="20"/>
-          <w:szCs w:val="20"/>
-          <w:highlight w:val="yellow"/>
-        </w:rPr>
-        <w:t xml:space="preserve"> </w:t>
-      </w:r>
-      <w:proofErr w:type="spellStart"/>
-      <w:r>
-        <w:rPr>
-          <w:rFonts w:ascii="Calibri" w:eastAsia="Calibri" w:hAnsi="Calibri" w:cs="Calibri"/>
-          <w:sz w:val="20"/>
-          <w:szCs w:val="20"/>
-          <w:highlight w:val="yellow"/>
-        </w:rPr>
-        <w:t>request</w:t>
-      </w:r>
-      <w:r>
-        <w:rPr>
-          <w:rFonts w:ascii="Calibri" w:eastAsia="Calibri" w:hAnsi="Calibri" w:cs="Calibri"/>
-          <w:b/>
-          <w:sz w:val="20"/>
-          <w:szCs w:val="20"/>
-          <w:highlight w:val="yellow"/>
-        </w:rPr>
-        <w:t>.</w:t>
-      </w:r>
-      <w:r>
-        <w:rPr>
-          <w:rFonts w:ascii="Calibri" w:eastAsia="Calibri" w:hAnsi="Calibri" w:cs="Calibri"/>
-          <w:sz w:val="20"/>
-          <w:szCs w:val="20"/>
-          <w:highlight w:val="yellow"/>
-        </w:rPr>
-        <w:t>getCookies</w:t>
-      </w:r>
-      <w:proofErr w:type="spellEnd"/>
-      <w:r>
-        <w:rPr>
-          <w:rFonts w:ascii="Calibri" w:eastAsia="Calibri" w:hAnsi="Calibri" w:cs="Calibri"/>
-          <w:b/>
-          <w:sz w:val="20"/>
-          <w:szCs w:val="20"/>
-          <w:highlight w:val="yellow"/>
-        </w:rPr>
-        <w:t>())</w:t>
-      </w:r>
-      <w:r>
-        <w:rPr>
-          <w:rFonts w:ascii="Calibri" w:eastAsia="Calibri" w:hAnsi="Calibri" w:cs="Calibri"/>
-          <w:sz w:val="20"/>
-          <w:szCs w:val="20"/>
-          <w:highlight w:val="yellow"/>
-        </w:rPr>
-        <w:t xml:space="preserve"> </w:t>
-      </w:r>
-      <w:r>
-        <w:rPr>
-          <w:rFonts w:ascii="Calibri" w:eastAsia="Calibri" w:hAnsi="Calibri" w:cs="Calibri"/>
-          <w:b/>
-          <w:sz w:val="20"/>
-          <w:szCs w:val="20"/>
-          <w:highlight w:val="yellow"/>
-        </w:rPr>
-        <w:t>{</w:t>
-      </w:r>
-    </w:p>
-    <w:p>
-      <w:pPr>
-        <w:shd w:val="clear" w:color="auto" w:fill="FFFFFF"/>
-        <w:spacing w:line="240" w:lineRule="auto"/>
-        <w:ind w:left="1080"/>
-        <w:rPr>
-          <w:rFonts w:ascii="Calibri" w:eastAsia="Calibri" w:hAnsi="Calibri" w:cs="Calibri"/>
-          <w:sz w:val="20"/>
-          <w:szCs w:val="20"/>
-          <w:highlight w:val="yellow"/>
-        </w:rPr>
-      </w:pPr>
-      <w:r>
-        <w:rPr>
-          <w:rFonts w:ascii="Calibri" w:eastAsia="Calibri" w:hAnsi="Calibri" w:cs="Calibri"/>
-          <w:b/>
-          <w:sz w:val="20"/>
-          <w:szCs w:val="20"/>
-          <w:highlight w:val="yellow"/>
-        </w:rPr>
-        <w:t>if</w:t>
-      </w:r>
-      <w:r>
-        <w:rPr>
-          <w:rFonts w:ascii="Calibri" w:eastAsia="Calibri" w:hAnsi="Calibri" w:cs="Calibri"/>
-          <w:sz w:val="20"/>
-          <w:szCs w:val="20"/>
-          <w:highlight w:val="yellow"/>
-        </w:rPr>
-        <w:t xml:space="preserve"> </w:t>
-      </w:r>
-      <w:r>
-        <w:rPr>
-          <w:rFonts w:ascii="Calibri" w:eastAsia="Calibri" w:hAnsi="Calibri" w:cs="Calibri"/>
-          <w:b/>
-          <w:sz w:val="20"/>
-          <w:szCs w:val="20"/>
-          <w:highlight w:val="yellow"/>
-        </w:rPr>
-        <w:t>(</w:t>
-      </w:r>
-      <w:proofErr w:type="spellStart"/>
-      <w:proofErr w:type="gramStart"/>
-      <w:r>
-        <w:rPr>
-          <w:rFonts w:ascii="Calibri" w:eastAsia="Calibri" w:hAnsi="Calibri" w:cs="Calibri"/>
-          <w:sz w:val="20"/>
-          <w:szCs w:val="20"/>
-          <w:highlight w:val="yellow"/>
-        </w:rPr>
-        <w:t>cookie</w:t>
-      </w:r>
-      <w:r>
-        <w:rPr>
-          <w:rFonts w:ascii="Calibri" w:eastAsia="Calibri" w:hAnsi="Calibri" w:cs="Calibri"/>
-          <w:b/>
-          <w:sz w:val="20"/>
-          <w:szCs w:val="20"/>
-          <w:highlight w:val="yellow"/>
-        </w:rPr>
-        <w:t>.</w:t>
-      </w:r>
-      <w:r>
-        <w:rPr>
-          <w:rFonts w:ascii="Calibri" w:eastAsia="Calibri" w:hAnsi="Calibri" w:cs="Calibri"/>
-          <w:sz w:val="20"/>
-          <w:szCs w:val="20"/>
-          <w:highlight w:val="yellow"/>
-        </w:rPr>
-        <w:t>getName</w:t>
-      </w:r>
-      <w:proofErr w:type="spellEnd"/>
-      <w:proofErr w:type="gramEnd"/>
-      <w:r>
-        <w:rPr>
-          <w:rFonts w:ascii="Calibri" w:eastAsia="Calibri" w:hAnsi="Calibri" w:cs="Calibri"/>
-          <w:b/>
-          <w:sz w:val="20"/>
-          <w:szCs w:val="20"/>
-          <w:highlight w:val="yellow"/>
-        </w:rPr>
-        <w:t>().</w:t>
-      </w:r>
-      <w:r>
-        <w:rPr>
-          <w:rFonts w:ascii="Calibri" w:eastAsia="Calibri" w:hAnsi="Calibri" w:cs="Calibri"/>
-          <w:sz w:val="20"/>
-          <w:szCs w:val="20"/>
-          <w:highlight w:val="yellow"/>
-        </w:rPr>
-        <w:t>equals</w:t>
-      </w:r>
-      <w:r>
-        <w:rPr>
-          <w:rFonts w:ascii="Calibri" w:eastAsia="Calibri" w:hAnsi="Calibri" w:cs="Calibri"/>
-          <w:b/>
-          <w:sz w:val="20"/>
-          <w:szCs w:val="20"/>
-          <w:highlight w:val="yellow"/>
-        </w:rPr>
-        <w:t>(</w:t>
-      </w:r>
-      <w:r>
-        <w:rPr>
-          <w:rFonts w:ascii="Calibri" w:eastAsia="Calibri" w:hAnsi="Calibri" w:cs="Calibri"/>
-          <w:sz w:val="20"/>
-          <w:szCs w:val="20"/>
-          <w:highlight w:val="yellow"/>
-        </w:rPr>
-        <w:t>"username"</w:t>
-      </w:r>
-      <w:r>
-        <w:rPr>
-          <w:rFonts w:ascii="Calibri" w:eastAsia="Calibri" w:hAnsi="Calibri" w:cs="Calibri"/>
-          <w:b/>
-          <w:sz w:val="20"/>
-          <w:szCs w:val="20"/>
-          <w:highlight w:val="yellow"/>
-        </w:rPr>
-        <w:t>))</w:t>
-      </w:r>
-      <w:r>
-        <w:rPr>
-          <w:rFonts w:ascii="Calibri" w:eastAsia="Calibri" w:hAnsi="Calibri" w:cs="Calibri"/>
-          <w:sz w:val="20"/>
-          <w:szCs w:val="20"/>
-          <w:highlight w:val="yellow"/>
-        </w:rPr>
-        <w:t xml:space="preserve"> </w:t>
-      </w:r>
-      <w:r>
-        <w:rPr>
-          <w:rFonts w:ascii="Calibri" w:eastAsia="Calibri" w:hAnsi="Calibri" w:cs="Calibri"/>
-          <w:b/>
-          <w:sz w:val="20"/>
-          <w:szCs w:val="20"/>
-          <w:highlight w:val="yellow"/>
-        </w:rPr>
-        <w:t>{</w:t>
-      </w:r>
-    </w:p>
-    <w:p>
-      <w:pPr>
-        <w:shd w:val="clear" w:color="auto" w:fill="FFFFFF"/>
-        <w:spacing w:line="240" w:lineRule="auto"/>
-        <w:ind w:left="1980"/>
-        <w:rPr>
-          <w:rFonts w:ascii="Calibri" w:eastAsia="Calibri" w:hAnsi="Calibri" w:cs="Calibri"/>
-          <w:sz w:val="20"/>
-          <w:szCs w:val="20"/>
-          <w:highlight w:val="yellow"/>
-        </w:rPr>
-      </w:pPr>
-      <w:r>
-        <w:rPr>
-          <w:rFonts w:ascii="Calibri" w:eastAsia="Calibri" w:hAnsi="Calibri" w:cs="Calibri"/>
-          <w:sz w:val="20"/>
-          <w:szCs w:val="20"/>
-          <w:highlight w:val="yellow"/>
-        </w:rPr>
-        <w:t xml:space="preserve">name </w:t>
-      </w:r>
-      <w:r>
-        <w:rPr>
-          <w:rFonts w:ascii="Calibri" w:eastAsia="Calibri" w:hAnsi="Calibri" w:cs="Calibri"/>
-          <w:b/>
-          <w:sz w:val="20"/>
-          <w:szCs w:val="20"/>
-          <w:highlight w:val="yellow"/>
-        </w:rPr>
-        <w:t>=</w:t>
-      </w:r>
-      <w:r>
-        <w:rPr>
-          <w:rFonts w:ascii="Calibri" w:eastAsia="Calibri" w:hAnsi="Calibri" w:cs="Calibri"/>
-          <w:sz w:val="20"/>
-          <w:szCs w:val="20"/>
-          <w:highlight w:val="yellow"/>
-        </w:rPr>
-        <w:t xml:space="preserve"> </w:t>
-      </w:r>
-      <w:proofErr w:type="spellStart"/>
-      <w:proofErr w:type="gramStart"/>
-      <w:r>
-        <w:rPr>
-          <w:rFonts w:ascii="Calibri" w:eastAsia="Calibri" w:hAnsi="Calibri" w:cs="Calibri"/>
-          <w:sz w:val="20"/>
-          <w:szCs w:val="20"/>
-          <w:highlight w:val="yellow"/>
-        </w:rPr>
-        <w:t>cookie</w:t>
-      </w:r>
-      <w:r>
-        <w:rPr>
-          <w:rFonts w:ascii="Calibri" w:eastAsia="Calibri" w:hAnsi="Calibri" w:cs="Calibri"/>
-          <w:b/>
-          <w:sz w:val="20"/>
-          <w:szCs w:val="20"/>
-          <w:highlight w:val="yellow"/>
-        </w:rPr>
-        <w:t>.</w:t>
-      </w:r>
-      <w:r>
-        <w:rPr>
-          <w:rFonts w:ascii="Calibri" w:eastAsia="Calibri" w:hAnsi="Calibri" w:cs="Calibri"/>
-          <w:sz w:val="20"/>
-          <w:szCs w:val="20"/>
-          <w:highlight w:val="yellow"/>
-        </w:rPr>
-        <w:t>getValue</w:t>
-      </w:r>
-      <w:proofErr w:type="spellEnd"/>
-      <w:proofErr w:type="gramEnd"/>
-      <w:r>
-        <w:rPr>
-          <w:rFonts w:ascii="Calibri" w:eastAsia="Calibri" w:hAnsi="Calibri" w:cs="Calibri"/>
-          <w:b/>
-          <w:sz w:val="20"/>
-          <w:szCs w:val="20"/>
-          <w:highlight w:val="yellow"/>
-        </w:rPr>
-        <w:t>();</w:t>
-      </w:r>
-    </w:p>
-    <w:p>
-      <w:pPr>
-        <w:shd w:val="clear" w:color="auto" w:fill="FFFFFF"/>
-        <w:spacing w:line="240" w:lineRule="auto"/>
-        <w:ind w:left="1080"/>
-        <w:rPr>
-          <w:rFonts w:ascii="Calibri" w:eastAsia="Calibri" w:hAnsi="Calibri" w:cs="Calibri"/>
-          <w:sz w:val="20"/>
-          <w:szCs w:val="20"/>
-          <w:highlight w:val="yellow"/>
-        </w:rPr>
-      </w:pPr>
-      <w:r>
-        <w:rPr>
-          <w:rFonts w:ascii="Calibri" w:eastAsia="Calibri" w:hAnsi="Calibri" w:cs="Calibri"/>
-          <w:b/>
-          <w:sz w:val="20"/>
-          <w:szCs w:val="20"/>
-          <w:highlight w:val="yellow"/>
-        </w:rPr>
-        <w:t>}</w:t>
-      </w:r>
-    </w:p>
-    <w:p>
-      <w:pPr>
-        <w:shd w:val="clear" w:color="auto" w:fill="FFFFFF"/>
-        <w:spacing w:line="240" w:lineRule="auto"/>
-        <w:ind w:left="1080"/>
-        <w:rPr>
-          <w:rFonts w:ascii="Calibri" w:eastAsia="Calibri" w:hAnsi="Calibri" w:cs="Calibri"/>
-          <w:sz w:val="20"/>
-          <w:szCs w:val="20"/>
-          <w:highlight w:val="yellow"/>
-        </w:rPr>
-      </w:pPr>
-      <w:r>
-        <w:rPr>
-          <w:rFonts w:ascii="Calibri" w:eastAsia="Calibri" w:hAnsi="Calibri" w:cs="Calibri"/>
-          <w:b/>
-          <w:sz w:val="20"/>
-          <w:szCs w:val="20"/>
-          <w:highlight w:val="yellow"/>
-        </w:rPr>
-        <w:t>}</w:t>
-      </w:r>
-    </w:p>
-    <w:p>
-      <w:pPr>
-        <w:shd w:val="clear" w:color="auto" w:fill="FFFFFF"/>
-        <w:spacing w:line="240" w:lineRule="auto"/>
-        <w:ind w:left="360"/>
-        <w:rPr>
-          <w:rFonts w:ascii="Calibri" w:eastAsia="Calibri" w:hAnsi="Calibri" w:cs="Calibri"/>
-          <w:sz w:val="20"/>
-          <w:szCs w:val="20"/>
-        </w:rPr>
-      </w:pPr>
-      <w:r>
-        <w:rPr>
-          <w:rFonts w:ascii="Calibri" w:eastAsia="Calibri" w:hAnsi="Calibri" w:cs="Calibri"/>
-          <w:b/>
-          <w:sz w:val="20"/>
-          <w:szCs w:val="20"/>
-          <w:highlight w:val="yellow"/>
-        </w:rPr>
-        <w:t>}</w:t>
-      </w:r>
-    </w:p>
-    <w:p>
-      <w:pPr>
-        <w:shd w:val="clear" w:color="auto" w:fill="FFFFFF"/>
-        <w:spacing w:line="240" w:lineRule="auto"/>
-        <w:ind w:left="360"/>
-        <w:rPr>
-          <w:rFonts w:ascii="Calibri" w:eastAsia="Calibri" w:hAnsi="Calibri" w:cs="Calibri"/>
-          <w:sz w:val="20"/>
-          <w:szCs w:val="20"/>
-        </w:rPr>
-      </w:pPr>
-      <w:proofErr w:type="spellStart"/>
-      <w:proofErr w:type="gramStart"/>
-      <w:r>
-        <w:rPr>
-          <w:rFonts w:ascii="Calibri" w:eastAsia="Calibri" w:hAnsi="Calibri" w:cs="Calibri"/>
-          <w:sz w:val="20"/>
-          <w:szCs w:val="20"/>
-        </w:rPr>
-        <w:t>response</w:t>
-      </w:r>
-      <w:r>
-        <w:rPr>
-          <w:rFonts w:ascii="Calibri" w:eastAsia="Calibri" w:hAnsi="Calibri" w:cs="Calibri"/>
-          <w:b/>
-          <w:sz w:val="20"/>
-          <w:szCs w:val="20"/>
-        </w:rPr>
-        <w:t>.</w:t>
-      </w:r>
-      <w:r>
-        <w:rPr>
-          <w:rFonts w:ascii="Calibri" w:eastAsia="Calibri" w:hAnsi="Calibri" w:cs="Calibri"/>
-          <w:sz w:val="20"/>
-          <w:szCs w:val="20"/>
-        </w:rPr>
-        <w:t>setContentType</w:t>
-      </w:r>
-      <w:proofErr w:type="spellEnd"/>
-      <w:proofErr w:type="gramEnd"/>
-      <w:r>
-        <w:rPr>
-          <w:rFonts w:ascii="Calibri" w:eastAsia="Calibri" w:hAnsi="Calibri" w:cs="Calibri"/>
-          <w:b/>
-          <w:sz w:val="20"/>
-          <w:szCs w:val="20"/>
-        </w:rPr>
-        <w:t>(</w:t>
-      </w:r>
-      <w:r>
-        <w:rPr>
-          <w:rFonts w:ascii="Calibri" w:eastAsia="Calibri" w:hAnsi="Calibri" w:cs="Calibri"/>
-          <w:sz w:val="20"/>
-          <w:szCs w:val="20"/>
-        </w:rPr>
-        <w:t>"text/</w:t>
-      </w:r>
-      <w:proofErr w:type="spellStart"/>
-      <w:r>
-        <w:rPr>
-          <w:rFonts w:ascii="Calibri" w:eastAsia="Calibri" w:hAnsi="Calibri" w:cs="Calibri"/>
-          <w:sz w:val="20"/>
-          <w:szCs w:val="20"/>
-        </w:rPr>
-        <w:t>html;charset</w:t>
-      </w:r>
-      <w:proofErr w:type="spellEnd"/>
-      <w:r>
-        <w:rPr>
-          <w:rFonts w:ascii="Calibri" w:eastAsia="Calibri" w:hAnsi="Calibri" w:cs="Calibri"/>
-          <w:sz w:val="20"/>
-          <w:szCs w:val="20"/>
-        </w:rPr>
-        <w:t>=UTF-8"</w:t>
-      </w:r>
-      <w:r>
-        <w:rPr>
-          <w:rFonts w:ascii="Calibri" w:eastAsia="Calibri" w:hAnsi="Calibri" w:cs="Calibri"/>
-          <w:b/>
-          <w:sz w:val="20"/>
-          <w:szCs w:val="20"/>
-        </w:rPr>
-        <w:t>);</w:t>
-      </w:r>
-    </w:p>
-    <w:p>
-      <w:pPr>
-        <w:shd w:val="clear" w:color="auto" w:fill="FFFFFF"/>
-        <w:spacing w:line="240" w:lineRule="auto"/>
-        <w:ind w:left="360"/>
-        <w:rPr>
-          <w:rFonts w:ascii="Calibri" w:eastAsia="Calibri" w:hAnsi="Calibri" w:cs="Calibri"/>
-          <w:sz w:val="20"/>
-          <w:szCs w:val="20"/>
-        </w:rPr>
-      </w:pPr>
-      <w:r>
-        <w:rPr>
-          <w:rFonts w:ascii="Calibri" w:eastAsia="Calibri" w:hAnsi="Calibri" w:cs="Calibri"/>
-          <w:b/>
-          <w:sz w:val="20"/>
-          <w:szCs w:val="20"/>
-        </w:rPr>
-        <w:t>try</w:t>
-      </w:r>
-      <w:r>
-        <w:rPr>
-          <w:rFonts w:ascii="Calibri" w:eastAsia="Calibri" w:hAnsi="Calibri" w:cs="Calibri"/>
-          <w:sz w:val="20"/>
-          <w:szCs w:val="20"/>
-        </w:rPr>
-        <w:t xml:space="preserve"> </w:t>
-      </w:r>
-      <w:r>
-        <w:rPr>
-          <w:rFonts w:ascii="Calibri" w:eastAsia="Calibri" w:hAnsi="Calibri" w:cs="Calibri"/>
-          <w:b/>
-          <w:sz w:val="20"/>
-          <w:szCs w:val="20"/>
-        </w:rPr>
-        <w:t>(</w:t>
-      </w:r>
-      <w:proofErr w:type="spellStart"/>
-      <w:r>
-        <w:rPr>
-          <w:rFonts w:ascii="Calibri" w:eastAsia="Calibri" w:hAnsi="Calibri" w:cs="Calibri"/>
-          <w:sz w:val="20"/>
-          <w:szCs w:val="20"/>
-        </w:rPr>
-        <w:t>PrintWriter</w:t>
-      </w:r>
-      <w:proofErr w:type="spellEnd"/>
-      <w:r>
-        <w:rPr>
-          <w:rFonts w:ascii="Calibri" w:eastAsia="Calibri" w:hAnsi="Calibri" w:cs="Calibri"/>
-          <w:sz w:val="20"/>
-          <w:szCs w:val="20"/>
-        </w:rPr>
-        <w:t xml:space="preserve"> out </w:t>
-      </w:r>
-      <w:r>
-        <w:rPr>
-          <w:rFonts w:ascii="Calibri" w:eastAsia="Calibri" w:hAnsi="Calibri" w:cs="Calibri"/>
-          <w:b/>
-          <w:sz w:val="20"/>
-          <w:szCs w:val="20"/>
-        </w:rPr>
-        <w:t>=</w:t>
-      </w:r>
-      <w:r>
-        <w:rPr>
-          <w:rFonts w:ascii="Calibri" w:eastAsia="Calibri" w:hAnsi="Calibri" w:cs="Calibri"/>
-          <w:sz w:val="20"/>
-          <w:szCs w:val="20"/>
-        </w:rPr>
-        <w:t xml:space="preserve"> </w:t>
-      </w:r>
-      <w:proofErr w:type="spellStart"/>
-      <w:proofErr w:type="gramStart"/>
-      <w:r>
-        <w:rPr>
-          <w:rFonts w:ascii="Calibri" w:eastAsia="Calibri" w:hAnsi="Calibri" w:cs="Calibri"/>
-          <w:sz w:val="20"/>
-          <w:szCs w:val="20"/>
-        </w:rPr>
-        <w:t>response</w:t>
-      </w:r>
-      <w:r>
-        <w:rPr>
-          <w:rFonts w:ascii="Calibri" w:eastAsia="Calibri" w:hAnsi="Calibri" w:cs="Calibri"/>
-          <w:b/>
-          <w:sz w:val="20"/>
-          <w:szCs w:val="20"/>
-        </w:rPr>
-        <w:t>.</w:t>
-      </w:r>
-      <w:r>
-        <w:rPr>
-          <w:rFonts w:ascii="Calibri" w:eastAsia="Calibri" w:hAnsi="Calibri" w:cs="Calibri"/>
-          <w:sz w:val="20"/>
-          <w:szCs w:val="20"/>
-        </w:rPr>
-        <w:t>getWriter</w:t>
-      </w:r>
-      <w:proofErr w:type="spellEnd"/>
-      <w:proofErr w:type="gramEnd"/>
-      <w:r>
-        <w:rPr>
-          <w:rFonts w:ascii="Calibri" w:eastAsia="Calibri" w:hAnsi="Calibri" w:cs="Calibri"/>
-          <w:b/>
-          <w:sz w:val="20"/>
-          <w:szCs w:val="20"/>
-        </w:rPr>
-        <w:t>())</w:t>
-      </w:r>
-      <w:r>
-        <w:rPr>
-          <w:rFonts w:ascii="Calibri" w:eastAsia="Calibri" w:hAnsi="Calibri" w:cs="Calibri"/>
-          <w:sz w:val="20"/>
-          <w:szCs w:val="20"/>
-        </w:rPr>
-        <w:t xml:space="preserve"> </w:t>
-      </w:r>
-      <w:r>
-        <w:rPr>
-          <w:rFonts w:ascii="Calibri" w:eastAsia="Calibri" w:hAnsi="Calibri" w:cs="Calibri"/>
-          <w:b/>
-          <w:sz w:val="20"/>
-          <w:szCs w:val="20"/>
-        </w:rPr>
-        <w:t>{</w:t>
-      </w:r>
-    </w:p>
-    <w:p>
-      <w:pPr>
-        <w:shd w:val="clear" w:color="auto" w:fill="FFFFFF"/>
-        <w:spacing w:line="240" w:lineRule="auto"/>
-        <w:ind w:left="1080"/>
-        <w:rPr>
-          <w:rFonts w:ascii="Calibri" w:eastAsia="Calibri" w:hAnsi="Calibri" w:cs="Calibri"/>
-          <w:sz w:val="20"/>
-          <w:szCs w:val="20"/>
-        </w:rPr>
-      </w:pPr>
-      <w:r>
-        <w:rPr>
-          <w:rFonts w:ascii="Calibri" w:eastAsia="Calibri" w:hAnsi="Calibri" w:cs="Calibri"/>
-          <w:sz w:val="20"/>
-          <w:szCs w:val="20"/>
-        </w:rPr>
-        <w:t>/* TODO output your page here. You may use following sample code. */</w:t>
-      </w:r>
-    </w:p>
-    <w:p>
-      <w:pPr>
-        <w:shd w:val="clear" w:color="auto" w:fill="FFFFFF"/>
-        <w:spacing w:line="240" w:lineRule="auto"/>
-        <w:ind w:left="1080"/>
-        <w:rPr>
-          <w:rFonts w:ascii="Calibri" w:eastAsia="Calibri" w:hAnsi="Calibri" w:cs="Calibri"/>
-          <w:sz w:val="20"/>
-          <w:szCs w:val="20"/>
-        </w:rPr>
-      </w:pPr>
-      <w:proofErr w:type="spellStart"/>
-      <w:proofErr w:type="gramStart"/>
-      <w:r>
-        <w:rPr>
-          <w:rFonts w:ascii="Calibri" w:eastAsia="Calibri" w:hAnsi="Calibri" w:cs="Calibri"/>
-          <w:sz w:val="20"/>
-          <w:szCs w:val="20"/>
-        </w:rPr>
-        <w:t>out</w:t>
-      </w:r>
-      <w:r>
-        <w:rPr>
-          <w:rFonts w:ascii="Calibri" w:eastAsia="Calibri" w:hAnsi="Calibri" w:cs="Calibri"/>
-          <w:b/>
-          <w:sz w:val="20"/>
-          <w:szCs w:val="20"/>
-        </w:rPr>
-        <w:t>.</w:t>
-      </w:r>
-      <w:r>
-        <w:rPr>
-          <w:rFonts w:ascii="Calibri" w:eastAsia="Calibri" w:hAnsi="Calibri" w:cs="Calibri"/>
-          <w:sz w:val="20"/>
-          <w:szCs w:val="20"/>
-        </w:rPr>
-        <w:t>println</w:t>
-      </w:r>
-      <w:proofErr w:type="spellEnd"/>
-      <w:proofErr w:type="gramEnd"/>
-      <w:r>
-        <w:rPr>
-          <w:rFonts w:ascii="Calibri" w:eastAsia="Calibri" w:hAnsi="Calibri" w:cs="Calibri"/>
-          <w:b/>
-          <w:sz w:val="20"/>
-          <w:szCs w:val="20"/>
-        </w:rPr>
-        <w:t>(</w:t>
-      </w:r>
-      <w:r>
-        <w:rPr>
-          <w:rFonts w:ascii="Calibri" w:eastAsia="Calibri" w:hAnsi="Calibri" w:cs="Calibri"/>
-          <w:sz w:val="20"/>
-          <w:szCs w:val="20"/>
-        </w:rPr>
-        <w:t>"&lt;!DOCTYPE html&gt;"</w:t>
-      </w:r>
-      <w:r>
-        <w:rPr>
-          <w:rFonts w:ascii="Calibri" w:eastAsia="Calibri" w:hAnsi="Calibri" w:cs="Calibri"/>
-          <w:b/>
-          <w:sz w:val="20"/>
-          <w:szCs w:val="20"/>
-        </w:rPr>
-        <w:t>);</w:t>
-      </w:r>
-    </w:p>
-    <w:p>
-      <w:pPr>
-        <w:shd w:val="clear" w:color="auto" w:fill="FFFFFF"/>
-        <w:spacing w:line="240" w:lineRule="auto"/>
-        <w:ind w:left="1080"/>
-        <w:rPr>
-          <w:rFonts w:ascii="Calibri" w:eastAsia="Calibri" w:hAnsi="Calibri" w:cs="Calibri"/>
-          <w:sz w:val="20"/>
-          <w:szCs w:val="20"/>
-        </w:rPr>
-      </w:pPr>
-      <w:proofErr w:type="spellStart"/>
-      <w:proofErr w:type="gramStart"/>
-      <w:r>
-        <w:rPr>
-          <w:rFonts w:ascii="Calibri" w:eastAsia="Calibri" w:hAnsi="Calibri" w:cs="Calibri"/>
-          <w:sz w:val="20"/>
-          <w:szCs w:val="20"/>
-        </w:rPr>
-        <w:t>out</w:t>
-      </w:r>
-      <w:r>
-        <w:rPr>
-          <w:rFonts w:ascii="Calibri" w:eastAsia="Calibri" w:hAnsi="Calibri" w:cs="Calibri"/>
-          <w:b/>
-          <w:sz w:val="20"/>
-          <w:szCs w:val="20"/>
-        </w:rPr>
-        <w:t>.</w:t>
-      </w:r>
-      <w:r>
-        <w:rPr>
-          <w:rFonts w:ascii="Calibri" w:eastAsia="Calibri" w:hAnsi="Calibri" w:cs="Calibri"/>
-          <w:sz w:val="20"/>
-          <w:szCs w:val="20"/>
-        </w:rPr>
-        <w:t>println</w:t>
-      </w:r>
-      <w:proofErr w:type="spellEnd"/>
-      <w:proofErr w:type="gramEnd"/>
-      <w:r>
-        <w:rPr>
-          <w:rFonts w:ascii="Calibri" w:eastAsia="Calibri" w:hAnsi="Calibri" w:cs="Calibri"/>
-          <w:b/>
-          <w:sz w:val="20"/>
-          <w:szCs w:val="20"/>
-        </w:rPr>
-        <w:t>(</w:t>
-      </w:r>
-      <w:r>
-        <w:rPr>
-          <w:rFonts w:ascii="Calibri" w:eastAsia="Calibri" w:hAnsi="Calibri" w:cs="Calibri"/>
-          <w:sz w:val="20"/>
-          <w:szCs w:val="20"/>
-        </w:rPr>
-        <w:t>"&lt;html&gt;"</w:t>
-      </w:r>
-      <w:r>
-        <w:rPr>
-          <w:rFonts w:ascii="Calibri" w:eastAsia="Calibri" w:hAnsi="Calibri" w:cs="Calibri"/>
-          <w:b/>
-          <w:sz w:val="20"/>
-          <w:szCs w:val="20"/>
-        </w:rPr>
-        <w:t>);</w:t>
-      </w:r>
-    </w:p>
-    <w:p>
-      <w:pPr>
-        <w:shd w:val="clear" w:color="auto" w:fill="FFFFFF"/>
-        <w:spacing w:line="240" w:lineRule="auto"/>
-        <w:ind w:left="1080"/>
-        <w:rPr>
-          <w:rFonts w:ascii="Calibri" w:eastAsia="Calibri" w:hAnsi="Calibri" w:cs="Calibri"/>
-          <w:sz w:val="20"/>
-          <w:szCs w:val="20"/>
-        </w:rPr>
-      </w:pPr>
-      <w:proofErr w:type="spellStart"/>
-      <w:proofErr w:type="gramStart"/>
-      <w:r>
-        <w:rPr>
-          <w:rFonts w:ascii="Calibri" w:eastAsia="Calibri" w:hAnsi="Calibri" w:cs="Calibri"/>
-          <w:sz w:val="20"/>
-          <w:szCs w:val="20"/>
-        </w:rPr>
-        <w:t>out</w:t>
-      </w:r>
-      <w:r>
-        <w:rPr>
-          <w:rFonts w:ascii="Calibri" w:eastAsia="Calibri" w:hAnsi="Calibri" w:cs="Calibri"/>
-          <w:b/>
-          <w:sz w:val="20"/>
-          <w:szCs w:val="20"/>
-        </w:rPr>
-        <w:t>.</w:t>
-      </w:r>
-      <w:r>
-        <w:rPr>
-          <w:rFonts w:ascii="Calibri" w:eastAsia="Calibri" w:hAnsi="Calibri" w:cs="Calibri"/>
-          <w:sz w:val="20"/>
-          <w:szCs w:val="20"/>
-        </w:rPr>
-        <w:t>println</w:t>
-      </w:r>
-      <w:proofErr w:type="spellEnd"/>
-      <w:proofErr w:type="gramEnd"/>
-      <w:r>
-        <w:rPr>
-          <w:rFonts w:ascii="Calibri" w:eastAsia="Calibri" w:hAnsi="Calibri" w:cs="Calibri"/>
-          <w:b/>
-          <w:sz w:val="20"/>
-          <w:szCs w:val="20"/>
-        </w:rPr>
-        <w:t>(</w:t>
-      </w:r>
-      <w:r>
-        <w:rPr>
-          <w:rFonts w:ascii="Calibri" w:eastAsia="Calibri" w:hAnsi="Calibri" w:cs="Calibri"/>
-          <w:sz w:val="20"/>
-          <w:szCs w:val="20"/>
-        </w:rPr>
-        <w:t>"&lt;head&gt;"</w:t>
-      </w:r>
-      <w:r>
-        <w:rPr>
-          <w:rFonts w:ascii="Calibri" w:eastAsia="Calibri" w:hAnsi="Calibri" w:cs="Calibri"/>
-          <w:b/>
-          <w:sz w:val="20"/>
-          <w:szCs w:val="20"/>
-        </w:rPr>
-        <w:t>);</w:t>
-      </w:r>
-    </w:p>
-    <w:p>
-      <w:pPr>
-        <w:shd w:val="clear" w:color="auto" w:fill="FFFFFF"/>
-        <w:spacing w:line="240" w:lineRule="auto"/>
-        <w:ind w:left="1080"/>
-        <w:rPr>
-          <w:rFonts w:ascii="Calibri" w:eastAsia="Calibri" w:hAnsi="Calibri" w:cs="Calibri"/>
-          <w:sz w:val="20"/>
-          <w:szCs w:val="20"/>
-        </w:rPr>
-      </w:pPr>
-      <w:proofErr w:type="spellStart"/>
-      <w:proofErr w:type="gramStart"/>
-      <w:r>
-        <w:rPr>
-          <w:rFonts w:ascii="Calibri" w:eastAsia="Calibri" w:hAnsi="Calibri" w:cs="Calibri"/>
-          <w:sz w:val="20"/>
-          <w:szCs w:val="20"/>
-        </w:rPr>
-        <w:t>out</w:t>
-      </w:r>
-      <w:r>
-        <w:rPr>
-          <w:rFonts w:ascii="Calibri" w:eastAsia="Calibri" w:hAnsi="Calibri" w:cs="Calibri"/>
-          <w:b/>
-          <w:sz w:val="20"/>
-          <w:szCs w:val="20"/>
-        </w:rPr>
-        <w:t>.</w:t>
-      </w:r>
-      <w:r>
-        <w:rPr>
-          <w:rFonts w:ascii="Calibri" w:eastAsia="Calibri" w:hAnsi="Calibri" w:cs="Calibri"/>
-          <w:sz w:val="20"/>
-          <w:szCs w:val="20"/>
-        </w:rPr>
-        <w:t>println</w:t>
-      </w:r>
-      <w:proofErr w:type="spellEnd"/>
-      <w:proofErr w:type="gramEnd"/>
-      <w:r>
-        <w:rPr>
-          <w:rFonts w:ascii="Calibri" w:eastAsia="Calibri" w:hAnsi="Calibri" w:cs="Calibri"/>
-          <w:b/>
-          <w:sz w:val="20"/>
-          <w:szCs w:val="20"/>
-        </w:rPr>
-        <w:t>(</w:t>
-      </w:r>
-      <w:r>
-        <w:rPr>
-          <w:rFonts w:ascii="Calibri" w:eastAsia="Calibri" w:hAnsi="Calibri" w:cs="Calibri"/>
-          <w:sz w:val="20"/>
-          <w:szCs w:val="20"/>
-        </w:rPr>
-        <w:t xml:space="preserve">"&lt;title&gt;Servlet </w:t>
-      </w:r>
-      <w:proofErr w:type="spellStart"/>
-      <w:r>
-        <w:rPr>
-          <w:rFonts w:ascii="Calibri" w:eastAsia="Calibri" w:hAnsi="Calibri" w:cs="Calibri"/>
-          <w:sz w:val="20"/>
-          <w:szCs w:val="20"/>
-        </w:rPr>
-        <w:t>CookieDemo</w:t>
-      </w:r>
-      <w:proofErr w:type="spellEnd"/>
-      <w:r>
-        <w:rPr>
-          <w:rFonts w:ascii="Calibri" w:eastAsia="Calibri" w:hAnsi="Calibri" w:cs="Calibri"/>
-          <w:sz w:val="20"/>
-          <w:szCs w:val="20"/>
-        </w:rPr>
-        <w:t>&lt;/title&gt;"</w:t>
-      </w:r>
-      <w:r>
-        <w:rPr>
-          <w:rFonts w:ascii="Calibri" w:eastAsia="Calibri" w:hAnsi="Calibri" w:cs="Calibri"/>
-          <w:b/>
-          <w:sz w:val="20"/>
-          <w:szCs w:val="20"/>
-        </w:rPr>
-        <w:t>);</w:t>
-      </w:r>
-    </w:p>
-    <w:p>
-      <w:pPr>
-        <w:shd w:val="clear" w:color="auto" w:fill="FFFFFF"/>
-        <w:spacing w:line="240" w:lineRule="auto"/>
-        <w:ind w:left="1080"/>
-        <w:rPr>
-          <w:rFonts w:ascii="Calibri" w:eastAsia="Calibri" w:hAnsi="Calibri" w:cs="Calibri"/>
-          <w:sz w:val="20"/>
-          <w:szCs w:val="20"/>
-        </w:rPr>
-      </w:pPr>
-      <w:proofErr w:type="spellStart"/>
-      <w:proofErr w:type="gramStart"/>
-      <w:r>
-        <w:rPr>
-          <w:rFonts w:ascii="Calibri" w:eastAsia="Calibri" w:hAnsi="Calibri" w:cs="Calibri"/>
-          <w:sz w:val="20"/>
-          <w:szCs w:val="20"/>
-        </w:rPr>
-        <w:t>out</w:t>
-      </w:r>
-      <w:r>
-        <w:rPr>
-          <w:rFonts w:ascii="Calibri" w:eastAsia="Calibri" w:hAnsi="Calibri" w:cs="Calibri"/>
-          <w:b/>
-          <w:sz w:val="20"/>
-          <w:szCs w:val="20"/>
-        </w:rPr>
-        <w:t>.</w:t>
-      </w:r>
-      <w:r>
-        <w:rPr>
-          <w:rFonts w:ascii="Calibri" w:eastAsia="Calibri" w:hAnsi="Calibri" w:cs="Calibri"/>
-          <w:sz w:val="20"/>
-          <w:szCs w:val="20"/>
-        </w:rPr>
-        <w:t>println</w:t>
-      </w:r>
-      <w:proofErr w:type="spellEnd"/>
-      <w:proofErr w:type="gramEnd"/>
-      <w:r>
-        <w:rPr>
-          <w:rFonts w:ascii="Calibri" w:eastAsia="Calibri" w:hAnsi="Calibri" w:cs="Calibri"/>
-          <w:b/>
-          <w:sz w:val="20"/>
-          <w:szCs w:val="20"/>
-        </w:rPr>
-        <w:t>(</w:t>
-      </w:r>
-      <w:r>
-        <w:rPr>
-          <w:rFonts w:ascii="Calibri" w:eastAsia="Calibri" w:hAnsi="Calibri" w:cs="Calibri"/>
-          <w:sz w:val="20"/>
-          <w:szCs w:val="20"/>
-        </w:rPr>
-        <w:t>"&lt;/head&gt;"</w:t>
-      </w:r>
-      <w:r>
-        <w:rPr>
-          <w:rFonts w:ascii="Calibri" w:eastAsia="Calibri" w:hAnsi="Calibri" w:cs="Calibri"/>
-          <w:b/>
-          <w:sz w:val="20"/>
-          <w:szCs w:val="20"/>
-        </w:rPr>
-        <w:t>);</w:t>
-      </w:r>
-    </w:p>
-    <w:p>
-      <w:pPr>
-        <w:shd w:val="clear" w:color="auto" w:fill="FFFFFF"/>
-        <w:spacing w:line="240" w:lineRule="auto"/>
-        <w:ind w:left="1080"/>
-        <w:rPr>
-          <w:rFonts w:ascii="Calibri" w:eastAsia="Calibri" w:hAnsi="Calibri" w:cs="Calibri"/>
-          <w:sz w:val="20"/>
-          <w:szCs w:val="20"/>
-        </w:rPr>
-      </w:pPr>
-      <w:proofErr w:type="spellStart"/>
-      <w:proofErr w:type="gramStart"/>
-      <w:r>
-        <w:rPr>
-          <w:rFonts w:ascii="Calibri" w:eastAsia="Calibri" w:hAnsi="Calibri" w:cs="Calibri"/>
-          <w:sz w:val="20"/>
-          <w:szCs w:val="20"/>
-        </w:rPr>
-        <w:t>out</w:t>
-      </w:r>
-      <w:r>
-        <w:rPr>
-          <w:rFonts w:ascii="Calibri" w:eastAsia="Calibri" w:hAnsi="Calibri" w:cs="Calibri"/>
-          <w:b/>
-          <w:sz w:val="20"/>
-          <w:szCs w:val="20"/>
-        </w:rPr>
-        <w:t>.</w:t>
-      </w:r>
-      <w:r>
-        <w:rPr>
-          <w:rFonts w:ascii="Calibri" w:eastAsia="Calibri" w:hAnsi="Calibri" w:cs="Calibri"/>
-          <w:sz w:val="20"/>
-          <w:szCs w:val="20"/>
-        </w:rPr>
-        <w:t>println</w:t>
-      </w:r>
-      <w:proofErr w:type="spellEnd"/>
-      <w:proofErr w:type="gramEnd"/>
-      <w:r>
-        <w:rPr>
-          <w:rFonts w:ascii="Calibri" w:eastAsia="Calibri" w:hAnsi="Calibri" w:cs="Calibri"/>
-          <w:b/>
-          <w:sz w:val="20"/>
-          <w:szCs w:val="20"/>
-        </w:rPr>
-        <w:t>(</w:t>
-      </w:r>
-      <w:r>
-        <w:rPr>
-          <w:rFonts w:ascii="Calibri" w:eastAsia="Calibri" w:hAnsi="Calibri" w:cs="Calibri"/>
-          <w:sz w:val="20"/>
-          <w:szCs w:val="20"/>
-        </w:rPr>
-        <w:t>"&lt;body&gt;"</w:t>
-      </w:r>
-      <w:r>
-        <w:rPr>
-          <w:rFonts w:ascii="Calibri" w:eastAsia="Calibri" w:hAnsi="Calibri" w:cs="Calibri"/>
-          <w:b/>
-          <w:sz w:val="20"/>
-          <w:szCs w:val="20"/>
-        </w:rPr>
-        <w:t>);</w:t>
-      </w:r>
-    </w:p>
-    <w:p>
-      <w:pPr>
-        <w:shd w:val="clear" w:color="auto" w:fill="FFFFFF"/>
-        <w:spacing w:line="240" w:lineRule="auto"/>
-        <w:ind w:left="1080"/>
-        <w:rPr>
-          <w:rFonts w:ascii="Calibri" w:eastAsia="Calibri" w:hAnsi="Calibri" w:cs="Calibri"/>
-          <w:sz w:val="20"/>
-          <w:szCs w:val="20"/>
-          <w:highlight w:val="yellow"/>
-        </w:rPr>
-      </w:pPr>
-      <w:r>
-        <w:rPr>
-          <w:rFonts w:ascii="Calibri" w:eastAsia="Calibri" w:hAnsi="Calibri" w:cs="Calibri"/>
-          <w:b/>
-          <w:sz w:val="20"/>
-          <w:szCs w:val="20"/>
-          <w:highlight w:val="yellow"/>
-        </w:rPr>
-        <w:t>if</w:t>
-      </w:r>
-      <w:r>
-        <w:rPr>
-          <w:rFonts w:ascii="Calibri" w:eastAsia="Calibri" w:hAnsi="Calibri" w:cs="Calibri"/>
-          <w:sz w:val="20"/>
-          <w:szCs w:val="20"/>
-          <w:highlight w:val="yellow"/>
-        </w:rPr>
-        <w:t xml:space="preserve"> </w:t>
-      </w:r>
-      <w:r>
-        <w:rPr>
-          <w:rFonts w:ascii="Calibri" w:eastAsia="Calibri" w:hAnsi="Calibri" w:cs="Calibri"/>
-          <w:b/>
-          <w:sz w:val="20"/>
-          <w:szCs w:val="20"/>
-          <w:highlight w:val="yellow"/>
-        </w:rPr>
-        <w:t>(</w:t>
-      </w:r>
-      <w:proofErr w:type="gramStart"/>
-      <w:r>
-        <w:rPr>
-          <w:rFonts w:ascii="Calibri" w:eastAsia="Calibri" w:hAnsi="Calibri" w:cs="Calibri"/>
-          <w:sz w:val="20"/>
-          <w:szCs w:val="20"/>
-          <w:highlight w:val="yellow"/>
-        </w:rPr>
-        <w:t xml:space="preserve">name </w:t>
-      </w:r>
-      <w:r>
-        <w:rPr>
-          <w:rFonts w:ascii="Calibri" w:eastAsia="Calibri" w:hAnsi="Calibri" w:cs="Calibri"/>
-          <w:b/>
-          <w:sz w:val="20"/>
-          <w:szCs w:val="20"/>
-          <w:highlight w:val="yellow"/>
-        </w:rPr>
-        <w:t>!</w:t>
-      </w:r>
-      <w:proofErr w:type="gramEnd"/>
-      <w:r>
-        <w:rPr>
-          <w:rFonts w:ascii="Calibri" w:eastAsia="Calibri" w:hAnsi="Calibri" w:cs="Calibri"/>
-          <w:b/>
-          <w:sz w:val="20"/>
-          <w:szCs w:val="20"/>
-          <w:highlight w:val="yellow"/>
-        </w:rPr>
-        <w:t>=</w:t>
-      </w:r>
-      <w:r>
-        <w:rPr>
-          <w:rFonts w:ascii="Calibri" w:eastAsia="Calibri" w:hAnsi="Calibri" w:cs="Calibri"/>
-          <w:sz w:val="20"/>
-          <w:szCs w:val="20"/>
-          <w:highlight w:val="yellow"/>
-        </w:rPr>
-        <w:t xml:space="preserve"> </w:t>
-      </w:r>
-      <w:r>
-        <w:rPr>
-          <w:rFonts w:ascii="Calibri" w:eastAsia="Calibri" w:hAnsi="Calibri" w:cs="Calibri"/>
-          <w:b/>
-          <w:sz w:val="20"/>
-          <w:szCs w:val="20"/>
-          <w:highlight w:val="yellow"/>
-        </w:rPr>
-        <w:t>null)</w:t>
-      </w:r>
-      <w:r>
-        <w:rPr>
-          <w:rFonts w:ascii="Calibri" w:eastAsia="Calibri" w:hAnsi="Calibri" w:cs="Calibri"/>
-          <w:sz w:val="20"/>
-          <w:szCs w:val="20"/>
-          <w:highlight w:val="yellow"/>
-        </w:rPr>
-        <w:t xml:space="preserve"> </w:t>
-      </w:r>
-      <w:r>
-        <w:rPr>
-          <w:rFonts w:ascii="Calibri" w:eastAsia="Calibri" w:hAnsi="Calibri" w:cs="Calibri"/>
-          <w:b/>
-          <w:sz w:val="20"/>
-          <w:szCs w:val="20"/>
-          <w:highlight w:val="yellow"/>
-        </w:rPr>
-        <w:t>{</w:t>
-      </w:r>
-    </w:p>
-    <w:p>
-      <w:pPr>
-        <w:shd w:val="clear" w:color="auto" w:fill="FFFFFF"/>
-        <w:spacing w:line="240" w:lineRule="auto"/>
-        <w:ind w:left="1080"/>
-        <w:rPr>
-          <w:rFonts w:ascii="Calibri" w:eastAsia="Calibri" w:hAnsi="Calibri" w:cs="Calibri"/>
-          <w:sz w:val="20"/>
-          <w:szCs w:val="20"/>
-          <w:highlight w:val="yellow"/>
-        </w:rPr>
-      </w:pPr>
-      <w:proofErr w:type="spellStart"/>
-      <w:proofErr w:type="gramStart"/>
-      <w:r>
-        <w:rPr>
-          <w:rFonts w:ascii="Calibri" w:eastAsia="Calibri" w:hAnsi="Calibri" w:cs="Calibri"/>
-          <w:sz w:val="20"/>
-          <w:szCs w:val="20"/>
-          <w:highlight w:val="yellow"/>
-        </w:rPr>
-        <w:t>out</w:t>
-      </w:r>
-      <w:r>
-        <w:rPr>
-          <w:rFonts w:ascii="Calibri" w:eastAsia="Calibri" w:hAnsi="Calibri" w:cs="Calibri"/>
-          <w:b/>
-          <w:sz w:val="20"/>
-          <w:szCs w:val="20"/>
-          <w:highlight w:val="yellow"/>
-        </w:rPr>
-        <w:t>.</w:t>
-      </w:r>
-      <w:r>
-        <w:rPr>
-          <w:rFonts w:ascii="Calibri" w:eastAsia="Calibri" w:hAnsi="Calibri" w:cs="Calibri"/>
-          <w:sz w:val="20"/>
-          <w:szCs w:val="20"/>
-          <w:highlight w:val="yellow"/>
-        </w:rPr>
-        <w:t>println</w:t>
-      </w:r>
-      <w:proofErr w:type="spellEnd"/>
-      <w:proofErr w:type="gramEnd"/>
-      <w:r>
-        <w:rPr>
-          <w:rFonts w:ascii="Calibri" w:eastAsia="Calibri" w:hAnsi="Calibri" w:cs="Calibri"/>
-          <w:b/>
-          <w:sz w:val="20"/>
-          <w:szCs w:val="20"/>
-          <w:highlight w:val="yellow"/>
-        </w:rPr>
-        <w:t>(</w:t>
-      </w:r>
-      <w:r>
-        <w:rPr>
-          <w:rFonts w:ascii="Calibri" w:eastAsia="Calibri" w:hAnsi="Calibri" w:cs="Calibri"/>
-          <w:sz w:val="20"/>
-          <w:szCs w:val="20"/>
-          <w:highlight w:val="yellow"/>
-        </w:rPr>
-        <w:t xml:space="preserve">"&lt;p&gt; Welcome " </w:t>
-      </w:r>
-      <w:r>
-        <w:rPr>
-          <w:rFonts w:ascii="Calibri" w:eastAsia="Calibri" w:hAnsi="Calibri" w:cs="Calibri"/>
-          <w:b/>
-          <w:sz w:val="20"/>
-          <w:szCs w:val="20"/>
-          <w:highlight w:val="yellow"/>
-        </w:rPr>
-        <w:t>+</w:t>
-      </w:r>
-      <w:r>
-        <w:rPr>
-          <w:rFonts w:ascii="Calibri" w:eastAsia="Calibri" w:hAnsi="Calibri" w:cs="Calibri"/>
-          <w:sz w:val="20"/>
-          <w:szCs w:val="20"/>
-          <w:highlight w:val="yellow"/>
-        </w:rPr>
-        <w:t xml:space="preserve"> name </w:t>
-      </w:r>
-      <w:r>
-        <w:rPr>
-          <w:rFonts w:ascii="Calibri" w:eastAsia="Calibri" w:hAnsi="Calibri" w:cs="Calibri"/>
-          <w:b/>
-          <w:sz w:val="20"/>
-          <w:szCs w:val="20"/>
-          <w:highlight w:val="yellow"/>
-        </w:rPr>
-        <w:t>+</w:t>
-      </w:r>
-      <w:r>
-        <w:rPr>
-          <w:rFonts w:ascii="Calibri" w:eastAsia="Calibri" w:hAnsi="Calibri" w:cs="Calibri"/>
-          <w:sz w:val="20"/>
-          <w:szCs w:val="20"/>
-          <w:highlight w:val="yellow"/>
-        </w:rPr>
-        <w:t xml:space="preserve"> " !&lt;/p&gt;"</w:t>
-      </w:r>
-      <w:r>
-        <w:rPr>
-          <w:rFonts w:ascii="Calibri" w:eastAsia="Calibri" w:hAnsi="Calibri" w:cs="Calibri"/>
-          <w:b/>
-          <w:sz w:val="20"/>
-          <w:szCs w:val="20"/>
-          <w:highlight w:val="yellow"/>
-        </w:rPr>
-        <w:t>);</w:t>
-      </w:r>
-    </w:p>
-    <w:p>
-      <w:pPr>
-        <w:shd w:val="clear" w:color="auto" w:fill="FFFFFF"/>
-        <w:spacing w:line="240" w:lineRule="auto"/>
-        <w:ind w:left="1080"/>
-        <w:rPr>
-          <w:rFonts w:ascii="Calibri" w:eastAsia="Calibri" w:hAnsi="Calibri" w:cs="Calibri"/>
-          <w:sz w:val="20"/>
-          <w:szCs w:val="20"/>
-          <w:highlight w:val="yellow"/>
-        </w:rPr>
-      </w:pPr>
-      <w:r>
-        <w:rPr>
-          <w:rFonts w:ascii="Calibri" w:eastAsia="Calibri" w:hAnsi="Calibri" w:cs="Calibri"/>
-          <w:b/>
-          <w:sz w:val="20"/>
-          <w:szCs w:val="20"/>
-          <w:highlight w:val="yellow"/>
-        </w:rPr>
-        <w:t>}</w:t>
-      </w:r>
-      <w:r>
-        <w:rPr>
-          <w:rFonts w:ascii="Calibri" w:eastAsia="Calibri" w:hAnsi="Calibri" w:cs="Calibri"/>
-          <w:sz w:val="20"/>
-          <w:szCs w:val="20"/>
-          <w:highlight w:val="yellow"/>
-        </w:rPr>
-        <w:t xml:space="preserve"> </w:t>
-      </w:r>
-      <w:r>
-        <w:rPr>
-          <w:rFonts w:ascii="Calibri" w:eastAsia="Calibri" w:hAnsi="Calibri" w:cs="Calibri"/>
-          <w:b/>
-          <w:sz w:val="20"/>
-          <w:szCs w:val="20"/>
-          <w:highlight w:val="yellow"/>
-        </w:rPr>
-        <w:t>else</w:t>
-      </w:r>
-      <w:r>
-        <w:rPr>
-          <w:rFonts w:ascii="Calibri" w:eastAsia="Calibri" w:hAnsi="Calibri" w:cs="Calibri"/>
-          <w:sz w:val="20"/>
-          <w:szCs w:val="20"/>
-          <w:highlight w:val="yellow"/>
-        </w:rPr>
-        <w:t xml:space="preserve"> </w:t>
-      </w:r>
-      <w:r>
-        <w:rPr>
-          <w:rFonts w:ascii="Calibri" w:eastAsia="Calibri" w:hAnsi="Calibri" w:cs="Calibri"/>
-          <w:b/>
-          <w:sz w:val="20"/>
-          <w:szCs w:val="20"/>
-          <w:highlight w:val="yellow"/>
-        </w:rPr>
-        <w:t>{</w:t>
-      </w:r>
-    </w:p>
-    <w:p>
-      <w:pPr>
-        <w:shd w:val="clear" w:color="auto" w:fill="FFFFFF"/>
-        <w:spacing w:line="240" w:lineRule="auto"/>
-        <w:ind w:left="1080"/>
-        <w:rPr>
-          <w:rFonts w:ascii="Calibri" w:eastAsia="Calibri" w:hAnsi="Calibri" w:cs="Calibri"/>
-          <w:sz w:val="20"/>
-          <w:szCs w:val="20"/>
-          <w:highlight w:val="yellow"/>
-        </w:rPr>
-      </w:pPr>
-      <w:proofErr w:type="spellStart"/>
-      <w:proofErr w:type="gramStart"/>
-      <w:r>
-        <w:rPr>
-          <w:rFonts w:ascii="Calibri" w:eastAsia="Calibri" w:hAnsi="Calibri" w:cs="Calibri"/>
-          <w:sz w:val="20"/>
-          <w:szCs w:val="20"/>
-          <w:highlight w:val="yellow"/>
-        </w:rPr>
-        <w:t>out</w:t>
-      </w:r>
-      <w:r>
-        <w:rPr>
-          <w:rFonts w:ascii="Calibri" w:eastAsia="Calibri" w:hAnsi="Calibri" w:cs="Calibri"/>
-          <w:b/>
-          <w:sz w:val="20"/>
-          <w:szCs w:val="20"/>
-          <w:highlight w:val="yellow"/>
-        </w:rPr>
-        <w:t>.</w:t>
-      </w:r>
-      <w:r>
-        <w:rPr>
-          <w:rFonts w:ascii="Calibri" w:eastAsia="Calibri" w:hAnsi="Calibri" w:cs="Calibri"/>
-          <w:sz w:val="20"/>
-          <w:szCs w:val="20"/>
-          <w:highlight w:val="yellow"/>
-        </w:rPr>
-        <w:t>println</w:t>
-      </w:r>
-      <w:proofErr w:type="spellEnd"/>
-      <w:proofErr w:type="gramEnd"/>
-      <w:r>
-        <w:rPr>
-          <w:rFonts w:ascii="Calibri" w:eastAsia="Calibri" w:hAnsi="Calibri" w:cs="Calibri"/>
-          <w:b/>
-          <w:sz w:val="20"/>
-          <w:szCs w:val="20"/>
-          <w:highlight w:val="yellow"/>
-        </w:rPr>
-        <w:t>(</w:t>
-      </w:r>
-      <w:r>
-        <w:rPr>
-          <w:rFonts w:ascii="Calibri" w:eastAsia="Calibri" w:hAnsi="Calibri" w:cs="Calibri"/>
-          <w:sz w:val="20"/>
-          <w:szCs w:val="20"/>
-          <w:highlight w:val="yellow"/>
-        </w:rPr>
-        <w:t>"&lt;h2&gt;Please enter your name, and submit&lt;/h2&gt;"</w:t>
-      </w:r>
-      <w:r>
-        <w:rPr>
-          <w:rFonts w:ascii="Calibri" w:eastAsia="Calibri" w:hAnsi="Calibri" w:cs="Calibri"/>
-          <w:b/>
-          <w:sz w:val="20"/>
-          <w:szCs w:val="20"/>
-          <w:highlight w:val="yellow"/>
-        </w:rPr>
-        <w:t>);</w:t>
-      </w:r>
-    </w:p>
-    <w:p>
-      <w:pPr>
-        <w:shd w:val="clear" w:color="auto" w:fill="FFFFFF"/>
-        <w:spacing w:line="240" w:lineRule="auto"/>
-        <w:ind w:left="1080"/>
-        <w:rPr>
-          <w:rFonts w:ascii="Calibri" w:eastAsia="Calibri" w:hAnsi="Calibri" w:cs="Calibri"/>
-          <w:sz w:val="20"/>
-          <w:szCs w:val="20"/>
-          <w:highlight w:val="yellow"/>
-        </w:rPr>
-      </w:pPr>
-      <w:proofErr w:type="spellStart"/>
-      <w:proofErr w:type="gramStart"/>
-      <w:r>
-        <w:rPr>
-          <w:rFonts w:ascii="Calibri" w:eastAsia="Calibri" w:hAnsi="Calibri" w:cs="Calibri"/>
-          <w:sz w:val="20"/>
-          <w:szCs w:val="20"/>
-          <w:highlight w:val="yellow"/>
-        </w:rPr>
-        <w:t>out</w:t>
-      </w:r>
-      <w:r>
-        <w:rPr>
-          <w:rFonts w:ascii="Calibri" w:eastAsia="Calibri" w:hAnsi="Calibri" w:cs="Calibri"/>
-          <w:b/>
-          <w:sz w:val="20"/>
-          <w:szCs w:val="20"/>
-          <w:highlight w:val="yellow"/>
-        </w:rPr>
-        <w:t>.</w:t>
-      </w:r>
-      <w:r>
-        <w:rPr>
-          <w:rFonts w:ascii="Calibri" w:eastAsia="Calibri" w:hAnsi="Calibri" w:cs="Calibri"/>
-          <w:sz w:val="20"/>
-          <w:szCs w:val="20"/>
-          <w:highlight w:val="yellow"/>
-        </w:rPr>
-        <w:t>println</w:t>
-      </w:r>
-      <w:proofErr w:type="spellEnd"/>
-      <w:proofErr w:type="gramEnd"/>
-      <w:r>
-        <w:rPr>
-          <w:rFonts w:ascii="Calibri" w:eastAsia="Calibri" w:hAnsi="Calibri" w:cs="Calibri"/>
-          <w:b/>
-          <w:sz w:val="20"/>
-          <w:szCs w:val="20"/>
-          <w:highlight w:val="yellow"/>
-        </w:rPr>
-        <w:t>(</w:t>
-      </w:r>
-      <w:r>
-        <w:rPr>
-          <w:rFonts w:ascii="Calibri" w:eastAsia="Calibri" w:hAnsi="Calibri" w:cs="Calibri"/>
-          <w:sz w:val="20"/>
-          <w:szCs w:val="20"/>
-          <w:highlight w:val="yellow"/>
-        </w:rPr>
-        <w:t>"&lt;form action='</w:t>
-      </w:r>
-      <w:proofErr w:type="spellStart"/>
-      <w:r>
-        <w:rPr>
-          <w:rFonts w:ascii="Calibri" w:eastAsia="Calibri" w:hAnsi="Calibri" w:cs="Calibri"/>
-          <w:sz w:val="20"/>
-          <w:szCs w:val="20"/>
-          <w:highlight w:val="yellow"/>
-        </w:rPr>
-        <w:t>CookieDemo</w:t>
-      </w:r>
-      <w:proofErr w:type="spellEnd"/>
-      <w:r>
-        <w:rPr>
-          <w:rFonts w:ascii="Calibri" w:eastAsia="Calibri" w:hAnsi="Calibri" w:cs="Calibri"/>
-          <w:sz w:val="20"/>
-          <w:szCs w:val="20"/>
-          <w:highlight w:val="yellow"/>
-        </w:rPr>
-        <w:t>'&gt;"</w:t>
-      </w:r>
-      <w:r>
-        <w:rPr>
-          <w:rFonts w:ascii="Calibri" w:eastAsia="Calibri" w:hAnsi="Calibri" w:cs="Calibri"/>
-          <w:b/>
-          <w:sz w:val="20"/>
-          <w:szCs w:val="20"/>
-          <w:highlight w:val="yellow"/>
-        </w:rPr>
-        <w:t>);</w:t>
-      </w:r>
-    </w:p>
-    <w:p>
-      <w:pPr>
-        <w:shd w:val="clear" w:color="auto" w:fill="FFFFFF"/>
-        <w:spacing w:line="240" w:lineRule="auto"/>
-        <w:ind w:left="1080"/>
-        <w:rPr>
-          <w:rFonts w:ascii="Calibri" w:eastAsia="Calibri" w:hAnsi="Calibri" w:cs="Calibri"/>
-          <w:sz w:val="20"/>
-          <w:szCs w:val="20"/>
-          <w:highlight w:val="yellow"/>
-        </w:rPr>
-      </w:pPr>
-      <w:proofErr w:type="spellStart"/>
-      <w:proofErr w:type="gramStart"/>
-      <w:r>
-        <w:rPr>
-          <w:rFonts w:ascii="Calibri" w:eastAsia="Calibri" w:hAnsi="Calibri" w:cs="Calibri"/>
-          <w:sz w:val="20"/>
-          <w:szCs w:val="20"/>
-          <w:highlight w:val="yellow"/>
-        </w:rPr>
-        <w:t>out</w:t>
-      </w:r>
-      <w:r>
-        <w:rPr>
-          <w:rFonts w:ascii="Calibri" w:eastAsia="Calibri" w:hAnsi="Calibri" w:cs="Calibri"/>
-          <w:b/>
-          <w:sz w:val="20"/>
-          <w:szCs w:val="20"/>
-          <w:highlight w:val="yellow"/>
-        </w:rPr>
-        <w:t>.</w:t>
-      </w:r>
-      <w:r>
-        <w:rPr>
-          <w:rFonts w:ascii="Calibri" w:eastAsia="Calibri" w:hAnsi="Calibri" w:cs="Calibri"/>
-          <w:sz w:val="20"/>
-          <w:szCs w:val="20"/>
-          <w:highlight w:val="yellow"/>
-        </w:rPr>
-        <w:t>println</w:t>
-      </w:r>
-      <w:proofErr w:type="spellEnd"/>
-      <w:proofErr w:type="gramEnd"/>
-      <w:r>
-        <w:rPr>
-          <w:rFonts w:ascii="Calibri" w:eastAsia="Calibri" w:hAnsi="Calibri" w:cs="Calibri"/>
-          <w:b/>
-          <w:sz w:val="20"/>
-          <w:szCs w:val="20"/>
-          <w:highlight w:val="yellow"/>
-        </w:rPr>
-        <w:t>(</w:t>
-      </w:r>
-      <w:r>
-        <w:rPr>
-          <w:rFonts w:ascii="Calibri" w:eastAsia="Calibri" w:hAnsi="Calibri" w:cs="Calibri"/>
-          <w:sz w:val="20"/>
-          <w:szCs w:val="20"/>
-          <w:highlight w:val="yellow"/>
-        </w:rPr>
-        <w:t>"&lt;input type='input' name='name'&gt;"</w:t>
-      </w:r>
-      <w:r>
-        <w:rPr>
-          <w:rFonts w:ascii="Calibri" w:eastAsia="Calibri" w:hAnsi="Calibri" w:cs="Calibri"/>
-          <w:b/>
-          <w:sz w:val="20"/>
-          <w:szCs w:val="20"/>
-          <w:highlight w:val="yellow"/>
-        </w:rPr>
-        <w:t>);</w:t>
-      </w:r>
-    </w:p>
-    <w:p>
-      <w:pPr>
-        <w:shd w:val="clear" w:color="auto" w:fill="FFFFFF"/>
-        <w:spacing w:line="240" w:lineRule="auto"/>
-        <w:ind w:left="1080"/>
-        <w:rPr>
-          <w:rFonts w:ascii="Calibri" w:eastAsia="Calibri" w:hAnsi="Calibri" w:cs="Calibri"/>
-          <w:sz w:val="20"/>
-          <w:szCs w:val="20"/>
-          <w:highlight w:val="yellow"/>
-        </w:rPr>
-      </w:pPr>
-      <w:proofErr w:type="spellStart"/>
-      <w:proofErr w:type="gramStart"/>
-      <w:r>
-        <w:rPr>
-          <w:rFonts w:ascii="Calibri" w:eastAsia="Calibri" w:hAnsi="Calibri" w:cs="Calibri"/>
-          <w:sz w:val="20"/>
-          <w:szCs w:val="20"/>
-          <w:highlight w:val="yellow"/>
-        </w:rPr>
-        <w:t>out</w:t>
-      </w:r>
-      <w:r>
-        <w:rPr>
-          <w:rFonts w:ascii="Calibri" w:eastAsia="Calibri" w:hAnsi="Calibri" w:cs="Calibri"/>
-          <w:b/>
-          <w:sz w:val="20"/>
-          <w:szCs w:val="20"/>
-          <w:highlight w:val="yellow"/>
-        </w:rPr>
-        <w:t>.</w:t>
-      </w:r>
-      <w:r>
-        <w:rPr>
-          <w:rFonts w:ascii="Calibri" w:eastAsia="Calibri" w:hAnsi="Calibri" w:cs="Calibri"/>
-          <w:sz w:val="20"/>
-          <w:szCs w:val="20"/>
-          <w:highlight w:val="yellow"/>
-        </w:rPr>
-        <w:t>println</w:t>
-      </w:r>
-      <w:proofErr w:type="spellEnd"/>
-      <w:proofErr w:type="gramEnd"/>
-      <w:r>
-        <w:rPr>
-          <w:rFonts w:ascii="Calibri" w:eastAsia="Calibri" w:hAnsi="Calibri" w:cs="Calibri"/>
-          <w:b/>
-          <w:sz w:val="20"/>
-          <w:szCs w:val="20"/>
-          <w:highlight w:val="yellow"/>
-        </w:rPr>
-        <w:t>(</w:t>
-      </w:r>
-      <w:r>
-        <w:rPr>
-          <w:rFonts w:ascii="Calibri" w:eastAsia="Calibri" w:hAnsi="Calibri" w:cs="Calibri"/>
-          <w:sz w:val="20"/>
-          <w:szCs w:val="20"/>
-          <w:highlight w:val="yellow"/>
-        </w:rPr>
-        <w:t>"&lt;input type='submit'&gt;&lt;/form&gt;"</w:t>
-      </w:r>
-      <w:r>
-        <w:rPr>
-          <w:rFonts w:ascii="Calibri" w:eastAsia="Calibri" w:hAnsi="Calibri" w:cs="Calibri"/>
-          <w:b/>
-          <w:sz w:val="20"/>
-          <w:szCs w:val="20"/>
-          <w:highlight w:val="yellow"/>
-        </w:rPr>
-        <w:t>);</w:t>
-      </w:r>
-    </w:p>
-    <w:p>
-      <w:pPr>
-        <w:shd w:val="clear" w:color="auto" w:fill="FFFFFF"/>
-        <w:spacing w:line="240" w:lineRule="auto"/>
-        <w:ind w:left="1080"/>
-        <w:rPr>
-          <w:rFonts w:ascii="Calibri" w:eastAsia="Calibri" w:hAnsi="Calibri" w:cs="Calibri"/>
-          <w:sz w:val="20"/>
-          <w:szCs w:val="20"/>
-        </w:rPr>
-      </w:pPr>
-      <w:r>
-        <w:rPr>
-          <w:rFonts w:ascii="Calibri" w:eastAsia="Calibri" w:hAnsi="Calibri" w:cs="Calibri"/>
-          <w:b/>
-          <w:sz w:val="20"/>
-          <w:szCs w:val="20"/>
-          <w:highlight w:val="yellow"/>
-        </w:rPr>
-        <w:t>}</w:t>
-      </w:r>
-    </w:p>
-    <w:p>
-      <w:pPr>
-        <w:shd w:val="clear" w:color="auto" w:fill="FFFFFF"/>
-        <w:spacing w:line="240" w:lineRule="auto"/>
-        <w:ind w:left="1080"/>
-        <w:rPr>
-          <w:rFonts w:ascii="Calibri" w:eastAsia="Calibri" w:hAnsi="Calibri" w:cs="Calibri"/>
-          <w:sz w:val="20"/>
-          <w:szCs w:val="20"/>
-        </w:rPr>
-      </w:pPr>
-      <w:proofErr w:type="spellStart"/>
-      <w:proofErr w:type="gramStart"/>
-      <w:r>
-        <w:rPr>
-          <w:rFonts w:ascii="Calibri" w:eastAsia="Calibri" w:hAnsi="Calibri" w:cs="Calibri"/>
-          <w:sz w:val="20"/>
-          <w:szCs w:val="20"/>
-        </w:rPr>
-        <w:t>out</w:t>
-      </w:r>
-      <w:r>
-        <w:rPr>
-          <w:rFonts w:ascii="Calibri" w:eastAsia="Calibri" w:hAnsi="Calibri" w:cs="Calibri"/>
-          <w:b/>
-          <w:sz w:val="20"/>
-          <w:szCs w:val="20"/>
-        </w:rPr>
-        <w:t>.</w:t>
-      </w:r>
-      <w:r>
-        <w:rPr>
-          <w:rFonts w:ascii="Calibri" w:eastAsia="Calibri" w:hAnsi="Calibri" w:cs="Calibri"/>
-          <w:sz w:val="20"/>
-          <w:szCs w:val="20"/>
-        </w:rPr>
-        <w:t>println</w:t>
-      </w:r>
-      <w:proofErr w:type="spellEnd"/>
-      <w:proofErr w:type="gramEnd"/>
-      <w:r>
-        <w:rPr>
-          <w:rFonts w:ascii="Calibri" w:eastAsia="Calibri" w:hAnsi="Calibri" w:cs="Calibri"/>
-          <w:b/>
-          <w:sz w:val="20"/>
-          <w:szCs w:val="20"/>
-        </w:rPr>
-        <w:t>(</w:t>
-      </w:r>
-      <w:r>
-        <w:rPr>
-          <w:rFonts w:ascii="Calibri" w:eastAsia="Calibri" w:hAnsi="Calibri" w:cs="Calibri"/>
-          <w:sz w:val="20"/>
-          <w:szCs w:val="20"/>
-        </w:rPr>
-        <w:t>"&lt;/body&gt;"</w:t>
-      </w:r>
-      <w:r>
-        <w:rPr>
-          <w:rFonts w:ascii="Calibri" w:eastAsia="Calibri" w:hAnsi="Calibri" w:cs="Calibri"/>
-          <w:b/>
-          <w:sz w:val="20"/>
-          <w:szCs w:val="20"/>
-        </w:rPr>
-        <w:t>);</w:t>
-      </w:r>
-    </w:p>
-    <w:p>
-      <w:pPr>
-        <w:shd w:val="clear" w:color="auto" w:fill="FFFFFF"/>
-        <w:spacing w:line="240" w:lineRule="auto"/>
-        <w:ind w:left="1080"/>
-        <w:rPr>
-          <w:rFonts w:ascii="Calibri" w:eastAsia="Calibri" w:hAnsi="Calibri" w:cs="Calibri"/>
-          <w:sz w:val="20"/>
-          <w:szCs w:val="20"/>
-        </w:rPr>
-      </w:pPr>
-      <w:proofErr w:type="spellStart"/>
-      <w:proofErr w:type="gramStart"/>
-      <w:r>
-        <w:rPr>
-          <w:rFonts w:ascii="Calibri" w:eastAsia="Calibri" w:hAnsi="Calibri" w:cs="Calibri"/>
-          <w:sz w:val="20"/>
-          <w:szCs w:val="20"/>
-        </w:rPr>
-        <w:t>out</w:t>
-      </w:r>
-      <w:r>
-        <w:rPr>
-          <w:rFonts w:ascii="Calibri" w:eastAsia="Calibri" w:hAnsi="Calibri" w:cs="Calibri"/>
-          <w:b/>
-          <w:sz w:val="20"/>
-          <w:szCs w:val="20"/>
-        </w:rPr>
-        <w:t>.</w:t>
-      </w:r>
-      <w:r>
-        <w:rPr>
-          <w:rFonts w:ascii="Calibri" w:eastAsia="Calibri" w:hAnsi="Calibri" w:cs="Calibri"/>
-          <w:sz w:val="20"/>
-          <w:szCs w:val="20"/>
-        </w:rPr>
-        <w:t>println</w:t>
-      </w:r>
-      <w:proofErr w:type="spellEnd"/>
-      <w:proofErr w:type="gramEnd"/>
-      <w:r>
-        <w:rPr>
-          <w:rFonts w:ascii="Calibri" w:eastAsia="Calibri" w:hAnsi="Calibri" w:cs="Calibri"/>
-          <w:b/>
-          <w:sz w:val="20"/>
-          <w:szCs w:val="20"/>
-        </w:rPr>
-        <w:t>(</w:t>
-      </w:r>
-      <w:r>
-        <w:rPr>
-          <w:rFonts w:ascii="Calibri" w:eastAsia="Calibri" w:hAnsi="Calibri" w:cs="Calibri"/>
-          <w:sz w:val="20"/>
-          <w:szCs w:val="20"/>
-        </w:rPr>
-        <w:t>"&lt;/html&gt;"</w:t>
-      </w:r>
-      <w:r>
-        <w:rPr>
-          <w:rFonts w:ascii="Calibri" w:eastAsia="Calibri" w:hAnsi="Calibri" w:cs="Calibri"/>
-          <w:b/>
-          <w:sz w:val="20"/>
-          <w:szCs w:val="20"/>
-        </w:rPr>
-        <w:t>);</w:t>
-      </w:r>
-    </w:p>
-    <w:p>
-      <w:pPr>
-        <w:shd w:val="clear" w:color="auto" w:fill="FFFFFF"/>
-        <w:spacing w:line="240" w:lineRule="auto"/>
-        <w:ind w:left="360"/>
-        <w:rPr>
-          <w:rFonts w:ascii="Calibri" w:eastAsia="Calibri" w:hAnsi="Calibri" w:cs="Calibri"/>
-          <w:sz w:val="20"/>
-          <w:szCs w:val="20"/>
-        </w:rPr>
-      </w:pPr>
-      <w:r>
-        <w:rPr>
-          <w:rFonts w:ascii="Calibri" w:eastAsia="Calibri" w:hAnsi="Calibri" w:cs="Calibri"/>
-          <w:b/>
-          <w:sz w:val="20"/>
-          <w:szCs w:val="20"/>
-        </w:rPr>
-        <w:t>}</w:t>
-      </w:r>
-    </w:p>
-    <w:p>
-      <w:pPr>
-        <w:shd w:val="clear" w:color="auto" w:fill="FFFFFF"/>
-        <w:spacing w:line="240" w:lineRule="auto"/>
-        <w:ind w:left="360"/>
-        <w:rPr>
-          <w:rFonts w:ascii="Calibri" w:eastAsia="Calibri" w:hAnsi="Calibri" w:cs="Calibri"/>
-          <w:sz w:val="24"/>
-          <w:szCs w:val="24"/>
-        </w:rPr>
-      </w:pPr>
-      <w:r>
-        <w:rPr>
-          <w:rFonts w:ascii="Calibri" w:eastAsia="Calibri" w:hAnsi="Calibri" w:cs="Calibri"/>
-          <w:b/>
-          <w:sz w:val="20"/>
-          <w:szCs w:val="20"/>
-        </w:rPr>
-        <w:t>}</w:t>
-      </w:r>
-    </w:p>
-    <w:p>
-      <w:pPr>
-        <w:spacing w:line="240" w:lineRule="auto"/>
-        <w:rPr>
-          <w:rFonts w:ascii="Calibri" w:eastAsia="Calibri" w:hAnsi="Calibri" w:cs="Calibri"/>
-          <w:sz w:val="24"/>
-          <w:szCs w:val="24"/>
-        </w:rPr>
-      </w:pPr>
-    </w:p>
-    <w:p>
-      <w:pPr>
-        <w:numPr>
-          <w:ilvl w:val="0"/>
-          <w:numId w:val="1"/>
-        </w:numPr>
-        <w:spacing w:line="240" w:lineRule="auto"/>
-      </w:pPr>
-      <w:r>
-        <w:t>Enter your name and press submit, copy the URL in the browser into your clipboard, close the tab (but not the browser) and load the page again in a new tab using the URL in the clipboard.</w:t>
-      </w:r>
-    </w:p>
-    <w:p>
-      <w:pPr>
-        <w:numPr>
-          <w:ilvl w:val="0"/>
-          <w:numId w:val="1"/>
-        </w:numPr>
-        <w:spacing w:line="240" w:lineRule="auto"/>
-      </w:pPr>
-      <w:r>
-        <w:t xml:space="preserve">Now close your browser (you could even close your laptop, but don’t </w:t>
-      </w:r>
-      <w:proofErr w:type="gramStart"/>
-      <w:r>
-        <w:t>;-) ,</w:t>
-      </w:r>
-      <w:proofErr w:type="gramEnd"/>
-      <w:r>
-        <w:t xml:space="preserve"> open it again and load the page again using the URL in the clipboard</w:t>
-      </w:r>
-    </w:p>
-    <w:p>
-      <w:pPr>
-        <w:numPr>
-          <w:ilvl w:val="0"/>
-          <w:numId w:val="1"/>
-        </w:numPr>
-        <w:spacing w:line="240" w:lineRule="auto"/>
-      </w:pPr>
-      <w:r>
-        <w:t>While doing the things in step e, you should monitor the content of your local cookies and the HTTP requests being sent, using the development tools in Chrome.</w:t>
-      </w:r>
-    </w:p>
-    <w:p>
-      <w:pPr>
-        <w:numPr>
-          <w:ilvl w:val="0"/>
-          <w:numId w:val="1"/>
-        </w:numPr>
-        <w:spacing w:line="240" w:lineRule="auto"/>
-        <w:rPr>
-          <w:b/>
-        </w:rPr>
-      </w:pPr>
-      <w:r>
-        <w:rPr>
-          <w:b/>
-        </w:rPr>
-        <w:t>The most import part of this exercise:</w:t>
-      </w:r>
-    </w:p>
-    <w:p>
-      <w:pPr>
-        <w:spacing w:line="240" w:lineRule="auto"/>
-        <w:ind w:left="360"/>
-      </w:pPr>
-      <w:bookmarkStart w:id="14" w:name="_4fhjqkp4kz2q" w:colFirst="0" w:colLast="0"/>
-      <w:bookmarkEnd w:id="14"/>
-      <w:r>
-        <w:t>Explain (on paper) how Cookies can be used to maintain “state” on the client between subsequent calls to a server, even when a browser has been closed down.</w:t>
-      </w:r>
-    </w:p>
-    <w:p>
-      <w:pPr>
-        <w:spacing w:line="240" w:lineRule="auto"/>
-      </w:pPr>
-      <w:bookmarkStart w:id="15" w:name="_hkk33bn3xubg" w:colFirst="0" w:colLast="0"/>
-      <w:bookmarkEnd w:id="15"/>
-    </w:p>
-    <w:p>
-      <w:pPr>
-        <w:spacing w:line="240" w:lineRule="auto"/>
         <w:rPr>
           <w:u w:val="single"/>
         </w:rPr>
       </w:pPr>
       <w:r>
         <w:rPr>
-          <w:u w:val="single"/>
-        </w:rPr>
-        <w:t>Write down your observations</w:t>
+          <w:noProof/>
+        </w:rPr>
+        <w:drawing>
+          <wp:inline distT="0" distB="0" distL="0" distR="0" wp14:anchorId="44C3EBC5" wp14:editId="276D21C1">
+            <wp:extent cx="6121400" cy="3743960"/>
+            <wp:effectExtent l="0" t="0" r="0" b="8890"/>
+            <wp:docPr id="6" name="Picture 6"/>
+            <wp:cNvGraphicFramePr>
+              <a:graphicFrameLocks xmlns:a="http://schemas.openxmlformats.org/drawingml/2006/main" noChangeAspect="1"/>
+            </wp:cNvGraphicFramePr>
+            <a:graphic xmlns:a="http://schemas.openxmlformats.org/drawingml/2006/main">
+              <a:graphicData uri="http://schemas.openxmlformats.org/drawingml/2006/picture">
+                <pic:pic xmlns:pic="http://schemas.openxmlformats.org/drawingml/2006/picture">
+                  <pic:nvPicPr>
+                    <pic:cNvPr id="1" name=""/>
+                    <pic:cNvPicPr/>
+                  </pic:nvPicPr>
+                  <pic:blipFill>
+                    <a:blip r:embed="rId16"/>
+                    <a:stretch>
+                      <a:fillRect/>
+                    </a:stretch>
+                  </pic:blipFill>
+                  <pic:spPr>
+                    <a:xfrm>
+                      <a:off x="0" y="0"/>
+                      <a:ext cx="6121400" cy="3743960"/>
+                    </a:xfrm>
+                    <a:prstGeom prst="rect">
+                      <a:avLst/>
+                    </a:prstGeom>
+                  </pic:spPr>
+                </pic:pic>
+              </a:graphicData>
+            </a:graphic>
+          </wp:inline>
+        </w:drawing>
       </w:r>
     </w:p>
     <w:sectPr>
-      <w:headerReference w:type="default" r:id="rId16"/>
-      <w:footerReference w:type="default" r:id="rId17"/>
+      <w:headerReference w:type="default" r:id="rId17"/>
+      <w:footerReference w:type="default" r:id="rId18"/>
       <w:pgSz w:w="11906" w:h="16838"/>
       <w:pgMar w:top="1133" w:right="1133" w:bottom="1133" w:left="1133" w:header="720" w:footer="720" w:gutter="0"/>
       <w:pgNumType w:start="1"/>

</xml_diff>